<commit_message>
Add example for matrices inversion.
</commit_message>
<xml_diff>
--- a/docs/_main.docx
+++ b/docs/_main.docx
@@ -17942,6 +17942,447 @@
       </w:r>
       <w:r>
         <w:t xml:space="preserve">is the identity matrix with 1’s along the diagonal and 0’s elsewhere.</w:t>
+      </w:r>
+    </w:p>
+    <w:p>
+      <w:pPr>
+        <w:pStyle w:val="BodyText"/>
+      </w:pPr>
+      <w:r>
+        <w:t xml:space="preserve">So, why is division undefined for matrices. Here is a quick example. Suppose,</w:t>
+      </w:r>
+      <w:r>
+        <w:t xml:space="preserve"> </w:t>
+      </w:r>
+      <m:oMath>
+        <m:r>
+          <m:rPr>
+            <m:sty m:val="b"/>
+          </m:rPr>
+          <m:t>A</m:t>
+        </m:r>
+      </m:oMath>
+      <w:r>
+        <w:t xml:space="preserve"> </w:t>
+      </w:r>
+      <w:r>
+        <w:t xml:space="preserve">is a matrix and</w:t>
+      </w:r>
+      <w:r>
+        <w:t xml:space="preserve"> </w:t>
+      </w:r>
+      <m:oMath>
+        <m:r>
+          <m:rPr>
+            <m:sty m:val="b"/>
+          </m:rPr>
+          <m:t>B</m:t>
+        </m:r>
+      </m:oMath>
+      <w:r>
+        <w:t xml:space="preserve"> </w:t>
+      </w:r>
+      <w:r>
+        <w:t xml:space="preserve">is the inverse of</w:t>
+      </w:r>
+      <w:r>
+        <w:t xml:space="preserve"> </w:t>
+      </w:r>
+      <m:oMath>
+        <m:r>
+          <m:rPr>
+            <m:sty m:val="b"/>
+          </m:rPr>
+          <m:t>A</m:t>
+        </m:r>
+      </m:oMath>
+      <w:r>
+        <w:t xml:space="preserve">, such that</w:t>
+      </w:r>
+    </w:p>
+    <w:p>
+      <w:pPr>
+        <w:pStyle w:val="BodyText"/>
+      </w:pPr>
+      <m:oMathPara>
+        <m:oMathParaPr>
+          <m:jc m:val="center"/>
+        </m:oMathParaPr>
+        <m:oMath>
+          <m:r>
+            <m:rPr>
+              <m:sty m:val="b"/>
+            </m:rPr>
+            <m:t>A</m:t>
+          </m:r>
+          <m:sSup>
+            <m:e>
+              <m:r>
+                <m:rPr>
+                  <m:sty m:val="b"/>
+                </m:rPr>
+                <m:t>B</m:t>
+              </m:r>
+            </m:e>
+            <m:sup>
+              <m:r>
+                <m:rPr>
+                  <m:sty m:val="b"/>
+                </m:rPr>
+                <m:t>−</m:t>
+              </m:r>
+              <m:r>
+                <m:rPr>
+                  <m:sty m:val="b"/>
+                </m:rPr>
+                <m:t>1</m:t>
+              </m:r>
+            </m:sup>
+          </m:sSup>
+          <m:r>
+            <m:rPr>
+              <m:sty m:val="p"/>
+            </m:rPr>
+            <m:t>=</m:t>
+          </m:r>
+          <m:sSup>
+            <m:e>
+              <m:r>
+                <m:rPr>
+                  <m:sty m:val="b"/>
+                </m:rPr>
+                <m:t>B</m:t>
+              </m:r>
+            </m:e>
+            <m:sup>
+              <m:r>
+                <m:rPr>
+                  <m:sty m:val="b"/>
+                </m:rPr>
+                <m:t>−</m:t>
+              </m:r>
+              <m:r>
+                <m:rPr>
+                  <m:sty m:val="b"/>
+                </m:rPr>
+                <m:t>1</m:t>
+              </m:r>
+            </m:sup>
+          </m:sSup>
+          <m:r>
+            <m:rPr>
+              <m:sty m:val="b"/>
+            </m:rPr>
+            <m:t>A</m:t>
+          </m:r>
+          <m:r>
+            <m:rPr>
+              <m:sty m:val="p"/>
+            </m:rPr>
+            <m:t>=</m:t>
+          </m:r>
+          <m:r>
+            <m:rPr>
+              <m:sty m:val="b"/>
+            </m:rPr>
+            <m:t>I</m:t>
+          </m:r>
+        </m:oMath>
+      </m:oMathPara>
+    </w:p>
+    <w:p>
+      <w:pPr>
+        <w:pStyle w:val="FirstParagraph"/>
+      </w:pPr>
+      <w:r>
+        <w:t xml:space="preserve">Now, let</w:t>
+      </w:r>
+    </w:p>
+    <w:p>
+      <w:pPr>
+        <w:pStyle w:val="BodyText"/>
+      </w:pPr>
+      <w:r>
+        <w:t xml:space="preserve">$$
+\mathbf{A} = \begin{bmatrix} 
+1 &amp; 2 \\
+1 &amp; 2
+\end{bmatrix}
+, \enspace
+\mathbf{B} = \begin{bmatrix} 
+a &amp; b \\
+c &amp; d
+\end{bmatrix},
+$$</w:t>
+      </w:r>
+    </w:p>
+    <w:p>
+      <w:pPr>
+        <w:pStyle w:val="FirstParagraph"/>
+      </w:pPr>
+      <w:r>
+        <w:t xml:space="preserve">Then,</w:t>
+      </w:r>
+    </w:p>
+    <w:p>
+      <w:pPr>
+        <w:pStyle w:val="BodyText"/>
+      </w:pPr>
+      <m:oMathPara>
+        <m:oMathParaPr>
+          <m:jc m:val="center"/>
+        </m:oMathParaPr>
+        <m:oMath>
+          <m:d>
+            <m:dPr>
+              <m:begChr m:val="["/>
+              <m:endChr m:val="]"/>
+              <m:sepChr m:val=""/>
+              <m:grow/>
+            </m:dPr>
+            <m:e>
+              <m:m>
+                <m:mPr>
+                  <m:baseJc m:val="center"/>
+                  <m:plcHide m:val="1"/>
+                  <m:mcs>
+                    <m:mc>
+                      <m:mcPr>
+                        <m:mcJc m:val="center"/>
+                        <m:count m:val="1"/>
+                      </m:mcPr>
+                    </m:mc>
+                    <m:mc>
+                      <m:mcPr>
+                        <m:mcJc m:val="center"/>
+                        <m:count m:val="1"/>
+                      </m:mcPr>
+                    </m:mc>
+                  </m:mcs>
+                </m:mPr>
+                <m:mr>
+                  <m:e>
+                    <m:r>
+                      <m:t>a</m:t>
+                    </m:r>
+                  </m:e>
+                  <m:e>
+                    <m:r>
+                      <m:t>b</m:t>
+                    </m:r>
+                  </m:e>
+                </m:mr>
+                <m:mr>
+                  <m:e>
+                    <m:r>
+                      <m:t>c</m:t>
+                    </m:r>
+                  </m:e>
+                  <m:e>
+                    <m:r>
+                      <m:t>d</m:t>
+                    </m:r>
+                  </m:e>
+                </m:mr>
+              </m:m>
+            </m:e>
+          </m:d>
+          <m:d>
+            <m:dPr>
+              <m:begChr m:val="["/>
+              <m:endChr m:val="]"/>
+              <m:sepChr m:val=""/>
+              <m:grow/>
+            </m:dPr>
+            <m:e>
+              <m:m>
+                <m:mPr>
+                  <m:baseJc m:val="center"/>
+                  <m:plcHide m:val="1"/>
+                  <m:mcs>
+                    <m:mc>
+                      <m:mcPr>
+                        <m:mcJc m:val="center"/>
+                        <m:count m:val="1"/>
+                      </m:mcPr>
+                    </m:mc>
+                    <m:mc>
+                      <m:mcPr>
+                        <m:mcJc m:val="center"/>
+                        <m:count m:val="1"/>
+                      </m:mcPr>
+                    </m:mc>
+                  </m:mcs>
+                </m:mPr>
+                <m:mr>
+                  <m:e>
+                    <m:r>
+                      <m:t>1</m:t>
+                    </m:r>
+                  </m:e>
+                  <m:e>
+                    <m:r>
+                      <m:t>2</m:t>
+                    </m:r>
+                  </m:e>
+                </m:mr>
+                <m:mr>
+                  <m:e>
+                    <m:r>
+                      <m:t>1</m:t>
+                    </m:r>
+                  </m:e>
+                  <m:e>
+                    <m:r>
+                      <m:t>2</m:t>
+                    </m:r>
+                  </m:e>
+                </m:mr>
+              </m:m>
+            </m:e>
+          </m:d>
+          <m:r>
+            <m:rPr>
+              <m:sty m:val="p"/>
+            </m:rPr>
+            <m:t>=</m:t>
+          </m:r>
+          <m:d>
+            <m:dPr>
+              <m:begChr m:val="["/>
+              <m:endChr m:val="]"/>
+              <m:sepChr m:val=""/>
+              <m:grow/>
+            </m:dPr>
+            <m:e>
+              <m:m>
+                <m:mPr>
+                  <m:baseJc m:val="center"/>
+                  <m:plcHide m:val="1"/>
+                  <m:mcs>
+                    <m:mc>
+                      <m:mcPr>
+                        <m:mcJc m:val="center"/>
+                        <m:count m:val="1"/>
+                      </m:mcPr>
+                    </m:mc>
+                    <m:mc>
+                      <m:mcPr>
+                        <m:mcJc m:val="center"/>
+                        <m:count m:val="1"/>
+                      </m:mcPr>
+                    </m:mc>
+                  </m:mcs>
+                </m:mPr>
+                <m:mr>
+                  <m:e>
+                    <m:r>
+                      <m:t>1</m:t>
+                    </m:r>
+                  </m:e>
+                  <m:e>
+                    <m:r>
+                      <m:t>0</m:t>
+                    </m:r>
+                  </m:e>
+                </m:mr>
+                <m:mr>
+                  <m:e>
+                    <m:r>
+                      <m:t>0</m:t>
+                    </m:r>
+                  </m:e>
+                  <m:e>
+                    <m:r>
+                      <m:t>1</m:t>
+                    </m:r>
+                  </m:e>
+                </m:mr>
+              </m:m>
+            </m:e>
+          </m:d>
+          <m:r>
+            <m:rPr>
+              <m:sty m:val="p"/>
+            </m:rPr>
+            <m:t>.</m:t>
+          </m:r>
+        </m:oMath>
+      </m:oMathPara>
+    </w:p>
+    <w:p>
+      <w:pPr>
+        <w:pStyle w:val="FirstParagraph"/>
+      </w:pPr>
+      <w:r>
+        <w:t xml:space="preserve">This means that</w:t>
+      </w:r>
+      <w:r>
+        <w:t xml:space="preserve"> </w:t>
+      </w:r>
+      <m:oMath>
+        <m:r>
+          <m:t>a</m:t>
+        </m:r>
+        <m:r>
+          <m:rPr>
+            <m:sty m:val="p"/>
+          </m:rPr>
+          <m:t>+</m:t>
+        </m:r>
+        <m:r>
+          <m:t>b</m:t>
+        </m:r>
+        <m:r>
+          <m:rPr>
+            <m:sty m:val="p"/>
+          </m:rPr>
+          <m:t>=</m:t>
+        </m:r>
+        <m:r>
+          <m:t>1</m:t>
+        </m:r>
+      </m:oMath>
+      <w:r>
+        <w:t xml:space="preserve"> </w:t>
+      </w:r>
+      <w:r>
+        <w:t xml:space="preserve">and</w:t>
+      </w:r>
+      <w:r>
+        <w:t xml:space="preserve"> </w:t>
+      </w:r>
+      <m:oMath>
+        <m:r>
+          <m:t>2</m:t>
+        </m:r>
+        <m:r>
+          <m:t>a</m:t>
+        </m:r>
+        <m:r>
+          <m:rPr>
+            <m:sty m:val="p"/>
+          </m:rPr>
+          <m:t>+</m:t>
+        </m:r>
+        <m:r>
+          <m:t>2</m:t>
+        </m:r>
+        <m:r>
+          <m:t>b</m:t>
+        </m:r>
+        <m:r>
+          <m:rPr>
+            <m:sty m:val="p"/>
+          </m:rPr>
+          <m:t>=</m:t>
+        </m:r>
+        <m:r>
+          <m:t>0</m:t>
+        </m:r>
+      </m:oMath>
+      <w:r>
+        <w:t xml:space="preserve">, which is a contradiction, suggesting A does not have an inverse.</w:t>
       </w:r>
     </w:p>
     <w:bookmarkStart w:id="152" w:name="refs"/>

</xml_diff>

<commit_message>
poisson updated to final.
</commit_message>
<xml_diff>
--- a/docs/_main.docx
+++ b/docs/_main.docx
@@ -51593,7 +51593,7 @@
     <w:bookmarkEnd w:id="299"/>
     <w:bookmarkEnd w:id="300"/>
     <w:bookmarkEnd w:id="301"/>
-    <w:bookmarkStart w:id="364" w:name="chapter-8"/>
+    <w:bookmarkStart w:id="368" w:name="chapter-8"/>
     <w:p>
       <w:pPr>
         <w:pStyle w:val="Heading1"/>
@@ -54594,7 +54594,15 @@
         <w:pStyle w:val="FirstParagraph"/>
       </w:pPr>
       <w:r>
-        <w:t xml:space="preserve">Increasingly researchers are taking a life-course perspective to understanding how different life stages shape a variety of later in life outcomes. In this case study,</w:t>
+        <w:t xml:space="preserve">Increasingly researchers are taking a life-course perspective to understanding how different life stages shape a variety of later in life outcomes.</w:t>
+      </w:r>
+    </w:p>
+    <w:p>
+      <w:pPr>
+        <w:pStyle w:val="BodyText"/>
+      </w:pPr>
+      <w:r>
+        <w:t xml:space="preserve">In this case study,</w:t>
       </w:r>
       <w:r>
         <w:t xml:space="preserve"> </w:t>
@@ -54617,7 +54625,15 @@
         <w:t xml:space="preserve"> </w:t>
       </w:r>
       <w:r>
-        <w:t xml:space="preserve">examine the relationship between physical health in adulthood and multiple domains of childhood disadvantage using a count regression model. Data are drawn from the National Survey of Midlife Development in the United States (MIDUS). MIDUS contains a battery of retrospective questions concerning childhood disadvantage, as well as extensive measures of adult risks and resources. Although the authors use data from both waves of MIDUS in the paper, here we focus only on their first model of adult health outcomes, which takes into account both childhood disadvantage and the mediating effects of later life resources and risk behaviors.</w:t>
+        <w:t xml:space="preserve">examine the relationship between physical health in adulthood and multiple domains of childhood disadvantage using a count regression model.</w:t>
+      </w:r>
+    </w:p>
+    <w:p>
+      <w:pPr>
+        <w:pStyle w:val="BodyText"/>
+      </w:pPr>
+      <w:r>
+        <w:t xml:space="preserve">Data are drawn from the National Survey of Midlife Development in the United States (MIDUS). MIDUS contains a battery of retrospective questions concerning childhood disadvantage, as well as extensive measures of adult risks and resources. Although the authors use data from both waves of MIDUS in the paper, here we focus only on their first model of adult health outcomes, which takes into account both childhood disadvantage and the mediating effects of later life resources and risk behaviors.</w:t>
       </w:r>
     </w:p>
     <w:bookmarkStart w:id="314" w:name="dependent-variable"/>
@@ -54643,7 +54659,10 @@
         <w:pStyle w:val="FirstParagraph"/>
       </w:pPr>
       <w:r>
-        <w:t xml:space="preserve">The dependent variable for this analysis is health problems at Wave 1 (</w:t>
+        <w:t xml:space="preserve">The dependent variable for this analysis is health problems at Wave 1:</w:t>
+      </w:r>
+      <w:r>
+        <w:t xml:space="preserve"> </w:t>
       </w:r>
       <w:r>
         <w:rPr>
@@ -54652,11 +54671,21 @@
         <w:t xml:space="preserve">morbidityw1</w:t>
       </w:r>
       <w:r>
-        <w:t xml:space="preserve">). Here, adult health problems are measured by the self-reported occurrence of 31 diseases or health conditions. For 29 of these items respondents were asked</w:t>
-      </w:r>
-      <w:r>
-        <w:t xml:space="preserve"> </w:t>
-      </w:r>
+        <w:t xml:space="preserve">.</w:t>
+      </w:r>
+    </w:p>
+    <w:p>
+      <w:pPr>
+        <w:pStyle w:val="BodyText"/>
+      </w:pPr>
+      <w:r>
+        <w:t xml:space="preserve">Here, adult health problems are measured by the self-reported occurrence of 31 diseases or health conditions. For 29 of these items respondents were asked</w:t>
+      </w:r>
+    </w:p>
+    <w:p>
+      <w:pPr>
+        <w:pStyle w:val="BlockText"/>
+      </w:pPr>
       <w:r>
         <w:t xml:space="preserve">“</w:t>
       </w:r>
@@ -54666,9 +54695,11 @@
       <w:r>
         <w:t xml:space="preserve">”</w:t>
       </w:r>
-      <w:r>
-        <w:t xml:space="preserve"> </w:t>
-      </w:r>
+    </w:p>
+    <w:p>
+      <w:pPr>
+        <w:pStyle w:val="FirstParagraph"/>
+      </w:pPr>
       <w:r>
         <w:t xml:space="preserve">For the remaining 2, cancer and heart disease, respondents were asked if they had ever been diagnosed with the disease. Finally,</w:t>
       </w:r>
@@ -55162,150 +55193,10 @@
         <w:t xml:space="preserve">: Average score for a 12-item index of the respondent’s feelings of personal control.</w:t>
       </w:r>
     </w:p>
-    <w:p>
-      <w:pPr>
-        <w:pStyle w:val="SourceCode"/>
-      </w:pPr>
-      <w:r>
-        <w:rPr>
-          <w:rStyle w:val="NormalTok"/>
-        </w:rPr>
-        <w:t xml:space="preserve">ferraro2016 </w:t>
-      </w:r>
-      <w:r>
-        <w:rPr>
-          <w:rStyle w:val="OtherTok"/>
-        </w:rPr>
-        <w:t xml:space="preserve">&lt;-</w:t>
-      </w:r>
-      <w:r>
-        <w:rPr>
-          <w:rStyle w:val="NormalTok"/>
-        </w:rPr>
-        <w:t xml:space="preserve"> </w:t>
-      </w:r>
-      <w:r>
-        <w:rPr>
-          <w:rStyle w:val="FunctionTok"/>
-        </w:rPr>
-        <w:t xml:space="preserve">read.csv</w:t>
-      </w:r>
-      <w:r>
-        <w:rPr>
-          <w:rStyle w:val="NormalTok"/>
-        </w:rPr>
-        <w:t xml:space="preserve">(</w:t>
-      </w:r>
-      <w:r>
-        <w:rPr>
-          <w:rStyle w:val="StringTok"/>
-        </w:rPr>
-        <w:t xml:space="preserve">"data/ferraro2016.csv"</w:t>
-      </w:r>
-      <w:r>
-        <w:rPr>
-          <w:rStyle w:val="NormalTok"/>
-        </w:rPr>
-        <w:t xml:space="preserve">)</w:t>
-      </w:r>
-      <w:r>
-        <w:br/>
-      </w:r>
-      <w:r>
-        <w:rPr>
-          <w:rStyle w:val="NormalTok"/>
-        </w:rPr>
-        <w:t xml:space="preserve">ferraro2016</w:t>
-      </w:r>
-      <w:r>
-        <w:rPr>
-          <w:rStyle w:val="SpecialCharTok"/>
-        </w:rPr>
-        <w:t xml:space="preserve">$</w:t>
-      </w:r>
-      <w:r>
-        <w:rPr>
-          <w:rStyle w:val="NormalTok"/>
-        </w:rPr>
-        <w:t xml:space="preserve">income_star </w:t>
-      </w:r>
-      <w:r>
-        <w:rPr>
-          <w:rStyle w:val="OtherTok"/>
-        </w:rPr>
-        <w:t xml:space="preserve">&lt;-</w:t>
-      </w:r>
-      <w:r>
-        <w:rPr>
-          <w:rStyle w:val="NormalTok"/>
-        </w:rPr>
-        <w:t xml:space="preserve"> </w:t>
-      </w:r>
-      <w:r>
-        <w:rPr>
-          <w:rStyle w:val="FunctionTok"/>
-        </w:rPr>
-        <w:t xml:space="preserve">as.numeric</w:t>
-      </w:r>
-      <w:r>
-        <w:rPr>
-          <w:rStyle w:val="NormalTok"/>
-        </w:rPr>
-        <w:t xml:space="preserve">(</w:t>
-      </w:r>
-      <w:r>
-        <w:rPr>
-          <w:rStyle w:val="FunctionTok"/>
-        </w:rPr>
-        <w:t xml:space="preserve">scale</w:t>
-      </w:r>
-      <w:r>
-        <w:rPr>
-          <w:rStyle w:val="NormalTok"/>
-        </w:rPr>
-        <w:t xml:space="preserve">(ferraro2016</w:t>
-      </w:r>
-      <w:r>
-        <w:rPr>
-          <w:rStyle w:val="SpecialCharTok"/>
-        </w:rPr>
-        <w:t xml:space="preserve">$</w:t>
-      </w:r>
-      <w:r>
-        <w:rPr>
-          <w:rStyle w:val="NormalTok"/>
-        </w:rPr>
-        <w:t xml:space="preserve">catincome, </w:t>
-      </w:r>
-      <w:r>
-        <w:rPr>
-          <w:rStyle w:val="AttributeTok"/>
-        </w:rPr>
-        <w:t xml:space="preserve">scale =</w:t>
-      </w:r>
-      <w:r>
-        <w:rPr>
-          <w:rStyle w:val="NormalTok"/>
-        </w:rPr>
-        <w:t xml:space="preserve"> </w:t>
-      </w:r>
-      <w:r>
-        <w:rPr>
-          <w:rStyle w:val="ConstantTok"/>
-        </w:rPr>
-        <w:t xml:space="preserve">FALSE</w:t>
-      </w:r>
-      <w:r>
-        <w:rPr>
-          <w:rStyle w:val="NormalTok"/>
-        </w:rPr>
-        <w:t xml:space="preserve">))</w:t>
-      </w:r>
-    </w:p>
     <w:bookmarkEnd w:id="316"/>
     <w:bookmarkEnd w:id="317"/>
     <w:bookmarkEnd w:id="318"/>
-    <w:bookmarkStart w:id="326" w:name="single-predictor-model-1"/>
+    <w:bookmarkStart w:id="329" w:name="single-predictor-model-1"/>
     <w:p>
       <w:pPr>
         <w:pStyle w:val="Heading2"/>
@@ -55323,16 +55214,224 @@
         <w:t xml:space="preserve">Single Predictor Model</w:t>
       </w:r>
     </w:p>
+    <w:bookmarkStart w:id="319" w:name="read-in-data"/>
+    <w:p>
+      <w:pPr>
+        <w:pStyle w:val="Heading3"/>
+      </w:pPr>
+      <w:r>
+        <w:rPr>
+          <w:rStyle w:val="SectionNumber"/>
+        </w:rPr>
+        <w:t xml:space="preserve">8.5.1</w:t>
+      </w:r>
+      <w:r>
+        <w:tab/>
+      </w:r>
+      <w:r>
+        <w:t xml:space="preserve">Read in Data</w:t>
+      </w:r>
+    </w:p>
     <w:p>
       <w:pPr>
         <w:pStyle w:val="FirstParagraph"/>
       </w:pPr>
       <w:r>
+        <w:t xml:space="preserve">We can read in the data and create a mean-centered version of income.</w:t>
+      </w:r>
+    </w:p>
+    <w:p>
+      <w:pPr>
+        <w:pStyle w:val="SourceCode"/>
+      </w:pPr>
+      <w:r>
+        <w:rPr>
+          <w:rStyle w:val="NormalTok"/>
+        </w:rPr>
+        <w:t xml:space="preserve">ferraro2016 </w:t>
+      </w:r>
+      <w:r>
+        <w:rPr>
+          <w:rStyle w:val="OtherTok"/>
+        </w:rPr>
+        <w:t xml:space="preserve">&lt;-</w:t>
+      </w:r>
+      <w:r>
+        <w:rPr>
+          <w:rStyle w:val="NormalTok"/>
+        </w:rPr>
+        <w:t xml:space="preserve"> </w:t>
+      </w:r>
+      <w:r>
+        <w:rPr>
+          <w:rStyle w:val="FunctionTok"/>
+        </w:rPr>
+        <w:t xml:space="preserve">read.csv</w:t>
+      </w:r>
+      <w:r>
+        <w:rPr>
+          <w:rStyle w:val="NormalTok"/>
+        </w:rPr>
+        <w:t xml:space="preserve">(</w:t>
+      </w:r>
+      <w:r>
+        <w:rPr>
+          <w:rStyle w:val="StringTok"/>
+        </w:rPr>
+        <w:t xml:space="preserve">"data/ferraro2016.csv"</w:t>
+      </w:r>
+      <w:r>
+        <w:rPr>
+          <w:rStyle w:val="NormalTok"/>
+        </w:rPr>
+        <w:t xml:space="preserve">)</w:t>
+      </w:r>
+      <w:r>
+        <w:br/>
+      </w:r>
+      <w:r>
+        <w:rPr>
+          <w:rStyle w:val="NormalTok"/>
+        </w:rPr>
+        <w:t xml:space="preserve">ferraro2016</w:t>
+      </w:r>
+      <w:r>
+        <w:rPr>
+          <w:rStyle w:val="SpecialCharTok"/>
+        </w:rPr>
+        <w:t xml:space="preserve">$</w:t>
+      </w:r>
+      <w:r>
+        <w:rPr>
+          <w:rStyle w:val="NormalTok"/>
+        </w:rPr>
+        <w:t xml:space="preserve">income_star </w:t>
+      </w:r>
+      <w:r>
+        <w:rPr>
+          <w:rStyle w:val="OtherTok"/>
+        </w:rPr>
+        <w:t xml:space="preserve">&lt;-</w:t>
+      </w:r>
+      <w:r>
+        <w:rPr>
+          <w:rStyle w:val="NormalTok"/>
+        </w:rPr>
+        <w:t xml:space="preserve"> </w:t>
+      </w:r>
+      <w:r>
+        <w:rPr>
+          <w:rStyle w:val="FunctionTok"/>
+        </w:rPr>
+        <w:t xml:space="preserve">as.numeric</w:t>
+      </w:r>
+      <w:r>
+        <w:rPr>
+          <w:rStyle w:val="NormalTok"/>
+        </w:rPr>
+        <w:t xml:space="preserve">(</w:t>
+      </w:r>
+      <w:r>
+        <w:rPr>
+          <w:rStyle w:val="FunctionTok"/>
+        </w:rPr>
+        <w:t xml:space="preserve">scale</w:t>
+      </w:r>
+      <w:r>
+        <w:rPr>
+          <w:rStyle w:val="NormalTok"/>
+        </w:rPr>
+        <w:t xml:space="preserve">(ferraro2016</w:t>
+      </w:r>
+      <w:r>
+        <w:rPr>
+          <w:rStyle w:val="SpecialCharTok"/>
+        </w:rPr>
+        <w:t xml:space="preserve">$</w:t>
+      </w:r>
+      <w:r>
+        <w:rPr>
+          <w:rStyle w:val="NormalTok"/>
+        </w:rPr>
+        <w:t xml:space="preserve">catincome, </w:t>
+      </w:r>
+      <w:r>
+        <w:rPr>
+          <w:rStyle w:val="AttributeTok"/>
+        </w:rPr>
+        <w:t xml:space="preserve">scale =</w:t>
+      </w:r>
+      <w:r>
+        <w:rPr>
+          <w:rStyle w:val="NormalTok"/>
+        </w:rPr>
+        <w:t xml:space="preserve"> </w:t>
+      </w:r>
+      <w:r>
+        <w:rPr>
+          <w:rStyle w:val="ConstantTok"/>
+        </w:rPr>
+        <w:t xml:space="preserve">FALSE</w:t>
+      </w:r>
+      <w:r>
+        <w:rPr>
+          <w:rStyle w:val="NormalTok"/>
+        </w:rPr>
+        <w:t xml:space="preserve">))</w:t>
+      </w:r>
+    </w:p>
+    <w:bookmarkEnd w:id="319"/>
+    <w:bookmarkStart w:id="320" w:name="single-predictor-model-in-glm"/>
+    <w:p>
+      <w:pPr>
+        <w:pStyle w:val="Heading3"/>
+      </w:pPr>
+      <w:r>
+        <w:rPr>
+          <w:rStyle w:val="SectionNumber"/>
+        </w:rPr>
+        <w:t xml:space="preserve">8.5.2</w:t>
+      </w:r>
+      <w:r>
+        <w:tab/>
+      </w:r>
+      <w:r>
+        <w:t xml:space="preserve">Single Predictor Model in GLM</w:t>
+      </w:r>
+    </w:p>
+    <w:p>
+      <w:pPr>
+        <w:pStyle w:val="FirstParagraph"/>
+      </w:pPr>
+      <w:r>
         <w:t xml:space="preserve">Let’s fit a single predictor Poisson regression model for morbidity at Wave 1 using income bracket as our predictor. For now let’s treat income bracket as a continuous predictor.</w:t>
       </w:r>
     </w:p>
     <w:p>
       <w:pPr>
+        <w:pStyle w:val="BodyText"/>
+      </w:pPr>
+      <w:r>
+        <w:t xml:space="preserve">Note for the Poisson regression we use</w:t>
+      </w:r>
+      <w:r>
+        <w:t xml:space="preserve"> </w:t>
+      </w:r>
+      <w:r>
+        <w:rPr>
+          <w:rStyle w:val="VerbatimChar"/>
+        </w:rPr>
+        <w:t xml:space="preserve">family = poisson(link=log)</w:t>
+      </w:r>
+      <w:r>
+        <w:t xml:space="preserve"> </w:t>
+      </w:r>
+      <w:r>
+        <w:t xml:space="preserve">argument.</w:t>
+      </w:r>
+    </w:p>
+    <w:p>
+      <w:pPr>
         <w:pStyle w:val="SourceCode"/>
       </w:pPr>
       <w:r>
@@ -55465,7 +55564,7 @@
         <w:rPr>
           <w:rStyle w:val="NormalTok"/>
         </w:rPr>
-        <w:t xml:space="preserve">log), </w:t>
+        <w:t xml:space="preserve">log),  </w:t>
       </w:r>
       <w:r>
         <w:br/>
@@ -55518,9 +55617,30 @@
         </w:rPr>
         <w:t xml:space="preserve">)</w:t>
       </w:r>
-      <w:r>
-        <w:br/>
-      </w:r>
+    </w:p>
+    <w:bookmarkEnd w:id="320"/>
+    <w:bookmarkStart w:id="322" w:name="deviance-and-goodness-of-fit"/>
+    <w:p>
+      <w:pPr>
+        <w:pStyle w:val="Heading3"/>
+      </w:pPr>
+      <w:r>
+        <w:rPr>
+          <w:rStyle w:val="SectionNumber"/>
+        </w:rPr>
+        <w:t xml:space="preserve">8.5.3</w:t>
+      </w:r>
+      <w:r>
+        <w:tab/>
+      </w:r>
+      <w:r>
+        <w:t xml:space="preserve">Deviance and Goodness of Fit</w:t>
+      </w:r>
+    </w:p>
+    <w:p>
+      <w:pPr>
+        <w:pStyle w:val="SourceCode"/>
+      </w:pPr>
       <w:r>
         <w:rPr>
           <w:rStyle w:val="FunctionTok"/>
@@ -55752,30 +55872,24 @@
         <w:t xml:space="preserve">## Number of Fisher Scoring iterations: 5</w:t>
       </w:r>
     </w:p>
-    <w:bookmarkStart w:id="319" w:name="deviance-and-goodness-of-fit"/>
-    <w:p>
-      <w:pPr>
-        <w:pStyle w:val="Heading3"/>
-      </w:pPr>
-      <w:r>
-        <w:rPr>
-          <w:rStyle w:val="SectionNumber"/>
-        </w:rPr>
-        <w:t xml:space="preserve">8.5.1</w:t>
-      </w:r>
-      <w:r>
-        <w:tab/>
-      </w:r>
-      <w:r>
-        <w:t xml:space="preserve">Deviance and Goodness of Fit</w:t>
-      </w:r>
-    </w:p>
     <w:p>
       <w:pPr>
         <w:pStyle w:val="FirstParagraph"/>
       </w:pPr>
       <w:r>
-        <w:t xml:space="preserve">We can think about the deviance as a measure of how well the model fits the data. If the model fits well, the observed values</w:t>
+        <w:t xml:space="preserve">We can think about the deviance as a measure of how well the model fits the data.</w:t>
+      </w:r>
+    </w:p>
+    <w:p>
+      <w:pPr>
+        <w:numPr>
+          <w:ilvl w:val="0"/>
+          <w:numId w:val="1041"/>
+        </w:numPr>
+        <w:pStyle w:val="Compact"/>
+      </w:pPr>
+      <w:r>
+        <w:t xml:space="preserve">If the model fits well, the observed values</w:t>
       </w:r>
       <w:r>
         <w:t xml:space="preserve"> </w:t>
@@ -55818,12 +55932,24 @@
         </m:sSub>
       </m:oMath>
       <w:r>
-        <w:t xml:space="preserve">, causing the deviance to be small. If this value greatly exceeds one it may be indicative of overdispersion.</w:t>
-      </w:r>
-    </w:p>
-    <w:p>
-      <w:pPr>
-        <w:pStyle w:val="BodyText"/>
+        <w:t xml:space="preserve">, causing the deviance to be small.</w:t>
+      </w:r>
+    </w:p>
+    <w:p>
+      <w:pPr>
+        <w:numPr>
+          <w:ilvl w:val="0"/>
+          <w:numId w:val="1041"/>
+        </w:numPr>
+        <w:pStyle w:val="Compact"/>
+      </w:pPr>
+      <w:r>
+        <w:t xml:space="preserve">If this value greatly exceeds one, it may be indicative of overdispersion.</w:t>
+      </w:r>
+    </w:p>
+    <w:p>
+      <w:pPr>
+        <w:pStyle w:val="FirstParagraph"/>
       </w:pPr>
       <w:r>
         <w:t xml:space="preserve">The rationale for this heuristic is based on the fact that the residual deviance is</w:t>
@@ -55854,7 +55980,7 @@
         <w:t xml:space="preserve"> </w:t>
       </w:r>
       <w:r>
-        <w:t xml:space="preserve">distributed with mean equal to the degrees of freedom. Instead of using this rule of thumb it is just as simple to formulate a goodness-of-fit test for our model as follows</w:t>
+        <w:t xml:space="preserve">distributed with mean equal to the degrees of freedom (n-p). Instead of using this rule of thumb it is just as simple to formulate a goodness-of-fit test for our model as follows</w:t>
       </w:r>
     </w:p>
     <w:p>
@@ -55962,41 +56088,71 @@
         <w:pStyle w:val="FirstParagraph"/>
       </w:pPr>
       <w:r>
-        <w:t xml:space="preserve">The GOF test indicates that the Poisson model fits does not fit the data</w:t>
-      </w:r>
-      <w:r>
-        <w:t xml:space="preserve"> </w:t>
+        <w:t xml:space="preserve">The test of the model’s deviance is a test of the model against the null model. The null hypothesis is the fitted model fits the data as well as the saturated model. In this case, rejecting the null hypothesis (e.g. </w:t>
       </w:r>
       <m:oMath>
-        <m:d>
-          <m:dPr>
-            <m:begChr m:val="("/>
-            <m:endChr m:val=")"/>
-            <m:sepChr m:val=""/>
-            <m:grow/>
-          </m:dPr>
-          <m:e>
-            <m:r>
-              <m:t>p</m:t>
-            </m:r>
-            <m:r>
-              <m:rPr>
-                <m:sty m:val="p"/>
-              </m:rPr>
-              <m:t>&gt;</m:t>
-            </m:r>
-            <m:r>
-              <m:t>0.05</m:t>
-            </m:r>
-          </m:e>
-        </m:d>
+        <m:r>
+          <m:t>p</m:t>
+        </m:r>
+        <m:r>
+          <m:rPr>
+            <m:sty m:val="p"/>
+          </m:rPr>
+          <m:t>&gt;</m:t>
+        </m:r>
+        <m:r>
+          <m:t>0.05</m:t>
+        </m:r>
       </m:oMath>
       <w:r>
-        <w:t xml:space="preserve">. This suggests there may be a problem with overdispersion.</w:t>
-      </w:r>
-      <w:r>
-        <w:t xml:space="preserve"> </w:t>
-      </w:r>
+        <w:t xml:space="preserve">), indicates the Poisson model does not fit well. For more information see this wonderful post on stackexchange:</w:t>
+      </w:r>
+      <w:r>
+        <w:t xml:space="preserve"> </w:t>
+      </w:r>
+      <w:hyperlink r:id="rId321">
+        <w:r>
+          <w:rPr>
+            <w:rStyle w:val="Hyperlink"/>
+          </w:rPr>
+          <w:t xml:space="preserve">https://stats.stackexchange.com/a/531484</w:t>
+        </w:r>
+      </w:hyperlink>
+      <w:r>
+        <w:t xml:space="preserve">.</w:t>
+      </w:r>
+    </w:p>
+    <w:bookmarkEnd w:id="322"/>
+    <w:bookmarkStart w:id="323" w:name="overdispersion-1"/>
+    <w:p>
+      <w:pPr>
+        <w:pStyle w:val="Heading3"/>
+      </w:pPr>
+      <w:r>
+        <w:rPr>
+          <w:rStyle w:val="SectionNumber"/>
+        </w:rPr>
+        <w:t xml:space="preserve">8.5.4</w:t>
+      </w:r>
+      <w:r>
+        <w:tab/>
+      </w:r>
+      <w:r>
+        <w:t xml:space="preserve">Overdispersion?</w:t>
+      </w:r>
+    </w:p>
+    <w:p>
+      <w:pPr>
+        <w:pStyle w:val="FirstParagraph"/>
+      </w:pPr>
+      <w:r>
+        <w:t xml:space="preserve">The deviance statistic suggests there may be a problem with overdispersion?</w:t>
+      </w:r>
+    </w:p>
+    <w:p>
+      <w:pPr>
+        <w:pStyle w:val="BodyText"/>
+      </w:pPr>
       <w:r>
         <w:rPr>
           <w:iCs/>
@@ -56004,15 +56160,25 @@
         </w:rPr>
         <w:t xml:space="preserve">Overdispersion indicates there is greater variability in the data than would be expected based on the model.</w:t>
       </w:r>
-      <w:r>
-        <w:t xml:space="preserve"> </w:t>
-      </w:r>
-      <w:r>
-        <w:t xml:space="preserve">Overdispersion is often encountered when fitting simple Poisson regression models. The Poisson distribution has one free parameter and does not allow for the variance to be adjusted independently of the mean. If overdispersion is present the resultant model may yield biased parameter estimates and underestimated standard errors, possibly leading to invalid conclusions.</w:t>
-      </w:r>
-    </w:p>
-    <w:bookmarkEnd w:id="319"/>
-    <w:bookmarkStart w:id="325" w:name="interpretation-2"/>
+    </w:p>
+    <w:p>
+      <w:pPr>
+        <w:pStyle w:val="BodyText"/>
+      </w:pPr>
+      <w:r>
+        <w:t xml:space="preserve">Overdispersion is often encountered when fitting simple Poisson regression models. The Poisson distribution has one free parameter and does not allow for the variance to be adjusted independently of the mean.</w:t>
+      </w:r>
+    </w:p>
+    <w:p>
+      <w:pPr>
+        <w:pStyle w:val="BodyText"/>
+      </w:pPr>
+      <w:r>
+        <w:t xml:space="preserve">If overdispersion is present the resultant model may yield biased parameter estimates and underestimated standard errors, possibly leading to invalid conclusions.</w:t>
+      </w:r>
+    </w:p>
+    <w:bookmarkEnd w:id="323"/>
+    <w:bookmarkStart w:id="328" w:name="interpretation-of-single-predictor-model"/>
     <w:p>
       <w:pPr>
         <w:pStyle w:val="Heading3"/>
@@ -56021,36 +56187,30 @@
         <w:rPr>
           <w:rStyle w:val="SectionNumber"/>
         </w:rPr>
-        <w:t xml:space="preserve">8.5.2</w:t>
+        <w:t xml:space="preserve">8.5.5</w:t>
       </w:r>
       <w:r>
         <w:tab/>
       </w:r>
       <w:r>
-        <w:t xml:space="preserve">Interpretation</w:t>
-      </w:r>
-    </w:p>
-    <w:bookmarkStart w:id="320" w:name="intercept"/>
-    <w:p>
-      <w:pPr>
-        <w:pStyle w:val="Heading4"/>
-      </w:pPr>
-      <w:r>
-        <w:rPr>
-          <w:rStyle w:val="SectionNumber"/>
-        </w:rPr>
-        <w:t xml:space="preserve">8.5.2.1</w:t>
-      </w:r>
-      <w:r>
-        <w:tab/>
-      </w:r>
-      <w:r>
-        <w:t xml:space="preserve">Intercept</w:t>
+        <w:t xml:space="preserve">Interpretation of Single Predictor Model</w:t>
       </w:r>
     </w:p>
     <w:p>
       <w:pPr>
         <w:pStyle w:val="FirstParagraph"/>
+      </w:pPr>
+      <w:r>
+        <w:rPr>
+          <w:bCs/>
+          <w:b/>
+        </w:rPr>
+        <w:t xml:space="preserve">Intercept in Log Units</w:t>
+      </w:r>
+    </w:p>
+    <w:p>
+      <w:pPr>
+        <w:pStyle w:val="BodyText"/>
       </w:pPr>
       <w:r>
         <w:t xml:space="preserve">This is the Poisson regression estimate when all variables in the model are evaluated at zero. For our model, we have centered the income variable. This means for an individual with an average income level the log of the expected count for health problems is</w:t>
@@ -56068,6 +56228,18 @@
       </w:r>
       <w:r>
         <w:t xml:space="preserve">units.</w:t>
+      </w:r>
+    </w:p>
+    <w:p>
+      <w:pPr>
+        <w:pStyle w:val="BodyText"/>
+      </w:pPr>
+      <w:r>
+        <w:rPr>
+          <w:bCs/>
+          <w:b/>
+        </w:rPr>
+        <w:t xml:space="preserve">Intercept in Count Units</w:t>
       </w:r>
     </w:p>
     <w:p>
@@ -56131,11 +56303,10 @@
         <w:t xml:space="preserve"> </w:t>
       </w:r>
       <w:r>
-        <w:t xml:space="preserve">health problems</w:t>
-      </w:r>
-    </w:p>
-    <w:bookmarkEnd w:id="320"/>
-    <w:bookmarkStart w:id="324" w:name="slope"/>
+        <w:t xml:space="preserve">health problems.</w:t>
+      </w:r>
+    </w:p>
+    <w:bookmarkStart w:id="327" w:name="slope-coefficient"/>
     <w:p>
       <w:pPr>
         <w:pStyle w:val="Heading4"/>
@@ -56144,18 +56315,30 @@
         <w:rPr>
           <w:rStyle w:val="SectionNumber"/>
         </w:rPr>
-        <w:t xml:space="preserve">8.5.2.2</w:t>
+        <w:t xml:space="preserve">8.5.5.1</w:t>
       </w:r>
       <w:r>
         <w:tab/>
       </w:r>
       <w:r>
-        <w:t xml:space="preserve">Slope</w:t>
+        <w:t xml:space="preserve">Slope Coefficient</w:t>
       </w:r>
     </w:p>
     <w:p>
       <w:pPr>
         <w:pStyle w:val="FirstParagraph"/>
+      </w:pPr>
+      <w:r>
+        <w:rPr>
+          <w:bCs/>
+          <w:b/>
+        </w:rPr>
+        <w:t xml:space="preserve">Slope Coefficient in Log Units</w:t>
+      </w:r>
+    </w:p>
+    <w:p>
+      <w:pPr>
+        <w:pStyle w:val="BodyText"/>
       </w:pPr>
       <w:r>
         <w:t xml:space="preserve">Within our single predictor model,</w:t>
@@ -56197,7 +56380,15 @@
         <w:t xml:space="preserve"> </w:t>
       </w:r>
       <w:r>
-        <w:t xml:space="preserve">number of health problems for a 1-level difference in income bracket. Therefore, we expect a</w:t>
+        <w:t xml:space="preserve">number of health problems for a 1-level difference in income bracket.</w:t>
+      </w:r>
+    </w:p>
+    <w:p>
+      <w:pPr>
+        <w:pStyle w:val="BodyText"/>
+      </w:pPr>
+      <w:r>
+        <w:t xml:space="preserve">Therefore, we expect a</w:t>
       </w:r>
       <w:r>
         <w:t xml:space="preserve"> </w:t>
@@ -56253,6 +56444,18 @@
         <w:pStyle w:val="BodyText"/>
       </w:pPr>
       <w:r>
+        <w:rPr>
+          <w:bCs/>
+          <w:b/>
+        </w:rPr>
+        <w:t xml:space="preserve">Marginal Effects</w:t>
+      </w:r>
+    </w:p>
+    <w:p>
+      <w:pPr>
+        <w:pStyle w:val="BodyText"/>
+      </w:pPr>
+      <w:r>
         <w:t xml:space="preserve">Let’s turn to the</w:t>
       </w:r>
       <w:r>
@@ -56386,18 +56589,18 @@
           <wp:inline>
             <wp:extent cx="5334000" cy="4267200"/>
             <wp:effectExtent b="0" l="0" r="0" t="0"/>
-            <wp:docPr descr="" title="" id="322" name="Picture"/>
+            <wp:docPr descr="" title="" id="325" name="Picture"/>
             <a:graphic>
               <a:graphicData uri="http://schemas.openxmlformats.org/drawingml/2006/picture">
                 <pic:pic>
                   <pic:nvPicPr>
-                    <pic:cNvPr descr="_main_files/figure-docx/unnamed-chunk-91-1.png" id="323" name="Picture"/>
+                    <pic:cNvPr descr="_main_files/figure-docx/unnamed-chunk-92-1.png" id="326" name="Picture"/>
                     <pic:cNvPicPr>
                       <a:picLocks noChangeArrowheads="1" noChangeAspect="1"/>
                     </pic:cNvPicPr>
                   </pic:nvPicPr>
                   <pic:blipFill>
-                    <a:blip r:embed="rId321"/>
+                    <a:blip r:embed="rId324"/>
                     <a:stretch>
                       <a:fillRect/>
                     </a:stretch>
@@ -56424,10 +56627,10 @@
         </w:drawing>
       </w:r>
     </w:p>
-    <w:bookmarkEnd w:id="324"/>
-    <w:bookmarkEnd w:id="325"/>
-    <w:bookmarkEnd w:id="326"/>
-    <w:bookmarkStart w:id="330" w:name="multiple-predictor-model"/>
+    <w:bookmarkEnd w:id="327"/>
+    <w:bookmarkEnd w:id="328"/>
+    <w:bookmarkEnd w:id="329"/>
+    <w:bookmarkStart w:id="333" w:name="multiple-predictor-model"/>
     <w:p>
       <w:pPr>
         <w:pStyle w:val="Heading2"/>
@@ -57386,6 +57589,26 @@
         <w:pStyle w:val="FirstParagraph"/>
       </w:pPr>
       <w:r>
+        <w:t xml:space="preserve">Again, when we have a dummy variable interaction we have essentially set up two different equations:</w:t>
+      </w:r>
+    </w:p>
+    <w:p>
+      <w:pPr>
+        <w:pStyle w:val="BodyText"/>
+      </w:pPr>
+      <w:r>
+        <w:rPr>
+          <w:bCs/>
+          <w:b/>
+        </w:rPr>
+        <w:t xml:space="preserve">Equation for Children Experiencing Maltreatment</w:t>
+      </w:r>
+    </w:p>
+    <w:p>
+      <w:pPr>
+        <w:pStyle w:val="BodyText"/>
+      </w:pPr>
+      <w:r>
         <w:t xml:space="preserve">Coefficients</w:t>
       </w:r>
       <w:r>
@@ -57604,6 +57827,384 @@
       <w:pPr>
         <w:pStyle w:val="BodyText"/>
       </w:pPr>
+      <m:oMathPara>
+        <m:oMathParaPr>
+          <m:jc m:val="center"/>
+        </m:oMathParaPr>
+        <m:oMath>
+          <m:r>
+            <m:rPr>
+              <m:sty m:val="p"/>
+            </m:rPr>
+            <m:t>l</m:t>
+          </m:r>
+          <m:r>
+            <m:rPr>
+              <m:sty m:val="p"/>
+            </m:rPr>
+            <m:t>o</m:t>
+          </m:r>
+          <m:r>
+            <m:rPr>
+              <m:sty m:val="p"/>
+            </m:rPr>
+            <m:t>g</m:t>
+          </m:r>
+          <m:d>
+            <m:dPr>
+              <m:begChr m:val="("/>
+              <m:endChr m:val=")"/>
+              <m:sepChr m:val=""/>
+              <m:grow/>
+            </m:dPr>
+            <m:e>
+              <m:r>
+                <m:t>m</m:t>
+              </m:r>
+              <m:r>
+                <m:t>o</m:t>
+              </m:r>
+              <m:r>
+                <m:t>r</m:t>
+              </m:r>
+              <m:r>
+                <m:t>b</m:t>
+              </m:r>
+              <m:r>
+                <m:t>i</m:t>
+              </m:r>
+              <m:r>
+                <m:t>d</m:t>
+              </m:r>
+              <m:r>
+                <m:t>i</m:t>
+              </m:r>
+              <m:r>
+                <m:t>t</m:t>
+              </m:r>
+              <m:sSub>
+                <m:e>
+                  <m:r>
+                    <m:t>y</m:t>
+                  </m:r>
+                </m:e>
+                <m:sub>
+                  <m:r>
+                    <m:t>i</m:t>
+                  </m:r>
+                </m:sub>
+              </m:sSub>
+            </m:e>
+          </m:d>
+          <m:r>
+            <m:rPr>
+              <m:sty m:val="p"/>
+            </m:rPr>
+            <m:t>=</m:t>
+          </m:r>
+          <m:sSub>
+            <m:e>
+              <m:r>
+                <m:t>b</m:t>
+              </m:r>
+            </m:e>
+            <m:sub>
+              <m:r>
+                <m:t>0</m:t>
+              </m:r>
+            </m:sub>
+          </m:sSub>
+          <m:r>
+            <m:rPr>
+              <m:sty m:val="p"/>
+            </m:rPr>
+            <m:t>+</m:t>
+          </m:r>
+          <m:sSub>
+            <m:e>
+              <m:r>
+                <m:t>b</m:t>
+              </m:r>
+            </m:e>
+            <m:sub>
+              <m:r>
+                <m:t>2</m:t>
+              </m:r>
+            </m:sub>
+          </m:sSub>
+          <m:d>
+            <m:dPr>
+              <m:begChr m:val="("/>
+              <m:endChr m:val=")"/>
+              <m:sepChr m:val=""/>
+              <m:grow/>
+            </m:dPr>
+            <m:e>
+              <m:r>
+                <m:t>i</m:t>
+              </m:r>
+              <m:r>
+                <m:t>n</m:t>
+              </m:r>
+              <m:r>
+                <m:t>c</m:t>
+              </m:r>
+              <m:r>
+                <m:t>o</m:t>
+              </m:r>
+              <m:r>
+                <m:t>m</m:t>
+              </m:r>
+              <m:sSubSup>
+                <m:e>
+                  <m:r>
+                    <m:t>e</m:t>
+                  </m:r>
+                </m:e>
+                <m:sub>
+                  <m:r>
+                    <m:t>1</m:t>
+                  </m:r>
+                  <m:r>
+                    <m:t>i</m:t>
+                  </m:r>
+                </m:sub>
+                <m:sup>
+                  <m:r>
+                    <m:rPr>
+                      <m:sty m:val="p"/>
+                    </m:rPr>
+                    <m:t>*</m:t>
+                  </m:r>
+                </m:sup>
+              </m:sSubSup>
+            </m:e>
+          </m:d>
+        </m:oMath>
+      </m:oMathPara>
+    </w:p>
+    <w:p>
+      <w:pPr>
+        <w:pStyle w:val="FirstParagraph"/>
+      </w:pPr>
+      <w:r>
+        <w:rPr>
+          <w:bCs/>
+          <w:b/>
+        </w:rPr>
+        <w:t xml:space="preserve">Equation for Children Rarely Experiencing Maltreatment</w:t>
+      </w:r>
+    </w:p>
+    <w:p>
+      <w:pPr>
+        <w:pStyle w:val="BodyText"/>
+      </w:pPr>
+      <m:oMathPara>
+        <m:oMathParaPr>
+          <m:jc m:val="center"/>
+        </m:oMathParaPr>
+        <m:oMath>
+          <m:r>
+            <m:rPr>
+              <m:sty m:val="p"/>
+            </m:rPr>
+            <m:t>l</m:t>
+          </m:r>
+          <m:r>
+            <m:rPr>
+              <m:sty m:val="p"/>
+            </m:rPr>
+            <m:t>o</m:t>
+          </m:r>
+          <m:r>
+            <m:rPr>
+              <m:sty m:val="p"/>
+            </m:rPr>
+            <m:t>g</m:t>
+          </m:r>
+          <m:d>
+            <m:dPr>
+              <m:begChr m:val="("/>
+              <m:endChr m:val=")"/>
+              <m:sepChr m:val=""/>
+              <m:grow/>
+            </m:dPr>
+            <m:e>
+              <m:r>
+                <m:t>m</m:t>
+              </m:r>
+              <m:r>
+                <m:t>o</m:t>
+              </m:r>
+              <m:r>
+                <m:t>r</m:t>
+              </m:r>
+              <m:r>
+                <m:t>b</m:t>
+              </m:r>
+              <m:r>
+                <m:t>i</m:t>
+              </m:r>
+              <m:r>
+                <m:t>d</m:t>
+              </m:r>
+              <m:r>
+                <m:t>i</m:t>
+              </m:r>
+              <m:r>
+                <m:t>t</m:t>
+              </m:r>
+              <m:sSub>
+                <m:e>
+                  <m:r>
+                    <m:t>y</m:t>
+                  </m:r>
+                </m:e>
+                <m:sub>
+                  <m:r>
+                    <m:t>i</m:t>
+                  </m:r>
+                </m:sub>
+              </m:sSub>
+            </m:e>
+          </m:d>
+          <m:r>
+            <m:rPr>
+              <m:sty m:val="p"/>
+            </m:rPr>
+            <m:t>=</m:t>
+          </m:r>
+          <m:d>
+            <m:dPr>
+              <m:begChr m:val="("/>
+              <m:endChr m:val=")"/>
+              <m:sepChr m:val=""/>
+              <m:grow/>
+            </m:dPr>
+            <m:e>
+              <m:sSub>
+                <m:e>
+                  <m:r>
+                    <m:t>b</m:t>
+                  </m:r>
+                </m:e>
+                <m:sub>
+                  <m:r>
+                    <m:t>0</m:t>
+                  </m:r>
+                </m:sub>
+              </m:sSub>
+              <m:r>
+                <m:rPr>
+                  <m:sty m:val="p"/>
+                </m:rPr>
+                <m:t>+</m:t>
+              </m:r>
+              <m:sSub>
+                <m:e>
+                  <m:r>
+                    <m:t>b</m:t>
+                  </m:r>
+                </m:e>
+                <m:sub>
+                  <m:r>
+                    <m:t>1</m:t>
+                  </m:r>
+                </m:sub>
+              </m:sSub>
+            </m:e>
+          </m:d>
+          <m:r>
+            <m:rPr>
+              <m:sty m:val="p"/>
+            </m:rPr>
+            <m:t>+</m:t>
+          </m:r>
+          <m:d>
+            <m:dPr>
+              <m:begChr m:val="("/>
+              <m:endChr m:val=")"/>
+              <m:sepChr m:val=""/>
+              <m:grow/>
+            </m:dPr>
+            <m:e>
+              <m:sSub>
+                <m:e>
+                  <m:r>
+                    <m:t>b</m:t>
+                  </m:r>
+                </m:e>
+                <m:sub>
+                  <m:r>
+                    <m:t>2</m:t>
+                  </m:r>
+                </m:sub>
+              </m:sSub>
+              <m:r>
+                <m:rPr>
+                  <m:sty m:val="p"/>
+                </m:rPr>
+                <m:t>+</m:t>
+              </m:r>
+              <m:sSub>
+                <m:e>
+                  <m:r>
+                    <m:t>b</m:t>
+                  </m:r>
+                </m:e>
+                <m:sub>
+                  <m:r>
+                    <m:t>3</m:t>
+                  </m:r>
+                </m:sub>
+              </m:sSub>
+            </m:e>
+          </m:d>
+          <m:r>
+            <m:t>i</m:t>
+          </m:r>
+          <m:r>
+            <m:t>n</m:t>
+          </m:r>
+          <m:r>
+            <m:t>c</m:t>
+          </m:r>
+          <m:r>
+            <m:t>o</m:t>
+          </m:r>
+          <m:r>
+            <m:t>m</m:t>
+          </m:r>
+          <m:sSubSup>
+            <m:e>
+              <m:r>
+                <m:t>e</m:t>
+              </m:r>
+            </m:e>
+            <m:sub>
+              <m:r>
+                <m:t>1</m:t>
+              </m:r>
+              <m:r>
+                <m:t>i</m:t>
+              </m:r>
+            </m:sub>
+            <m:sup>
+              <m:r>
+                <m:rPr>
+                  <m:sty m:val="p"/>
+                </m:rPr>
+                <m:t>*</m:t>
+              </m:r>
+            </m:sup>
+          </m:sSubSup>
+        </m:oMath>
+      </m:oMathPara>
+    </w:p>
+    <w:p>
+      <w:pPr>
+        <w:pStyle w:val="FirstParagraph"/>
+      </w:pPr>
       <w:r>
         <w:t xml:space="preserve">While coefficients</w:t>
       </w:r>
@@ -57756,7 +58357,7 @@
         </m:d>
       </m:oMath>
       <w:r>
-        <w:t xml:space="preserve">. Note that neither</w:t>
+        <w:t xml:space="preserve">. Note that</w:t>
       </w:r>
       <w:r>
         <w:t xml:space="preserve"> </w:t>
@@ -57787,6 +58388,18 @@
         <w:pStyle w:val="BodyText"/>
       </w:pPr>
       <w:r>
+        <w:rPr>
+          <w:bCs/>
+          <w:b/>
+        </w:rPr>
+        <w:t xml:space="preserve">Marginal Effects</w:t>
+      </w:r>
+    </w:p>
+    <w:p>
+      <w:pPr>
+        <w:pStyle w:val="BodyText"/>
+      </w:pPr>
+      <w:r>
         <w:t xml:space="preserve">Let’s again turn to the</w:t>
       </w:r>
       <w:r>
@@ -57932,18 +58545,18 @@
           <wp:inline>
             <wp:extent cx="5334000" cy="4267200"/>
             <wp:effectExtent b="0" l="0" r="0" t="0"/>
-            <wp:docPr descr="" title="" id="328" name="Picture"/>
+            <wp:docPr descr="" title="" id="331" name="Picture"/>
             <a:graphic>
               <a:graphicData uri="http://schemas.openxmlformats.org/drawingml/2006/picture">
                 <pic:pic>
                   <pic:nvPicPr>
-                    <pic:cNvPr descr="_main_files/figure-docx/unnamed-chunk-93-1.png" id="329" name="Picture"/>
+                    <pic:cNvPr descr="_main_files/figure-docx/unnamed-chunk-94-1.png" id="332" name="Picture"/>
                     <pic:cNvPicPr>
                       <a:picLocks noChangeArrowheads="1" noChangeAspect="1"/>
                     </pic:cNvPicPr>
                   </pic:nvPicPr>
                   <pic:blipFill>
-                    <a:blip r:embed="rId327"/>
+                    <a:blip r:embed="rId330"/>
                     <a:stretch>
                       <a:fillRect/>
                     </a:stretch>
@@ -57970,8 +58583,8 @@
         </w:drawing>
       </w:r>
     </w:p>
-    <w:bookmarkEnd w:id="330"/>
-    <w:bookmarkStart w:id="363" w:name="revisisting-overdispersion"/>
+    <w:bookmarkEnd w:id="333"/>
+    <w:bookmarkStart w:id="367" w:name="revisisting-overdispersion"/>
     <w:p>
       <w:pPr>
         <w:pStyle w:val="Heading2"/>
@@ -58448,18 +59061,18 @@
           <wp:inline>
             <wp:extent cx="5334000" cy="4267200"/>
             <wp:effectExtent b="0" l="0" r="0" t="0"/>
-            <wp:docPr descr="" title="" id="332" name="Picture"/>
+            <wp:docPr descr="" title="" id="335" name="Picture"/>
             <a:graphic>
               <a:graphicData uri="http://schemas.openxmlformats.org/drawingml/2006/picture">
                 <pic:pic>
                   <pic:nvPicPr>
-                    <pic:cNvPr descr="_main_files/figure-docx/unnamed-chunk-95-1.png" id="333" name="Picture"/>
+                    <pic:cNvPr descr="_main_files/figure-docx/unnamed-chunk-96-1.png" id="336" name="Picture"/>
                     <pic:cNvPicPr>
                       <a:picLocks noChangeArrowheads="1" noChangeAspect="1"/>
                     </pic:cNvPicPr>
                   </pic:nvPicPr>
                   <pic:blipFill>
-                    <a:blip r:embed="rId331"/>
+                    <a:blip r:embed="rId334"/>
                     <a:stretch>
                       <a:fillRect/>
                     </a:stretch>
@@ -58526,7 +59139,7 @@
         <w:t xml:space="preserve">use a negative binomial model.</w:t>
       </w:r>
     </w:p>
-    <w:bookmarkStart w:id="334" w:name="quassi-poisson-family"/>
+    <w:bookmarkStart w:id="337" w:name="quassi-poisson-family"/>
     <w:p>
       <w:pPr>
         <w:pStyle w:val="Heading3"/>
@@ -59065,8 +59678,8 @@
         <w:t xml:space="preserve">The new standard errors (in comparison to the model without the overdispersion parameter), are larger, Thus, the Wald statistics will be smaller and less likely to be significant.</w:t>
       </w:r>
     </w:p>
-    <w:bookmarkEnd w:id="334"/>
-    <w:bookmarkStart w:id="362" w:name="negative-binomial-regression"/>
+    <w:bookmarkEnd w:id="337"/>
+    <w:bookmarkStart w:id="338" w:name="negative-binomial-regression"/>
     <w:p>
       <w:pPr>
         <w:pStyle w:val="Heading3"/>
@@ -60058,8 +60671,27 @@
         <w:t xml:space="preserve">with one degree of freedom. This strongly suggests the negative binomial model, estimating the dispersion parameter, is more appropriate than the Poisson model.</w:t>
       </w:r>
     </w:p>
-    <w:bookmarkStart w:id="361" w:name="refs"/>
-    <w:bookmarkStart w:id="336" w:name="ref-bundock"/>
+    <w:bookmarkEnd w:id="338"/>
+    <w:bookmarkStart w:id="366" w:name="references-1"/>
+    <w:p>
+      <w:pPr>
+        <w:pStyle w:val="Heading3"/>
+      </w:pPr>
+      <w:r>
+        <w:rPr>
+          <w:rStyle w:val="SectionNumber"/>
+        </w:rPr>
+        <w:t xml:space="preserve">8.7.3</w:t>
+      </w:r>
+      <w:r>
+        <w:tab/>
+      </w:r>
+      <w:r>
+        <w:t xml:space="preserve">References</w:t>
+      </w:r>
+    </w:p>
+    <w:bookmarkStart w:id="365" w:name="refs"/>
+    <w:bookmarkStart w:id="340" w:name="ref-bundock"/>
     <w:p>
       <w:pPr>
         <w:pStyle w:val="Bibliography"/>
@@ -60083,7 +60715,7 @@
       <w:r>
         <w:t xml:space="preserve"> </w:t>
       </w:r>
-      <w:hyperlink r:id="rId335">
+      <w:hyperlink r:id="rId339">
         <w:r>
           <w:rPr>
             <w:rStyle w:val="Hyperlink"/>
@@ -60095,8 +60727,8 @@
         <w:t xml:space="preserve">.</w:t>
       </w:r>
     </w:p>
-    <w:bookmarkEnd w:id="336"/>
-    <w:bookmarkStart w:id="338" w:name="ref-ferraro2016"/>
+    <w:bookmarkEnd w:id="340"/>
+    <w:bookmarkStart w:id="342" w:name="ref-ferraro2016"/>
     <w:p>
       <w:pPr>
         <w:pStyle w:val="Bibliography"/>
@@ -60195,7 +60827,7 @@
       <w:r>
         <w:t xml:space="preserve"> </w:t>
       </w:r>
-      <w:hyperlink r:id="rId337">
+      <w:hyperlink r:id="rId341">
         <w:r>
           <w:rPr>
             <w:rStyle w:val="Hyperlink"/>
@@ -60207,8 +60839,8 @@
         <w:t xml:space="preserve">.</w:t>
       </w:r>
     </w:p>
-    <w:bookmarkEnd w:id="338"/>
-    <w:bookmarkStart w:id="340" w:name="ref-car"/>
+    <w:bookmarkEnd w:id="342"/>
+    <w:bookmarkStart w:id="344" w:name="ref-car"/>
     <w:p>
       <w:pPr>
         <w:pStyle w:val="Bibliography"/>
@@ -60269,7 +60901,7 @@
       <w:r>
         <w:t xml:space="preserve"> </w:t>
       </w:r>
-      <w:hyperlink r:id="rId339">
+      <w:hyperlink r:id="rId343">
         <w:r>
           <w:rPr>
             <w:rStyle w:val="Hyperlink"/>
@@ -60281,8 +60913,8 @@
         <w:t xml:space="preserve">.</w:t>
       </w:r>
     </w:p>
-    <w:bookmarkEnd w:id="340"/>
-    <w:bookmarkStart w:id="342" w:name="ref-mcardle1988"/>
+    <w:bookmarkEnd w:id="344"/>
+    <w:bookmarkStart w:id="346" w:name="ref-mcardle1988"/>
     <w:p>
       <w:pPr>
         <w:pStyle w:val="Bibliography"/>
@@ -60336,7 +60968,7 @@
       <w:r>
         <w:t xml:space="preserve"> </w:t>
       </w:r>
-      <w:hyperlink r:id="rId341">
+      <w:hyperlink r:id="rId345">
         <w:r>
           <w:rPr>
             <w:rStyle w:val="Hyperlink"/>
@@ -60348,8 +60980,8 @@
         <w:t xml:space="preserve">.</w:t>
       </w:r>
     </w:p>
-    <w:bookmarkEnd w:id="342"/>
-    <w:bookmarkStart w:id="344" w:name="ref-mcardle1990"/>
+    <w:bookmarkEnd w:id="346"/>
+    <w:bookmarkStart w:id="348" w:name="ref-mcardle1990"/>
     <w:p>
       <w:pPr>
         <w:pStyle w:val="Bibliography"/>
@@ -60499,7 +61131,7 @@
       <w:r>
         <w:t xml:space="preserve"> </w:t>
       </w:r>
-      <w:hyperlink r:id="rId343">
+      <w:hyperlink r:id="rId347">
         <w:r>
           <w:rPr>
             <w:rStyle w:val="Hyperlink"/>
@@ -60511,8 +61143,8 @@
         <w:t xml:space="preserve">.</w:t>
       </w:r>
     </w:p>
-    <w:bookmarkEnd w:id="344"/>
-    <w:bookmarkStart w:id="346" w:name="ref-mcardle1987"/>
+    <w:bookmarkEnd w:id="348"/>
+    <w:bookmarkStart w:id="350" w:name="ref-mcardle1987"/>
     <w:p>
       <w:pPr>
         <w:pStyle w:val="Bibliography"/>
@@ -60545,7 +61177,7 @@
       <w:r>
         <w:t xml:space="preserve"> </w:t>
       </w:r>
-      <w:hyperlink r:id="rId345">
+      <w:hyperlink r:id="rId349">
         <w:r>
           <w:rPr>
             <w:rStyle w:val="Hyperlink"/>
@@ -60557,8 +61189,8 @@
         <w:t xml:space="preserve">.</w:t>
       </w:r>
     </w:p>
-    <w:bookmarkEnd w:id="346"/>
-    <w:bookmarkStart w:id="347" w:name="ref-mcardle1994"/>
+    <w:bookmarkEnd w:id="350"/>
+    <w:bookmarkStart w:id="351" w:name="ref-mcardle1994"/>
     <w:p>
       <w:pPr>
         <w:pStyle w:val="Bibliography"/>
@@ -60650,8 +61282,8 @@
         <w:t xml:space="preserve">.</w:t>
       </w:r>
     </w:p>
-    <w:bookmarkEnd w:id="347"/>
-    <w:bookmarkStart w:id="349" w:name="ref-osborne1972"/>
+    <w:bookmarkEnd w:id="351"/>
+    <w:bookmarkStart w:id="353" w:name="ref-osborne1972"/>
     <w:p>
       <w:pPr>
         <w:pStyle w:val="Bibliography"/>
@@ -60684,7 +61316,7 @@
       <w:r>
         <w:t xml:space="preserve"> </w:t>
       </w:r>
-      <w:hyperlink r:id="rId348">
+      <w:hyperlink r:id="rId352">
         <w:r>
           <w:rPr>
             <w:rStyle w:val="Hyperlink"/>
@@ -60696,8 +61328,8 @@
         <w:t xml:space="preserve">.</w:t>
       </w:r>
     </w:p>
-    <w:bookmarkEnd w:id="349"/>
-    <w:bookmarkStart w:id="351" w:name="ref-psych"/>
+    <w:bookmarkEnd w:id="353"/>
+    <w:bookmarkStart w:id="355" w:name="ref-psych"/>
     <w:p>
       <w:pPr>
         <w:pStyle w:val="Bibliography"/>
@@ -60721,7 +61353,7 @@
       <w:r>
         <w:t xml:space="preserve"> </w:t>
       </w:r>
-      <w:hyperlink r:id="rId350">
+      <w:hyperlink r:id="rId354">
         <w:r>
           <w:rPr>
             <w:rStyle w:val="Hyperlink"/>
@@ -60733,8 +61365,8 @@
         <w:t xml:space="preserve">.</w:t>
       </w:r>
     </w:p>
-    <w:bookmarkEnd w:id="351"/>
-    <w:bookmarkStart w:id="353" w:name="ref-naniar"/>
+    <w:bookmarkEnd w:id="355"/>
+    <w:bookmarkStart w:id="357" w:name="ref-naniar"/>
     <w:p>
       <w:pPr>
         <w:pStyle w:val="Bibliography"/>
@@ -60758,7 +61390,7 @@
       <w:r>
         <w:t xml:space="preserve"> </w:t>
       </w:r>
-      <w:hyperlink r:id="rId352">
+      <w:hyperlink r:id="rId356">
         <w:r>
           <w:rPr>
             <w:rStyle w:val="Hyperlink"/>
@@ -60770,8 +61402,8 @@
         <w:t xml:space="preserve">.</w:t>
       </w:r>
     </w:p>
-    <w:bookmarkEnd w:id="353"/>
-    <w:bookmarkStart w:id="355" w:name="ref-venables"/>
+    <w:bookmarkEnd w:id="357"/>
+    <w:bookmarkStart w:id="359" w:name="ref-venables"/>
     <w:p>
       <w:pPr>
         <w:pStyle w:val="Bibliography"/>
@@ -60795,7 +61427,7 @@
       <w:r>
         <w:t xml:space="preserve"> </w:t>
       </w:r>
-      <w:hyperlink r:id="rId354">
+      <w:hyperlink r:id="rId358">
         <w:r>
           <w:rPr>
             <w:rStyle w:val="Hyperlink"/>
@@ -60807,8 +61439,8 @@
         <w:t xml:space="preserve">.</w:t>
       </w:r>
     </w:p>
-    <w:bookmarkEnd w:id="355"/>
-    <w:bookmarkStart w:id="356" w:name="ref-wechsler1949"/>
+    <w:bookmarkEnd w:id="359"/>
+    <w:bookmarkStart w:id="360" w:name="ref-wechsler1949"/>
     <w:p>
       <w:pPr>
         <w:pStyle w:val="Bibliography"/>
@@ -60911,8 +61543,8 @@
         <w:t xml:space="preserve">.</w:t>
       </w:r>
     </w:p>
-    <w:bookmarkEnd w:id="356"/>
-    <w:bookmarkStart w:id="358" w:name="ref-ggplot2"/>
+    <w:bookmarkEnd w:id="360"/>
+    <w:bookmarkStart w:id="362" w:name="ref-ggplot2"/>
     <w:p>
       <w:pPr>
         <w:pStyle w:val="Bibliography"/>
@@ -60936,7 +61568,7 @@
       <w:r>
         <w:t xml:space="preserve"> </w:t>
       </w:r>
-      <w:hyperlink r:id="rId357">
+      <w:hyperlink r:id="rId361">
         <w:r>
           <w:rPr>
             <w:rStyle w:val="Hyperlink"/>
@@ -60948,8 +61580,8 @@
         <w:t xml:space="preserve">.</w:t>
       </w:r>
     </w:p>
-    <w:bookmarkEnd w:id="358"/>
-    <w:bookmarkStart w:id="360" w:name="ref-tidyr"/>
+    <w:bookmarkEnd w:id="362"/>
+    <w:bookmarkStart w:id="364" w:name="ref-tidyr"/>
     <w:p>
       <w:pPr>
         <w:pStyle w:val="Bibliography"/>
@@ -60973,7 +61605,7 @@
       <w:r>
         <w:t xml:space="preserve"> </w:t>
       </w:r>
-      <w:hyperlink r:id="rId359">
+      <w:hyperlink r:id="rId363">
         <w:r>
           <w:rPr>
             <w:rStyle w:val="Hyperlink"/>
@@ -60985,11 +61617,11 @@
         <w:t xml:space="preserve">.</w:t>
       </w:r>
     </w:p>
-    <w:bookmarkEnd w:id="360"/>
-    <w:bookmarkEnd w:id="361"/>
-    <w:bookmarkEnd w:id="362"/>
-    <w:bookmarkEnd w:id="363"/>
     <w:bookmarkEnd w:id="364"/>
+    <w:bookmarkEnd w:id="365"/>
+    <w:bookmarkEnd w:id="366"/>
+    <w:bookmarkEnd w:id="367"/>
+    <w:bookmarkEnd w:id="368"/>
     <w:sectPr/>
   </w:body>
 </w:document>
@@ -62119,6 +62751,9 @@
     <w:abstractNumId w:val="991"/>
   </w:num>
   <w:num w:numId="1040">
+    <w:abstractNumId w:val="991"/>
+  </w:num>
+  <w:num w:numId="1041">
     <w:abstractNumId w:val="991"/>
   </w:num>
 </w:numbering>

</xml_diff>

<commit_message>
Add data wrangling section.
</commit_message>
<xml_diff>
--- a/docs/_main.docx
+++ b/docs/_main.docx
@@ -83,7 +83,7 @@
         <w:pStyle w:val="Date"/>
       </w:pPr>
       <w:r>
-        <w:t xml:space="preserve">2024-01-15</w:t>
+        <w:t xml:space="preserve">2024-01-21</w:t>
       </w:r>
     </w:p>
     <w:bookmarkStart w:id="26" w:name="about-this-book"/>
@@ -115,7 +115,7 @@
         <w:t xml:space="preserve"> </w:t>
       </w:r>
       <w:r>
-        <w:t xml:space="preserve">??</w:t>
+        <w:t xml:space="preserve">2</w:t>
       </w:r>
       <w:r>
         <w:t xml:space="preserve">.</w:t>
@@ -381,6 +381,4653 @@
     </w:p>
     <w:bookmarkEnd w:id="25"/>
     <w:bookmarkEnd w:id="26"/>
+    <w:bookmarkStart w:id="70" w:name="chapter-2"/>
+    <w:p>
+      <w:pPr>
+        <w:pStyle w:val="Heading1"/>
+      </w:pPr>
+      <w:r>
+        <w:rPr>
+          <w:rStyle w:val="SectionNumber"/>
+        </w:rPr>
+        <w:t xml:space="preserve">2</w:t>
+      </w:r>
+      <w:r>
+        <w:tab/>
+      </w:r>
+      <w:r>
+        <w:t xml:space="preserve">Data Cleaning</w:t>
+      </w:r>
+    </w:p>
+    <w:p>
+      <w:pPr>
+        <w:pStyle w:val="FirstParagraph"/>
+      </w:pPr>
+      <w:r>
+        <w:t xml:space="preserve">In Chapter 2 we will work through some basic data cleaning operations useful in longitudinal data analysis. The basic idea is provide a set of scripts to use for exploring new repeated measures data sets.</w:t>
+      </w:r>
+    </w:p>
+    <w:bookmarkStart w:id="27" w:name="example-data"/>
+    <w:p>
+      <w:pPr>
+        <w:pStyle w:val="Heading2"/>
+      </w:pPr>
+      <w:r>
+        <w:rPr>
+          <w:rStyle w:val="SectionNumber"/>
+        </w:rPr>
+        <w:t xml:space="preserve">2.1</w:t>
+      </w:r>
+      <w:r>
+        <w:tab/>
+      </w:r>
+      <w:r>
+        <w:t xml:space="preserve">Example Data</w:t>
+      </w:r>
+    </w:p>
+    <w:p>
+      <w:pPr>
+        <w:pStyle w:val="FirstParagraph"/>
+      </w:pPr>
+      <w:r>
+        <w:t xml:space="preserve">For Chapter 2 we will make use of the longitudinal Wechsler Intelligence Scale for Children [WISC; Wechsler, -</w:t>
+      </w:r>
+      <w:r>
+        <w:t xml:space="preserve">Wechsler (</w:t>
+      </w:r>
+      <w:hyperlink w:anchor="ref-wechsler1949">
+        <w:r>
+          <w:rPr>
+            <w:rStyle w:val="Hyperlink"/>
+          </w:rPr>
+          <w:t xml:space="preserve">1949</w:t>
+        </w:r>
+      </w:hyperlink>
+      <w:r>
+        <w:t xml:space="preserve">)</w:t>
+      </w:r>
+      <w:r>
+        <w:t xml:space="preserve">] dataset described by</w:t>
+      </w:r>
+      <w:r>
+        <w:t xml:space="preserve"> </w:t>
+      </w:r>
+      <w:r>
+        <w:t xml:space="preserve">Osborne and Suddick (</w:t>
+      </w:r>
+      <w:hyperlink w:anchor="ref-osborne1972">
+        <w:r>
+          <w:rPr>
+            <w:rStyle w:val="Hyperlink"/>
+          </w:rPr>
+          <w:t xml:space="preserve">1972</w:t>
+        </w:r>
+      </w:hyperlink>
+      <w:r>
+        <w:t xml:space="preserve">)</w:t>
+      </w:r>
+      <w:r>
+        <w:t xml:space="preserve">. These data have been detailed extensively in a number of papers</w:t>
+      </w:r>
+      <w:r>
+        <w:t xml:space="preserve"> </w:t>
+      </w:r>
+      <w:r>
+        <w:t xml:space="preserve">(</w:t>
+      </w:r>
+      <w:hyperlink w:anchor="ref-mcardle1987">
+        <w:r>
+          <w:rPr>
+            <w:rStyle w:val="Hyperlink"/>
+          </w:rPr>
+          <w:t xml:space="preserve">McArdle and Epstein 1987</w:t>
+        </w:r>
+      </w:hyperlink>
+      <w:r>
+        <w:t xml:space="preserve">;</w:t>
+      </w:r>
+      <w:r>
+        <w:t xml:space="preserve"> </w:t>
+      </w:r>
+      <w:hyperlink w:anchor="ref-mcardle1988">
+        <w:r>
+          <w:rPr>
+            <w:rStyle w:val="Hyperlink"/>
+          </w:rPr>
+          <w:t xml:space="preserve">McArdle 1988</w:t>
+        </w:r>
+      </w:hyperlink>
+      <w:r>
+        <w:t xml:space="preserve">;</w:t>
+      </w:r>
+      <w:r>
+        <w:t xml:space="preserve"> </w:t>
+      </w:r>
+      <w:hyperlink w:anchor="ref-mcardle1990">
+        <w:r>
+          <w:rPr>
+            <w:rStyle w:val="Hyperlink"/>
+          </w:rPr>
+          <w:t xml:space="preserve">Mcardle and Aber 1990</w:t>
+        </w:r>
+      </w:hyperlink>
+      <w:r>
+        <w:t xml:space="preserve">;</w:t>
+      </w:r>
+      <w:r>
+        <w:t xml:space="preserve"> </w:t>
+      </w:r>
+      <w:hyperlink w:anchor="ref-mcardle1994">
+        <w:r>
+          <w:rPr>
+            <w:rStyle w:val="Hyperlink"/>
+          </w:rPr>
+          <w:t xml:space="preserve">McArdle and Nesselroade 1994</w:t>
+        </w:r>
+      </w:hyperlink>
+      <w:r>
+        <w:t xml:space="preserve">)</w:t>
+      </w:r>
+      <w:r>
+        <w:t xml:space="preserve"> </w:t>
+      </w:r>
+      <w:r>
+        <w:t xml:space="preserve">and are used here with with permission.</w:t>
+      </w:r>
+    </w:p>
+    <w:p>
+      <w:pPr>
+        <w:pStyle w:val="BodyText"/>
+      </w:pPr>
+      <w:r>
+        <w:t xml:space="preserve">The WISC data contains repeated measures data from 204 children between the ages of 6 and 11 years old (during grades 6, 7, 9 and 11). Thee repeated measures include component scores for the verbal tests and performance subtests at all four occasions, along with verbal subtest scores for the information, comprehension, similarities, and vocabulary domains at the first and last measurement occasion. The demographics variables mother’s education (continuous in years) and mother graduated high school (dichotomous) are also included.</w:t>
+      </w:r>
+    </w:p>
+    <w:bookmarkEnd w:id="27"/>
+    <w:bookmarkStart w:id="30" w:name="reading-in-repeated-measures-data"/>
+    <w:p>
+      <w:pPr>
+        <w:pStyle w:val="Heading2"/>
+      </w:pPr>
+      <w:r>
+        <w:rPr>
+          <w:rStyle w:val="SectionNumber"/>
+        </w:rPr>
+        <w:t xml:space="preserve">2.2</w:t>
+      </w:r>
+      <w:r>
+        <w:tab/>
+      </w:r>
+      <w:r>
+        <w:t xml:space="preserve">Reading in Repeated Measures Data</w:t>
+      </w:r>
+    </w:p>
+    <w:p>
+      <w:pPr>
+        <w:pStyle w:val="FirstParagraph"/>
+      </w:pPr>
+      <w:r>
+        <w:t xml:space="preserve">We can read in the WISC data directly from the</w:t>
+      </w:r>
+      <w:r>
+        <w:t xml:space="preserve"> </w:t>
+      </w:r>
+      <w:hyperlink r:id="rId28">
+        <w:r>
+          <w:rPr>
+            <w:rStyle w:val="Hyperlink"/>
+          </w:rPr>
+          <w:t xml:space="preserve">QuantDev</w:t>
+        </w:r>
+      </w:hyperlink>
+      <w:r>
+        <w:t xml:space="preserve"> </w:t>
+      </w:r>
+      <w:r>
+        <w:t xml:space="preserve">website.</w:t>
+      </w:r>
+    </w:p>
+    <w:p>
+      <w:pPr>
+        <w:pStyle w:val="SourceCode"/>
+      </w:pPr>
+      <w:r>
+        <w:rPr>
+          <w:rStyle w:val="NormalTok"/>
+        </w:rPr>
+        <w:t xml:space="preserve">filepath </w:t>
+      </w:r>
+      <w:r>
+        <w:rPr>
+          <w:rStyle w:val="OtherTok"/>
+        </w:rPr>
+        <w:t xml:space="preserve">&lt;-</w:t>
+      </w:r>
+      <w:r>
+        <w:rPr>
+          <w:rStyle w:val="NormalTok"/>
+        </w:rPr>
+        <w:t xml:space="preserve"> </w:t>
+      </w:r>
+      <w:r>
+        <w:rPr>
+          <w:rStyle w:val="StringTok"/>
+        </w:rPr>
+        <w:t xml:space="preserve">"https://quantdev.ssri.psu.edu/sites/qdev/files/wisc3raw.csv"</w:t>
+      </w:r>
+      <w:r>
+        <w:br/>
+      </w:r>
+      <w:r>
+        <w:rPr>
+          <w:rStyle w:val="NormalTok"/>
+        </w:rPr>
+        <w:t xml:space="preserve">wisc3raw </w:t>
+      </w:r>
+      <w:r>
+        <w:rPr>
+          <w:rStyle w:val="OtherTok"/>
+        </w:rPr>
+        <w:t xml:space="preserve">&lt;-</w:t>
+      </w:r>
+      <w:r>
+        <w:rPr>
+          <w:rStyle w:val="NormalTok"/>
+        </w:rPr>
+        <w:t xml:space="preserve"> </w:t>
+      </w:r>
+      <w:r>
+        <w:rPr>
+          <w:rStyle w:val="FunctionTok"/>
+        </w:rPr>
+        <w:t xml:space="preserve">read.csv</w:t>
+      </w:r>
+      <w:r>
+        <w:rPr>
+          <w:rStyle w:val="NormalTok"/>
+        </w:rPr>
+        <w:t xml:space="preserve">(</w:t>
+      </w:r>
+      <w:r>
+        <w:rPr>
+          <w:rStyle w:val="AttributeTok"/>
+        </w:rPr>
+        <w:t xml:space="preserve">file=</w:t>
+      </w:r>
+      <w:r>
+        <w:rPr>
+          <w:rStyle w:val="FunctionTok"/>
+        </w:rPr>
+        <w:t xml:space="preserve">url</w:t>
+      </w:r>
+      <w:r>
+        <w:rPr>
+          <w:rStyle w:val="NormalTok"/>
+        </w:rPr>
+        <w:t xml:space="preserve">(filepath), </w:t>
+      </w:r>
+      <w:r>
+        <w:rPr>
+          <w:rStyle w:val="AttributeTok"/>
+        </w:rPr>
+        <w:t xml:space="preserve">header=</w:t>
+      </w:r>
+      <w:r>
+        <w:rPr>
+          <w:rStyle w:val="ConstantTok"/>
+        </w:rPr>
+        <w:t xml:space="preserve">TRUE</w:t>
+      </w:r>
+      <w:r>
+        <w:rPr>
+          <w:rStyle w:val="NormalTok"/>
+        </w:rPr>
+        <w:t xml:space="preserve">)</w:t>
+      </w:r>
+    </w:p>
+    <w:p>
+      <w:pPr>
+        <w:pStyle w:val="FirstParagraph"/>
+      </w:pPr>
+      <w:r>
+        <w:t xml:space="preserve">Additional details on importing different data types into R can be found here:</w:t>
+      </w:r>
+      <w:r>
+        <w:t xml:space="preserve"> </w:t>
+      </w:r>
+      <w:hyperlink r:id="rId29">
+        <w:r>
+          <w:rPr>
+            <w:rStyle w:val="Hyperlink"/>
+          </w:rPr>
+          <w:t xml:space="preserve">http://www.statmethods.net/input/importingdata.html</w:t>
+        </w:r>
+      </w:hyperlink>
+      <w:r>
+        <w:t xml:space="preserve">.</w:t>
+      </w:r>
+    </w:p>
+    <w:bookmarkEnd w:id="30"/>
+    <w:bookmarkStart w:id="31" w:name="familiarize-yourself-with-the-data"/>
+    <w:p>
+      <w:pPr>
+        <w:pStyle w:val="Heading2"/>
+      </w:pPr>
+      <w:r>
+        <w:rPr>
+          <w:rStyle w:val="SectionNumber"/>
+        </w:rPr>
+        <w:t xml:space="preserve">2.3</w:t>
+      </w:r>
+      <w:r>
+        <w:tab/>
+      </w:r>
+      <w:r>
+        <w:t xml:space="preserve">Familiarize Yourself with the Data</w:t>
+      </w:r>
+    </w:p>
+    <w:p>
+      <w:pPr>
+        <w:pStyle w:val="FirstParagraph"/>
+      </w:pPr>
+      <w:r>
+        <w:t xml:space="preserve">Let’s take an initial look at the structure of our data object using</w:t>
+      </w:r>
+      <w:r>
+        <w:t xml:space="preserve"> </w:t>
+      </w:r>
+      <w:r>
+        <w:rPr>
+          <w:rStyle w:val="VerbatimChar"/>
+        </w:rPr>
+        <w:t xml:space="preserve">str()</w:t>
+      </w:r>
+    </w:p>
+    <w:p>
+      <w:pPr>
+        <w:pStyle w:val="SourceCode"/>
+      </w:pPr>
+      <w:r>
+        <w:rPr>
+          <w:rStyle w:val="FunctionTok"/>
+        </w:rPr>
+        <w:t xml:space="preserve">str</w:t>
+      </w:r>
+      <w:r>
+        <w:rPr>
+          <w:rStyle w:val="NormalTok"/>
+        </w:rPr>
+        <w:t xml:space="preserve">(wisc3raw)</w:t>
+      </w:r>
+    </w:p>
+    <w:p>
+      <w:pPr>
+        <w:pStyle w:val="SourceCode"/>
+      </w:pPr>
+      <w:r>
+        <w:rPr>
+          <w:rStyle w:val="VerbatimChar"/>
+        </w:rPr>
+        <w:t xml:space="preserve">## 'data.frame':    204 obs. of  20 variables:</w:t>
+      </w:r>
+      <w:r>
+        <w:br/>
+      </w:r>
+      <w:r>
+        <w:rPr>
+          <w:rStyle w:val="VerbatimChar"/>
+        </w:rPr>
+        <w:t xml:space="preserve">##  $ id      : int  1 2 3 4 5 6 7 8 9 10 ...</w:t>
+      </w:r>
+      <w:r>
+        <w:br/>
+      </w:r>
+      <w:r>
+        <w:rPr>
+          <w:rStyle w:val="VerbatimChar"/>
+        </w:rPr>
+        <w:t xml:space="preserve">##  $ verb1   : num  24.4 12.4 32.4 22.7 28.2 ...</w:t>
+      </w:r>
+      <w:r>
+        <w:br/>
+      </w:r>
+      <w:r>
+        <w:rPr>
+          <w:rStyle w:val="VerbatimChar"/>
+        </w:rPr>
+        <w:t xml:space="preserve">##  $ verb2   : num  27 14.4 33.5 28.4 37.8 ...</w:t>
+      </w:r>
+      <w:r>
+        <w:br/>
+      </w:r>
+      <w:r>
+        <w:rPr>
+          <w:rStyle w:val="VerbatimChar"/>
+        </w:rPr>
+        <w:t xml:space="preserve">##  $ verb4   : num  39.6 21.9 34.3 42.2 41.1 ...</w:t>
+      </w:r>
+      <w:r>
+        <w:br/>
+      </w:r>
+      <w:r>
+        <w:rPr>
+          <w:rStyle w:val="VerbatimChar"/>
+        </w:rPr>
+        <w:t xml:space="preserve">##  $ verb6   : num  55.6 37.8 50.2 44.7 71 ...</w:t>
+      </w:r>
+      <w:r>
+        <w:br/>
+      </w:r>
+      <w:r>
+        <w:rPr>
+          <w:rStyle w:val="VerbatimChar"/>
+        </w:rPr>
+        <w:t xml:space="preserve">##  $ perfo1  : num  19.8 5.9 27.6 33.2 27.6 ...</w:t>
+      </w:r>
+      <w:r>
+        <w:br/>
+      </w:r>
+      <w:r>
+        <w:rPr>
+          <w:rStyle w:val="VerbatimChar"/>
+        </w:rPr>
+        <w:t xml:space="preserve">##  $ perfo2  : num  23 13.4 45 29.7 44.4 ...</w:t>
+      </w:r>
+      <w:r>
+        <w:br/>
+      </w:r>
+      <w:r>
+        <w:rPr>
+          <w:rStyle w:val="VerbatimChar"/>
+        </w:rPr>
+        <w:t xml:space="preserve">##  $ perfo4  : num  43.9 18.3 47 46 65.5 ...</w:t>
+      </w:r>
+      <w:r>
+        <w:br/>
+      </w:r>
+      <w:r>
+        <w:rPr>
+          <w:rStyle w:val="VerbatimChar"/>
+        </w:rPr>
+        <w:t xml:space="preserve">##  $ perfo6  : num  44.2 40.4 77.7 61.7 64.2 ...</w:t>
+      </w:r>
+      <w:r>
+        <w:br/>
+      </w:r>
+      <w:r>
+        <w:rPr>
+          <w:rStyle w:val="VerbatimChar"/>
+        </w:rPr>
+        <w:t xml:space="preserve">##  $ info1   : num  31.3 13.8 35 24.8 25.3 ...</w:t>
+      </w:r>
+      <w:r>
+        <w:br/>
+      </w:r>
+      <w:r>
+        <w:rPr>
+          <w:rStyle w:val="VerbatimChar"/>
+        </w:rPr>
+        <w:t xml:space="preserve">##  $ comp1   : num  25.6 14.8 34.7 31.4 30.3 ...</w:t>
+      </w:r>
+      <w:r>
+        <w:br/>
+      </w:r>
+      <w:r>
+        <w:rPr>
+          <w:rStyle w:val="VerbatimChar"/>
+        </w:rPr>
+        <w:t xml:space="preserve">##  $ simu1   : num  22.93 7.58 28.05 8.21 15.98 ...</w:t>
+      </w:r>
+      <w:r>
+        <w:br/>
+      </w:r>
+      <w:r>
+        <w:rPr>
+          <w:rStyle w:val="VerbatimChar"/>
+        </w:rPr>
+        <w:t xml:space="preserve">##  $ voca1   : num  22.2 15.4 26.8 20.2 35.4 ...</w:t>
+      </w:r>
+      <w:r>
+        <w:br/>
+      </w:r>
+      <w:r>
+        <w:rPr>
+          <w:rStyle w:val="VerbatimChar"/>
+        </w:rPr>
+        <w:t xml:space="preserve">##  $ info6   : num  69.9 41.9 60.4 52.9 67.4 ...</w:t>
+      </w:r>
+      <w:r>
+        <w:br/>
+      </w:r>
+      <w:r>
+        <w:rPr>
+          <w:rStyle w:val="VerbatimChar"/>
+        </w:rPr>
+        <w:t xml:space="preserve">##  $ comp6   : num  44.4 44.9 50.3 42.7 86.7 ...</w:t>
+      </w:r>
+      <w:r>
+        <w:br/>
+      </w:r>
+      <w:r>
+        <w:rPr>
+          <w:rStyle w:val="VerbatimChar"/>
+        </w:rPr>
+        <w:t xml:space="preserve">##  $ simu6   : num  68 33.9 35.8 45.8 72.4 ...</w:t>
+      </w:r>
+      <w:r>
+        <w:br/>
+      </w:r>
+      <w:r>
+        <w:rPr>
+          <w:rStyle w:val="VerbatimChar"/>
+        </w:rPr>
+        <w:t xml:space="preserve">##  $ voca6   : num  51.2 37.7 55.5 36 60.4 ...</w:t>
+      </w:r>
+      <w:r>
+        <w:br/>
+      </w:r>
+      <w:r>
+        <w:rPr>
+          <w:rStyle w:val="VerbatimChar"/>
+        </w:rPr>
+        <w:t xml:space="preserve">##  $ momed   : num  9.5 5.5 14 14 11.5 14 9.5 5.5 9.5 11.5 ...</w:t>
+      </w:r>
+      <w:r>
+        <w:br/>
+      </w:r>
+      <w:r>
+        <w:rPr>
+          <w:rStyle w:val="VerbatimChar"/>
+        </w:rPr>
+        <w:t xml:space="preserve">##  $ grad    : int  0 0 1 1 0 1 0 0 0 0 ...</w:t>
+      </w:r>
+      <w:r>
+        <w:br/>
+      </w:r>
+      <w:r>
+        <w:rPr>
+          <w:rStyle w:val="VerbatimChar"/>
+        </w:rPr>
+        <w:t xml:space="preserve">##  $ constant: int  1 1 1 1 1 1 1 1 1 1 ...</w:t>
+      </w:r>
+    </w:p>
+    <w:p>
+      <w:pPr>
+        <w:pStyle w:val="FirstParagraph"/>
+      </w:pPr>
+      <w:r>
+        <w:t xml:space="preserve">From the output, we can also see that the data frame consists of 204 observations (rows) and 20 variables (columns). Each variable’s name and data type is also listed. Methods like the ones above can be an effective way to initially familiarize yourself with the main features of a dataset.</w:t>
+      </w:r>
+    </w:p>
+    <w:bookmarkEnd w:id="31"/>
+    <w:bookmarkStart w:id="32" w:name="look-for-duplicated-ids"/>
+    <w:p>
+      <w:pPr>
+        <w:pStyle w:val="Heading2"/>
+      </w:pPr>
+      <w:r>
+        <w:rPr>
+          <w:rStyle w:val="SectionNumber"/>
+        </w:rPr>
+        <w:t xml:space="preserve">2.4</w:t>
+      </w:r>
+      <w:r>
+        <w:tab/>
+      </w:r>
+      <w:r>
+        <w:t xml:space="preserve">Look for Duplicated IDs</w:t>
+      </w:r>
+    </w:p>
+    <w:p>
+      <w:pPr>
+        <w:pStyle w:val="FirstParagraph"/>
+      </w:pPr>
+      <w:r>
+        <w:t xml:space="preserve">It is always worth looking for non-unique ID numbers when ID labels are included in a dataset. Here we have an</w:t>
+      </w:r>
+      <w:r>
+        <w:t xml:space="preserve"> </w:t>
+      </w:r>
+      <w:r>
+        <w:rPr>
+          <w:rStyle w:val="VerbatimChar"/>
+        </w:rPr>
+        <w:t xml:space="preserve">id</w:t>
+      </w:r>
+      <w:r>
+        <w:t xml:space="preserve"> </w:t>
+      </w:r>
+      <w:r>
+        <w:t xml:space="preserve">variable indicating the subject number. Since our data is in a long format (more on that later) duplicate IDs may indicate a potential problem with the data source or clues on how the data is structured.</w:t>
+      </w:r>
+    </w:p>
+    <w:p>
+      <w:pPr>
+        <w:pStyle w:val="SourceCode"/>
+      </w:pPr>
+      <w:r>
+        <w:rPr>
+          <w:rStyle w:val="FunctionTok"/>
+        </w:rPr>
+        <w:t xml:space="preserve">any</w:t>
+      </w:r>
+      <w:r>
+        <w:rPr>
+          <w:rStyle w:val="NormalTok"/>
+        </w:rPr>
+        <w:t xml:space="preserve">(</w:t>
+      </w:r>
+      <w:r>
+        <w:rPr>
+          <w:rStyle w:val="FunctionTok"/>
+        </w:rPr>
+        <w:t xml:space="preserve">duplicated</w:t>
+      </w:r>
+      <w:r>
+        <w:rPr>
+          <w:rStyle w:val="NormalTok"/>
+        </w:rPr>
+        <w:t xml:space="preserve">(wisc3raw</w:t>
+      </w:r>
+      <w:r>
+        <w:rPr>
+          <w:rStyle w:val="SpecialCharTok"/>
+        </w:rPr>
+        <w:t xml:space="preserve">$</w:t>
+      </w:r>
+      <w:r>
+        <w:rPr>
+          <w:rStyle w:val="NormalTok"/>
+        </w:rPr>
+        <w:t xml:space="preserve">id))</w:t>
+      </w:r>
+    </w:p>
+    <w:p>
+      <w:pPr>
+        <w:pStyle w:val="SourceCode"/>
+      </w:pPr>
+      <w:r>
+        <w:rPr>
+          <w:rStyle w:val="VerbatimChar"/>
+        </w:rPr>
+        <w:t xml:space="preserve">## [1] FALSE</w:t>
+      </w:r>
+    </w:p>
+    <w:bookmarkEnd w:id="32"/>
+    <w:bookmarkStart w:id="33" w:name="using-table-to-spot-irregularities"/>
+    <w:p>
+      <w:pPr>
+        <w:pStyle w:val="Heading2"/>
+      </w:pPr>
+      <w:r>
+        <w:rPr>
+          <w:rStyle w:val="SectionNumber"/>
+        </w:rPr>
+        <w:t xml:space="preserve">2.5</w:t>
+      </w:r>
+      <w:r>
+        <w:tab/>
+      </w:r>
+      <w:r>
+        <w:t xml:space="preserve">Using</w:t>
+      </w:r>
+      <w:r>
+        <w:t xml:space="preserve"> </w:t>
+      </w:r>
+      <w:r>
+        <w:rPr>
+          <w:rStyle w:val="VerbatimChar"/>
+        </w:rPr>
+        <w:t xml:space="preserve">table()</w:t>
+      </w:r>
+      <w:r>
+        <w:t xml:space="preserve"> </w:t>
+      </w:r>
+      <w:r>
+        <w:t xml:space="preserve">to Spot Irregularities</w:t>
+      </w:r>
+    </w:p>
+    <w:p>
+      <w:pPr>
+        <w:pStyle w:val="FirstParagraph"/>
+      </w:pPr>
+      <w:r>
+        <w:t xml:space="preserve">When a variable takes on a limited range of values it is often useful to screen for irregularities or invalid values. This is common across all variable types and can occur for character strings, numeric, integer and factor types. For example, we would expect the</w:t>
+      </w:r>
+      <w:r>
+        <w:t xml:space="preserve"> </w:t>
+      </w:r>
+      <w:r>
+        <w:rPr>
+          <w:rStyle w:val="VerbatimChar"/>
+        </w:rPr>
+        <w:t xml:space="preserve">grad</w:t>
+      </w:r>
+      <w:r>
+        <w:t xml:space="preserve"> </w:t>
+      </w:r>
+      <w:r>
+        <w:t xml:space="preserve">variable to only take the values of zero or one. We can use the</w:t>
+      </w:r>
+      <w:r>
+        <w:t xml:space="preserve"> </w:t>
+      </w:r>
+      <w:r>
+        <w:rPr>
+          <w:rStyle w:val="VerbatimChar"/>
+        </w:rPr>
+        <w:t xml:space="preserve">table()</w:t>
+      </w:r>
+      <w:r>
+        <w:t xml:space="preserve"> </w:t>
+      </w:r>
+      <w:r>
+        <w:t xml:space="preserve">function to quickly confirm this.</w:t>
+      </w:r>
+    </w:p>
+    <w:p>
+      <w:pPr>
+        <w:pStyle w:val="BodyText"/>
+      </w:pPr>
+      <w:r>
+        <w:t xml:space="preserve">By default</w:t>
+      </w:r>
+      <w:r>
+        <w:t xml:space="preserve"> </w:t>
+      </w:r>
+      <w:r>
+        <w:rPr>
+          <w:rStyle w:val="VerbatimChar"/>
+        </w:rPr>
+        <w:t xml:space="preserve">table()</w:t>
+      </w:r>
+      <w:r>
+        <w:t xml:space="preserve"> </w:t>
+      </w:r>
+      <w:r>
+        <w:t xml:space="preserve">simply omits any values coded as</w:t>
+      </w:r>
+      <w:r>
+        <w:t xml:space="preserve"> </w:t>
+      </w:r>
+      <w:r>
+        <w:rPr>
+          <w:rStyle w:val="VerbatimChar"/>
+        </w:rPr>
+        <w:t xml:space="preserve">NA</w:t>
+      </w:r>
+      <w:r>
+        <w:t xml:space="preserve">. To include a count of the</w:t>
+      </w:r>
+      <w:r>
+        <w:t xml:space="preserve"> </w:t>
+      </w:r>
+      <w:r>
+        <w:rPr>
+          <w:rStyle w:val="VerbatimChar"/>
+        </w:rPr>
+        <w:t xml:space="preserve">NA</w:t>
+      </w:r>
+      <w:r>
+        <w:t xml:space="preserve"> </w:t>
+      </w:r>
+      <w:r>
+        <w:t xml:space="preserve">values use the</w:t>
+      </w:r>
+      <w:r>
+        <w:t xml:space="preserve"> </w:t>
+      </w:r>
+      <w:r>
+        <w:rPr>
+          <w:rStyle w:val="VerbatimChar"/>
+        </w:rPr>
+        <w:t xml:space="preserve">useNA</w:t>
+      </w:r>
+      <w:r>
+        <w:t xml:space="preserve"> </w:t>
+      </w:r>
+      <w:r>
+        <w:t xml:space="preserve">argument of</w:t>
+      </w:r>
+      <w:r>
+        <w:t xml:space="preserve"> </w:t>
+      </w:r>
+      <w:r>
+        <w:rPr>
+          <w:rStyle w:val="VerbatimChar"/>
+        </w:rPr>
+        <w:t xml:space="preserve">table()</w:t>
+      </w:r>
+      <w:r>
+        <w:t xml:space="preserve"> </w:t>
+      </w:r>
+      <w:r>
+        <w:t xml:space="preserve">as follows:</w:t>
+      </w:r>
+    </w:p>
+    <w:p>
+      <w:pPr>
+        <w:pStyle w:val="SourceCode"/>
+      </w:pPr>
+      <w:r>
+        <w:rPr>
+          <w:rStyle w:val="FunctionTok"/>
+        </w:rPr>
+        <w:t xml:space="preserve">table</w:t>
+      </w:r>
+      <w:r>
+        <w:rPr>
+          <w:rStyle w:val="NormalTok"/>
+        </w:rPr>
+        <w:t xml:space="preserve">(wisc3raw</w:t>
+      </w:r>
+      <w:r>
+        <w:rPr>
+          <w:rStyle w:val="SpecialCharTok"/>
+        </w:rPr>
+        <w:t xml:space="preserve">$</w:t>
+      </w:r>
+      <w:r>
+        <w:rPr>
+          <w:rStyle w:val="NormalTok"/>
+        </w:rPr>
+        <w:t xml:space="preserve">grad, </w:t>
+      </w:r>
+      <w:r>
+        <w:rPr>
+          <w:rStyle w:val="AttributeTok"/>
+        </w:rPr>
+        <w:t xml:space="preserve">useNA =</w:t>
+      </w:r>
+      <w:r>
+        <w:rPr>
+          <w:rStyle w:val="NormalTok"/>
+        </w:rPr>
+        <w:t xml:space="preserve"> </w:t>
+      </w:r>
+      <w:r>
+        <w:rPr>
+          <w:rStyle w:val="StringTok"/>
+        </w:rPr>
+        <w:t xml:space="preserve">"always"</w:t>
+      </w:r>
+      <w:r>
+        <w:rPr>
+          <w:rStyle w:val="NormalTok"/>
+        </w:rPr>
+        <w:t xml:space="preserve">)</w:t>
+      </w:r>
+    </w:p>
+    <w:p>
+      <w:pPr>
+        <w:pStyle w:val="SourceCode"/>
+      </w:pPr>
+      <w:r>
+        <w:rPr>
+          <w:rStyle w:val="VerbatimChar"/>
+        </w:rPr>
+        <w:t xml:space="preserve">## </w:t>
+      </w:r>
+      <w:r>
+        <w:br/>
+      </w:r>
+      <w:r>
+        <w:rPr>
+          <w:rStyle w:val="VerbatimChar"/>
+        </w:rPr>
+        <w:t xml:space="preserve">##    0    1 &lt;NA&gt; </w:t>
+      </w:r>
+      <w:r>
+        <w:br/>
+      </w:r>
+      <w:r>
+        <w:rPr>
+          <w:rStyle w:val="VerbatimChar"/>
+        </w:rPr>
+        <w:t xml:space="preserve">##  158   46    0</w:t>
+      </w:r>
+    </w:p>
+    <w:bookmarkEnd w:id="33"/>
+    <w:bookmarkStart w:id="48" w:name="missing-data"/>
+    <w:p>
+      <w:pPr>
+        <w:pStyle w:val="Heading2"/>
+      </w:pPr>
+      <w:r>
+        <w:rPr>
+          <w:rStyle w:val="SectionNumber"/>
+        </w:rPr>
+        <w:t xml:space="preserve">2.6</w:t>
+      </w:r>
+      <w:r>
+        <w:tab/>
+      </w:r>
+      <w:r>
+        <w:t xml:space="preserve">Missing Data</w:t>
+      </w:r>
+    </w:p>
+    <w:p>
+      <w:pPr>
+        <w:pStyle w:val="FirstParagraph"/>
+      </w:pPr>
+      <w:r>
+        <w:t xml:space="preserve">Dealing with missing data in a consistent manner is one of the most important aspects of data cleaning. When data are imported into R it is common to discover missing values are coded according to a variety of conventions.</w:t>
+      </w:r>
+    </w:p>
+    <w:p>
+      <w:pPr>
+        <w:pStyle w:val="BodyText"/>
+      </w:pPr>
+      <w:r>
+        <w:t xml:space="preserve">Often a first step in handling missing data involves recoding missing values as</w:t>
+      </w:r>
+      <w:r>
+        <w:t xml:space="preserve"> </w:t>
+      </w:r>
+      <w:r>
+        <w:rPr>
+          <w:rStyle w:val="VerbatimChar"/>
+        </w:rPr>
+        <w:t xml:space="preserve">NA</w:t>
+      </w:r>
+      <w:r>
+        <w:t xml:space="preserve">. Writing bespoke code to handle the different types of missing data one might encounter is tedious and unnecessary.</w:t>
+      </w:r>
+    </w:p>
+    <w:p>
+      <w:pPr>
+        <w:pStyle w:val="BodyText"/>
+      </w:pPr>
+      <w:r>
+        <w:rPr>
+          <w:rStyle w:val="VerbatimChar"/>
+        </w:rPr>
+        <w:t xml:space="preserve">naniar</w:t>
+      </w:r>
+      <w:r>
+        <w:t xml:space="preserve"> </w:t>
+      </w:r>
+      <w:r>
+        <w:t xml:space="preserve">(</w:t>
+      </w:r>
+      <w:hyperlink w:anchor="ref-naniar">
+        <w:r>
+          <w:rPr>
+            <w:rStyle w:val="Hyperlink"/>
+          </w:rPr>
+          <w:t xml:space="preserve">Tierney et al. 2021</w:t>
+        </w:r>
+      </w:hyperlink>
+      <w:r>
+        <w:t xml:space="preserve">)</w:t>
+      </w:r>
+      <w:r>
+        <w:t xml:space="preserve"> </w:t>
+      </w:r>
+      <w:r>
+        <w:t xml:space="preserve">is a useful package with many convenience functions for managing missing data in R. Here we demonstrate some of this functionality.</w:t>
+      </w:r>
+    </w:p>
+    <w:bookmarkStart w:id="34" w:name="generating-example-data"/>
+    <w:p>
+      <w:pPr>
+        <w:pStyle w:val="Heading3"/>
+      </w:pPr>
+      <w:r>
+        <w:rPr>
+          <w:rStyle w:val="SectionNumber"/>
+        </w:rPr>
+        <w:t xml:space="preserve">2.6.1</w:t>
+      </w:r>
+      <w:r>
+        <w:tab/>
+      </w:r>
+      <w:r>
+        <w:t xml:space="preserve">Generating Example Data</w:t>
+      </w:r>
+    </w:p>
+    <w:p>
+      <w:pPr>
+        <w:pStyle w:val="FirstParagraph"/>
+      </w:pPr>
+      <w:r>
+        <w:t xml:space="preserve">Since the WISC data does not contain missing values it is helpful to generate a synthetic dataset containing some commonly encountered missing data codes.</w:t>
+      </w:r>
+    </w:p>
+    <w:p>
+      <w:pPr>
+        <w:pStyle w:val="SourceCode"/>
+      </w:pPr>
+      <w:r>
+        <w:rPr>
+          <w:rStyle w:val="FunctionTok"/>
+        </w:rPr>
+        <w:t xml:space="preserve">set.seed</w:t>
+      </w:r>
+      <w:r>
+        <w:rPr>
+          <w:rStyle w:val="NormalTok"/>
+        </w:rPr>
+        <w:t xml:space="preserve">(</w:t>
+      </w:r>
+      <w:r>
+        <w:rPr>
+          <w:rStyle w:val="DecValTok"/>
+        </w:rPr>
+        <w:t xml:space="preserve">123</w:t>
+      </w:r>
+      <w:r>
+        <w:rPr>
+          <w:rStyle w:val="NormalTok"/>
+        </w:rPr>
+        <w:t xml:space="preserve">)</w:t>
+      </w:r>
+      <w:r>
+        <w:br/>
+      </w:r>
+      <w:r>
+        <w:rPr>
+          <w:rStyle w:val="NormalTok"/>
+        </w:rPr>
+        <w:t xml:space="preserve">wisc_miss </w:t>
+      </w:r>
+      <w:r>
+        <w:rPr>
+          <w:rStyle w:val="OtherTok"/>
+        </w:rPr>
+        <w:t xml:space="preserve">&lt;-</w:t>
+      </w:r>
+      <w:r>
+        <w:rPr>
+          <w:rStyle w:val="NormalTok"/>
+        </w:rPr>
+        <w:t xml:space="preserve"> wisc3raw</w:t>
+      </w:r>
+      <w:r>
+        <w:br/>
+      </w:r>
+      <w:r>
+        <w:rPr>
+          <w:rStyle w:val="NormalTok"/>
+        </w:rPr>
+        <w:t xml:space="preserve">wisc_miss</w:t>
+      </w:r>
+      <w:r>
+        <w:rPr>
+          <w:rStyle w:val="SpecialCharTok"/>
+        </w:rPr>
+        <w:t xml:space="preserve">$</w:t>
+      </w:r>
+      <w:r>
+        <w:rPr>
+          <w:rStyle w:val="NormalTok"/>
+        </w:rPr>
+        <w:t xml:space="preserve">verb1[</w:t>
+      </w:r>
+      <w:r>
+        <w:rPr>
+          <w:rStyle w:val="FunctionTok"/>
+        </w:rPr>
+        <w:t xml:space="preserve">sample</w:t>
+      </w:r>
+      <w:r>
+        <w:rPr>
+          <w:rStyle w:val="NormalTok"/>
+        </w:rPr>
+        <w:t xml:space="preserve">(</w:t>
+      </w:r>
+      <w:r>
+        <w:rPr>
+          <w:rStyle w:val="FunctionTok"/>
+        </w:rPr>
+        <w:t xml:space="preserve">nrow</w:t>
+      </w:r>
+      <w:r>
+        <w:rPr>
+          <w:rStyle w:val="NormalTok"/>
+        </w:rPr>
+        <w:t xml:space="preserve">(wisc_miss),</w:t>
+      </w:r>
+      <w:r>
+        <w:rPr>
+          <w:rStyle w:val="DecValTok"/>
+        </w:rPr>
+        <w:t xml:space="preserve">100</w:t>
+      </w:r>
+      <w:r>
+        <w:rPr>
+          <w:rStyle w:val="NormalTok"/>
+        </w:rPr>
+        <w:t xml:space="preserve">)] </w:t>
+      </w:r>
+      <w:r>
+        <w:rPr>
+          <w:rStyle w:val="OtherTok"/>
+        </w:rPr>
+        <w:t xml:space="preserve">&lt;-</w:t>
+      </w:r>
+      <w:r>
+        <w:rPr>
+          <w:rStyle w:val="NormalTok"/>
+        </w:rPr>
+        <w:t xml:space="preserve"> </w:t>
+      </w:r>
+      <w:r>
+        <w:rPr>
+          <w:rStyle w:val="SpecialCharTok"/>
+        </w:rPr>
+        <w:t xml:space="preserve">-</w:t>
+      </w:r>
+      <w:r>
+        <w:rPr>
+          <w:rStyle w:val="DecValTok"/>
+        </w:rPr>
+        <w:t xml:space="preserve">99</w:t>
+      </w:r>
+      <w:r>
+        <w:br/>
+      </w:r>
+      <w:r>
+        <w:rPr>
+          <w:rStyle w:val="NormalTok"/>
+        </w:rPr>
+        <w:t xml:space="preserve">wisc_miss</w:t>
+      </w:r>
+      <w:r>
+        <w:rPr>
+          <w:rStyle w:val="SpecialCharTok"/>
+        </w:rPr>
+        <w:t xml:space="preserve">$</w:t>
+      </w:r>
+      <w:r>
+        <w:rPr>
+          <w:rStyle w:val="NormalTok"/>
+        </w:rPr>
+        <w:t xml:space="preserve">comp1[</w:t>
+      </w:r>
+      <w:r>
+        <w:rPr>
+          <w:rStyle w:val="FunctionTok"/>
+        </w:rPr>
+        <w:t xml:space="preserve">sample</w:t>
+      </w:r>
+      <w:r>
+        <w:rPr>
+          <w:rStyle w:val="NormalTok"/>
+        </w:rPr>
+        <w:t xml:space="preserve">(</w:t>
+      </w:r>
+      <w:r>
+        <w:rPr>
+          <w:rStyle w:val="FunctionTok"/>
+        </w:rPr>
+        <w:t xml:space="preserve">nrow</w:t>
+      </w:r>
+      <w:r>
+        <w:rPr>
+          <w:rStyle w:val="NormalTok"/>
+        </w:rPr>
+        <w:t xml:space="preserve">(wisc_miss),</w:t>
+      </w:r>
+      <w:r>
+        <w:rPr>
+          <w:rStyle w:val="DecValTok"/>
+        </w:rPr>
+        <w:t xml:space="preserve">75</w:t>
+      </w:r>
+      <w:r>
+        <w:rPr>
+          <w:rStyle w:val="NormalTok"/>
+        </w:rPr>
+        <w:t xml:space="preserve">)] </w:t>
+      </w:r>
+      <w:r>
+        <w:rPr>
+          <w:rStyle w:val="OtherTok"/>
+        </w:rPr>
+        <w:t xml:space="preserve">&lt;-</w:t>
+      </w:r>
+      <w:r>
+        <w:rPr>
+          <w:rStyle w:val="NormalTok"/>
+        </w:rPr>
+        <w:t xml:space="preserve"> </w:t>
+      </w:r>
+      <w:r>
+        <w:rPr>
+          <w:rStyle w:val="StringTok"/>
+        </w:rPr>
+        <w:t xml:space="preserve">"N/A"</w:t>
+      </w:r>
+      <w:r>
+        <w:br/>
+      </w:r>
+      <w:r>
+        <w:rPr>
+          <w:rStyle w:val="NormalTok"/>
+        </w:rPr>
+        <w:t xml:space="preserve">wisc_miss</w:t>
+      </w:r>
+      <w:r>
+        <w:rPr>
+          <w:rStyle w:val="SpecialCharTok"/>
+        </w:rPr>
+        <w:t xml:space="preserve">$</w:t>
+      </w:r>
+      <w:r>
+        <w:rPr>
+          <w:rStyle w:val="NormalTok"/>
+        </w:rPr>
+        <w:t xml:space="preserve">info1[</w:t>
+      </w:r>
+      <w:r>
+        <w:rPr>
+          <w:rStyle w:val="FunctionTok"/>
+        </w:rPr>
+        <w:t xml:space="preserve">sample</w:t>
+      </w:r>
+      <w:r>
+        <w:rPr>
+          <w:rStyle w:val="NormalTok"/>
+        </w:rPr>
+        <w:t xml:space="preserve">(</w:t>
+      </w:r>
+      <w:r>
+        <w:rPr>
+          <w:rStyle w:val="FunctionTok"/>
+        </w:rPr>
+        <w:t xml:space="preserve">nrow</w:t>
+      </w:r>
+      <w:r>
+        <w:rPr>
+          <w:rStyle w:val="NormalTok"/>
+        </w:rPr>
+        <w:t xml:space="preserve">(wisc_miss),</w:t>
+      </w:r>
+      <w:r>
+        <w:rPr>
+          <w:rStyle w:val="DecValTok"/>
+        </w:rPr>
+        <w:t xml:space="preserve">50</w:t>
+      </w:r>
+      <w:r>
+        <w:rPr>
+          <w:rStyle w:val="NormalTok"/>
+        </w:rPr>
+        <w:t xml:space="preserve">)] </w:t>
+      </w:r>
+      <w:r>
+        <w:rPr>
+          <w:rStyle w:val="OtherTok"/>
+        </w:rPr>
+        <w:t xml:space="preserve">&lt;-</w:t>
+      </w:r>
+      <w:r>
+        <w:rPr>
+          <w:rStyle w:val="NormalTok"/>
+        </w:rPr>
+        <w:t xml:space="preserve"> </w:t>
+      </w:r>
+      <w:r>
+        <w:rPr>
+          <w:rStyle w:val="StringTok"/>
+        </w:rPr>
+        <w:t xml:space="preserve">"NA"</w:t>
+      </w:r>
+    </w:p>
+    <w:bookmarkEnd w:id="34"/>
+    <w:bookmarkStart w:id="36" w:name="recoding-values-with-na"/>
+    <w:p>
+      <w:pPr>
+        <w:pStyle w:val="Heading3"/>
+      </w:pPr>
+      <w:r>
+        <w:rPr>
+          <w:rStyle w:val="SectionNumber"/>
+        </w:rPr>
+        <w:t xml:space="preserve">2.6.2</w:t>
+      </w:r>
+      <w:r>
+        <w:tab/>
+      </w:r>
+      <w:r>
+        <w:t xml:space="preserve">Recoding Values with</w:t>
+      </w:r>
+      <w:r>
+        <w:t xml:space="preserve"> </w:t>
+      </w:r>
+      <w:r>
+        <w:rPr>
+          <w:rStyle w:val="VerbatimChar"/>
+        </w:rPr>
+        <w:t xml:space="preserve">NA</w:t>
+      </w:r>
+    </w:p>
+    <w:p>
+      <w:pPr>
+        <w:pStyle w:val="FirstParagraph"/>
+      </w:pPr>
+      <w:r>
+        <w:t xml:space="preserve">Now that we have a dataset with missing values we can use</w:t>
+      </w:r>
+      <w:r>
+        <w:t xml:space="preserve"> </w:t>
+      </w:r>
+      <w:r>
+        <w:rPr>
+          <w:rStyle w:val="VerbatimChar"/>
+        </w:rPr>
+        <w:t xml:space="preserve">naniar</w:t>
+      </w:r>
+      <w:r>
+        <w:t xml:space="preserve"> </w:t>
+      </w:r>
+      <w:r>
+        <w:t xml:space="preserve">to recode these values to</w:t>
+      </w:r>
+      <w:r>
+        <w:t xml:space="preserve"> </w:t>
+      </w:r>
+      <w:r>
+        <w:rPr>
+          <w:rStyle w:val="VerbatimChar"/>
+        </w:rPr>
+        <w:t xml:space="preserve">NA</w:t>
+      </w:r>
+      <w:r>
+        <w:t xml:space="preserve">.</w:t>
+      </w:r>
+    </w:p>
+    <w:p>
+      <w:pPr>
+        <w:pStyle w:val="SourceCode"/>
+      </w:pPr>
+      <w:r>
+        <w:rPr>
+          <w:rStyle w:val="NormalTok"/>
+        </w:rPr>
+        <w:t xml:space="preserve">na_strings </w:t>
+      </w:r>
+      <w:r>
+        <w:rPr>
+          <w:rStyle w:val="OtherTok"/>
+        </w:rPr>
+        <w:t xml:space="preserve">&lt;-</w:t>
+      </w:r>
+      <w:r>
+        <w:rPr>
+          <w:rStyle w:val="NormalTok"/>
+        </w:rPr>
+        <w:t xml:space="preserve"> </w:t>
+      </w:r>
+      <w:r>
+        <w:rPr>
+          <w:rStyle w:val="FunctionTok"/>
+        </w:rPr>
+        <w:t xml:space="preserve">c</w:t>
+      </w:r>
+      <w:r>
+        <w:rPr>
+          <w:rStyle w:val="NormalTok"/>
+        </w:rPr>
+        <w:t xml:space="preserve">(</w:t>
+      </w:r>
+      <w:r>
+        <w:rPr>
+          <w:rStyle w:val="StringTok"/>
+        </w:rPr>
+        <w:t xml:space="preserve">"NA"</w:t>
+      </w:r>
+      <w:r>
+        <w:rPr>
+          <w:rStyle w:val="NormalTok"/>
+        </w:rPr>
+        <w:t xml:space="preserve">, </w:t>
+      </w:r>
+      <w:r>
+        <w:rPr>
+          <w:rStyle w:val="StringTok"/>
+        </w:rPr>
+        <w:t xml:space="preserve">"N/A"</w:t>
+      </w:r>
+      <w:r>
+        <w:rPr>
+          <w:rStyle w:val="NormalTok"/>
+        </w:rPr>
+        <w:t xml:space="preserve">, </w:t>
+      </w:r>
+      <w:r>
+        <w:rPr>
+          <w:rStyle w:val="SpecialCharTok"/>
+        </w:rPr>
+        <w:t xml:space="preserve">-</w:t>
+      </w:r>
+      <w:r>
+        <w:rPr>
+          <w:rStyle w:val="DecValTok"/>
+        </w:rPr>
+        <w:t xml:space="preserve">99</w:t>
+      </w:r>
+      <w:r>
+        <w:rPr>
+          <w:rStyle w:val="NormalTok"/>
+        </w:rPr>
+        <w:t xml:space="preserve">)</w:t>
+      </w:r>
+      <w:r>
+        <w:br/>
+      </w:r>
+      <w:r>
+        <w:rPr>
+          <w:rStyle w:val="NormalTok"/>
+        </w:rPr>
+        <w:t xml:space="preserve">  </w:t>
+      </w:r>
+      <w:r>
+        <w:br/>
+      </w:r>
+      <w:r>
+        <w:rPr>
+          <w:rStyle w:val="NormalTok"/>
+        </w:rPr>
+        <w:t xml:space="preserve">wisc_miss </w:t>
+      </w:r>
+      <w:r>
+        <w:rPr>
+          <w:rStyle w:val="OtherTok"/>
+        </w:rPr>
+        <w:t xml:space="preserve">&lt;-</w:t>
+      </w:r>
+      <w:r>
+        <w:rPr>
+          <w:rStyle w:val="NormalTok"/>
+        </w:rPr>
+        <w:t xml:space="preserve"> naniar</w:t>
+      </w:r>
+      <w:r>
+        <w:rPr>
+          <w:rStyle w:val="SpecialCharTok"/>
+        </w:rPr>
+        <w:t xml:space="preserve">::</w:t>
+      </w:r>
+      <w:r>
+        <w:rPr>
+          <w:rStyle w:val="FunctionTok"/>
+        </w:rPr>
+        <w:t xml:space="preserve">replace_with_na_all</w:t>
+      </w:r>
+      <w:r>
+        <w:rPr>
+          <w:rStyle w:val="NormalTok"/>
+        </w:rPr>
+        <w:t xml:space="preserve">(</w:t>
+      </w:r>
+      <w:r>
+        <w:br/>
+      </w:r>
+      <w:r>
+        <w:rPr>
+          <w:rStyle w:val="NormalTok"/>
+        </w:rPr>
+        <w:t xml:space="preserve">  wisc_miss, </w:t>
+      </w:r>
+      <w:r>
+        <w:rPr>
+          <w:rStyle w:val="AttributeTok"/>
+        </w:rPr>
+        <w:t xml:space="preserve">condition =</w:t>
+      </w:r>
+      <w:r>
+        <w:rPr>
+          <w:rStyle w:val="NormalTok"/>
+        </w:rPr>
+        <w:t xml:space="preserve"> </w:t>
+      </w:r>
+      <w:r>
+        <w:rPr>
+          <w:rStyle w:val="SpecialCharTok"/>
+        </w:rPr>
+        <w:t xml:space="preserve">~</w:t>
+      </w:r>
+      <w:r>
+        <w:rPr>
+          <w:rStyle w:val="NormalTok"/>
+        </w:rPr>
+        <w:t xml:space="preserve">.x </w:t>
+      </w:r>
+      <w:r>
+        <w:rPr>
+          <w:rStyle w:val="SpecialCharTok"/>
+        </w:rPr>
+        <w:t xml:space="preserve">%in%</w:t>
+      </w:r>
+      <w:r>
+        <w:rPr>
+          <w:rStyle w:val="NormalTok"/>
+        </w:rPr>
+        <w:t xml:space="preserve"> na_strings</w:t>
+      </w:r>
+      <w:r>
+        <w:br/>
+      </w:r>
+      <w:r>
+        <w:rPr>
+          <w:rStyle w:val="NormalTok"/>
+        </w:rPr>
+        <w:t xml:space="preserve">)</w:t>
+      </w:r>
+    </w:p>
+    <w:p>
+      <w:pPr>
+        <w:pStyle w:val="FirstParagraph"/>
+      </w:pPr>
+      <w:r>
+        <w:t xml:space="preserve">See the</w:t>
+      </w:r>
+      <w:r>
+        <w:t xml:space="preserve"> </w:t>
+      </w:r>
+      <w:hyperlink r:id="rId35">
+        <w:r>
+          <w:rPr>
+            <w:rStyle w:val="VerbatimChar"/>
+          </w:rPr>
+          <w:t xml:space="preserve">naniar</w:t>
+        </w:r>
+        <w:r>
+          <w:rPr>
+            <w:rStyle w:val="Hyperlink"/>
+          </w:rPr>
+          <w:t xml:space="preserve"> </w:t>
+        </w:r>
+        <w:r>
+          <w:rPr>
+            <w:rStyle w:val="Hyperlink"/>
+          </w:rPr>
+          <w:t xml:space="preserve">vignette on recoding NA values</w:t>
+        </w:r>
+      </w:hyperlink>
+      <w:r>
+        <w:t xml:space="preserve"> </w:t>
+      </w:r>
+      <w:r>
+        <w:t xml:space="preserve">for more detailed information on the package functionality.</w:t>
+      </w:r>
+    </w:p>
+    <w:bookmarkEnd w:id="36"/>
+    <w:bookmarkStart w:id="47" w:name="missing-data-visualization"/>
+    <w:p>
+      <w:pPr>
+        <w:pStyle w:val="Heading3"/>
+      </w:pPr>
+      <w:r>
+        <w:rPr>
+          <w:rStyle w:val="SectionNumber"/>
+        </w:rPr>
+        <w:t xml:space="preserve">2.6.3</w:t>
+      </w:r>
+      <w:r>
+        <w:tab/>
+      </w:r>
+      <w:r>
+        <w:t xml:space="preserve">Missing Data Visualization</w:t>
+      </w:r>
+    </w:p>
+    <w:p>
+      <w:pPr>
+        <w:pStyle w:val="FirstParagraph"/>
+      </w:pPr>
+      <w:r>
+        <w:t xml:space="preserve">Once we have recoded our data in a consistent manner we can use visualizations to explore the missing data. The</w:t>
+      </w:r>
+      <w:r>
+        <w:t xml:space="preserve"> </w:t>
+      </w:r>
+      <w:r>
+        <w:rPr>
+          <w:rStyle w:val="VerbatimChar"/>
+        </w:rPr>
+        <w:t xml:space="preserve">vis_miss()</w:t>
+      </w:r>
+      <w:r>
+        <w:t xml:space="preserve"> </w:t>
+      </w:r>
+      <w:r>
+        <w:t xml:space="preserve">function from</w:t>
+      </w:r>
+      <w:r>
+        <w:t xml:space="preserve"> </w:t>
+      </w:r>
+      <w:r>
+        <w:rPr>
+          <w:rStyle w:val="VerbatimChar"/>
+        </w:rPr>
+        <w:t xml:space="preserve">naniar</w:t>
+      </w:r>
+      <w:r>
+        <w:t xml:space="preserve"> </w:t>
+      </w:r>
+      <w:r>
+        <w:t xml:space="preserve">is a good starting point for visualizing the amount of missing data in our dataset. The plots shows the missing values in black and non-missing values in gray. In addition, percentages of missing data in both the dataset and individual variables are provided.</w:t>
+      </w:r>
+    </w:p>
+    <w:p>
+      <w:pPr>
+        <w:pStyle w:val="SourceCode"/>
+      </w:pPr>
+      <w:r>
+        <w:rPr>
+          <w:rStyle w:val="NormalTok"/>
+        </w:rPr>
+        <w:t xml:space="preserve">naniar</w:t>
+      </w:r>
+      <w:r>
+        <w:rPr>
+          <w:rStyle w:val="SpecialCharTok"/>
+        </w:rPr>
+        <w:t xml:space="preserve">::</w:t>
+      </w:r>
+      <w:r>
+        <w:rPr>
+          <w:rStyle w:val="FunctionTok"/>
+        </w:rPr>
+        <w:t xml:space="preserve">vis_miss</w:t>
+      </w:r>
+      <w:r>
+        <w:rPr>
+          <w:rStyle w:val="NormalTok"/>
+        </w:rPr>
+        <w:t xml:space="preserve">(wisc_miss)</w:t>
+      </w:r>
+    </w:p>
+    <w:p>
+      <w:pPr>
+        <w:pStyle w:val="FirstParagraph"/>
+      </w:pPr>
+      <w:r>
+        <w:drawing>
+          <wp:inline>
+            <wp:extent cx="5334000" cy="4267200"/>
+            <wp:effectExtent b="0" l="0" r="0" t="0"/>
+            <wp:docPr descr="" title="" id="38" name="Picture"/>
+            <a:graphic>
+              <a:graphicData uri="http://schemas.openxmlformats.org/drawingml/2006/picture">
+                <pic:pic>
+                  <pic:nvPicPr>
+                    <pic:cNvPr descr="_main_files/figure-docx/unnamed-chunk-11-1.png" id="39" name="Picture"/>
+                    <pic:cNvPicPr>
+                      <a:picLocks noChangeArrowheads="1" noChangeAspect="1"/>
+                    </pic:cNvPicPr>
+                  </pic:nvPicPr>
+                  <pic:blipFill>
+                    <a:blip r:embed="rId37"/>
+                    <a:stretch>
+                      <a:fillRect/>
+                    </a:stretch>
+                  </pic:blipFill>
+                  <pic:spPr bwMode="auto">
+                    <a:xfrm>
+                      <a:off x="0" y="0"/>
+                      <a:ext cx="5334000" cy="4267200"/>
+                    </a:xfrm>
+                    <a:prstGeom prst="rect">
+                      <a:avLst/>
+                    </a:prstGeom>
+                    <a:noFill/>
+                    <a:ln w="9525">
+                      <a:noFill/>
+                      <a:headEnd/>
+                      <a:tailEnd/>
+                    </a:ln>
+                  </pic:spPr>
+                </pic:pic>
+              </a:graphicData>
+            </a:graphic>
+          </wp:inline>
+        </w:drawing>
+      </w:r>
+    </w:p>
+    <w:p>
+      <w:pPr>
+        <w:pStyle w:val="BodyText"/>
+      </w:pPr>
+      <w:r>
+        <w:t xml:space="preserve">It is often useful to look at combinations of missingness among different variables.</w:t>
+      </w:r>
+    </w:p>
+    <w:p>
+      <w:pPr>
+        <w:pStyle w:val="SourceCode"/>
+      </w:pPr>
+      <w:r>
+        <w:rPr>
+          <w:rStyle w:val="NormalTok"/>
+        </w:rPr>
+        <w:t xml:space="preserve">naniar</w:t>
+      </w:r>
+      <w:r>
+        <w:rPr>
+          <w:rStyle w:val="SpecialCharTok"/>
+        </w:rPr>
+        <w:t xml:space="preserve">::</w:t>
+      </w:r>
+      <w:r>
+        <w:rPr>
+          <w:rStyle w:val="FunctionTok"/>
+        </w:rPr>
+        <w:t xml:space="preserve">gg_miss_upset</w:t>
+      </w:r>
+      <w:r>
+        <w:rPr>
+          <w:rStyle w:val="NormalTok"/>
+        </w:rPr>
+        <w:t xml:space="preserve">(wisc_miss)</w:t>
+      </w:r>
+    </w:p>
+    <w:p>
+      <w:pPr>
+        <w:pStyle w:val="FirstParagraph"/>
+      </w:pPr>
+      <w:r>
+        <w:drawing>
+          <wp:inline>
+            <wp:extent cx="5334000" cy="4267200"/>
+            <wp:effectExtent b="0" l="0" r="0" t="0"/>
+            <wp:docPr descr="" title="" id="41" name="Picture"/>
+            <a:graphic>
+              <a:graphicData uri="http://schemas.openxmlformats.org/drawingml/2006/picture">
+                <pic:pic>
+                  <pic:nvPicPr>
+                    <pic:cNvPr descr="_main_files/figure-docx/unnamed-chunk-12-1.png" id="42" name="Picture"/>
+                    <pic:cNvPicPr>
+                      <a:picLocks noChangeArrowheads="1" noChangeAspect="1"/>
+                    </pic:cNvPicPr>
+                  </pic:nvPicPr>
+                  <pic:blipFill>
+                    <a:blip r:embed="rId40"/>
+                    <a:stretch>
+                      <a:fillRect/>
+                    </a:stretch>
+                  </pic:blipFill>
+                  <pic:spPr bwMode="auto">
+                    <a:xfrm>
+                      <a:off x="0" y="0"/>
+                      <a:ext cx="5334000" cy="4267200"/>
+                    </a:xfrm>
+                    <a:prstGeom prst="rect">
+                      <a:avLst/>
+                    </a:prstGeom>
+                    <a:noFill/>
+                    <a:ln w="9525">
+                      <a:noFill/>
+                      <a:headEnd/>
+                      <a:tailEnd/>
+                    </a:ln>
+                  </pic:spPr>
+                </pic:pic>
+              </a:graphicData>
+            </a:graphic>
+          </wp:inline>
+        </w:drawing>
+      </w:r>
+    </w:p>
+    <w:p>
+      <w:pPr>
+        <w:pStyle w:val="BodyText"/>
+      </w:pPr>
+      <w:r>
+        <w:t xml:space="preserve">We can also look at the percentage of missing data across a factor variable.</w:t>
+      </w:r>
+    </w:p>
+    <w:p>
+      <w:pPr>
+        <w:pStyle w:val="SourceCode"/>
+      </w:pPr>
+      <w:r>
+        <w:rPr>
+          <w:rStyle w:val="NormalTok"/>
+        </w:rPr>
+        <w:t xml:space="preserve">naniar</w:t>
+      </w:r>
+      <w:r>
+        <w:rPr>
+          <w:rStyle w:val="SpecialCharTok"/>
+        </w:rPr>
+        <w:t xml:space="preserve">::</w:t>
+      </w:r>
+      <w:r>
+        <w:rPr>
+          <w:rStyle w:val="FunctionTok"/>
+        </w:rPr>
+        <w:t xml:space="preserve">gg_miss_fct</w:t>
+      </w:r>
+      <w:r>
+        <w:rPr>
+          <w:rStyle w:val="NormalTok"/>
+        </w:rPr>
+        <w:t xml:space="preserve">(</w:t>
+      </w:r>
+      <w:r>
+        <w:rPr>
+          <w:rStyle w:val="AttributeTok"/>
+        </w:rPr>
+        <w:t xml:space="preserve">x =</w:t>
+      </w:r>
+      <w:r>
+        <w:rPr>
+          <w:rStyle w:val="NormalTok"/>
+        </w:rPr>
+        <w:t xml:space="preserve"> wisc_miss, </w:t>
+      </w:r>
+      <w:r>
+        <w:rPr>
+          <w:rStyle w:val="AttributeTok"/>
+        </w:rPr>
+        <w:t xml:space="preserve">fct =</w:t>
+      </w:r>
+      <w:r>
+        <w:rPr>
+          <w:rStyle w:val="NormalTok"/>
+        </w:rPr>
+        <w:t xml:space="preserve"> grad)</w:t>
+      </w:r>
+    </w:p>
+    <w:p>
+      <w:pPr>
+        <w:pStyle w:val="FirstParagraph"/>
+      </w:pPr>
+      <w:r>
+        <w:drawing>
+          <wp:inline>
+            <wp:extent cx="5334000" cy="4267200"/>
+            <wp:effectExtent b="0" l="0" r="0" t="0"/>
+            <wp:docPr descr="" title="" id="44" name="Picture"/>
+            <a:graphic>
+              <a:graphicData uri="http://schemas.openxmlformats.org/drawingml/2006/picture">
+                <pic:pic>
+                  <pic:nvPicPr>
+                    <pic:cNvPr descr="_main_files/figure-docx/unnamed-chunk-13-1.png" id="45" name="Picture"/>
+                    <pic:cNvPicPr>
+                      <a:picLocks noChangeArrowheads="1" noChangeAspect="1"/>
+                    </pic:cNvPicPr>
+                  </pic:nvPicPr>
+                  <pic:blipFill>
+                    <a:blip r:embed="rId43"/>
+                    <a:stretch>
+                      <a:fillRect/>
+                    </a:stretch>
+                  </pic:blipFill>
+                  <pic:spPr bwMode="auto">
+                    <a:xfrm>
+                      <a:off x="0" y="0"/>
+                      <a:ext cx="5334000" cy="4267200"/>
+                    </a:xfrm>
+                    <a:prstGeom prst="rect">
+                      <a:avLst/>
+                    </a:prstGeom>
+                    <a:noFill/>
+                    <a:ln w="9525">
+                      <a:noFill/>
+                      <a:headEnd/>
+                      <a:tailEnd/>
+                    </a:ln>
+                  </pic:spPr>
+                </pic:pic>
+              </a:graphicData>
+            </a:graphic>
+          </wp:inline>
+        </w:drawing>
+      </w:r>
+    </w:p>
+    <w:p>
+      <w:pPr>
+        <w:pStyle w:val="BodyText"/>
+      </w:pPr>
+      <w:r>
+        <w:t xml:space="preserve">Many missing data visualizations are described in the</w:t>
+      </w:r>
+      <w:r>
+        <w:t xml:space="preserve"> </w:t>
+      </w:r>
+      <w:hyperlink r:id="rId46">
+        <w:r>
+          <w:rPr>
+            <w:rStyle w:val="VerbatimChar"/>
+          </w:rPr>
+          <w:t xml:space="preserve">naniar</w:t>
+        </w:r>
+        <w:r>
+          <w:rPr>
+            <w:rStyle w:val="Hyperlink"/>
+          </w:rPr>
+          <w:t xml:space="preserve"> </w:t>
+        </w:r>
+        <w:r>
+          <w:rPr>
+            <w:rStyle w:val="Hyperlink"/>
+          </w:rPr>
+          <w:t xml:space="preserve">vignette on missing data visualization</w:t>
+        </w:r>
+      </w:hyperlink>
+      <w:r>
+        <w:t xml:space="preserve"> </w:t>
+      </w:r>
+      <w:r>
+        <w:t xml:space="preserve">including plots for exploring missing data mechanisms.</w:t>
+      </w:r>
+    </w:p>
+    <w:bookmarkEnd w:id="47"/>
+    <w:bookmarkEnd w:id="48"/>
+    <w:bookmarkStart w:id="50" w:name="exporting-data"/>
+    <w:p>
+      <w:pPr>
+        <w:pStyle w:val="Heading2"/>
+      </w:pPr>
+      <w:r>
+        <w:rPr>
+          <w:rStyle w:val="SectionNumber"/>
+        </w:rPr>
+        <w:t xml:space="preserve">2.7</w:t>
+      </w:r>
+      <w:r>
+        <w:tab/>
+      </w:r>
+      <w:r>
+        <w:t xml:space="preserve">Exporting Data</w:t>
+      </w:r>
+    </w:p>
+    <w:p>
+      <w:pPr>
+        <w:pStyle w:val="FirstParagraph"/>
+      </w:pPr>
+      <w:r>
+        <w:t xml:space="preserve">Depending on work-flow, you may need to export your dataset for use in another statistical software program. The</w:t>
+      </w:r>
+      <w:r>
+        <w:t xml:space="preserve"> </w:t>
+      </w:r>
+      <w:r>
+        <w:rPr>
+          <w:rStyle w:val="VerbatimChar"/>
+        </w:rPr>
+        <w:t xml:space="preserve">write.csv()</w:t>
+      </w:r>
+      <w:r>
+        <w:t xml:space="preserve"> </w:t>
+      </w:r>
+      <w:r>
+        <w:t xml:space="preserve">function is a convenient method for outputting comma delimited files.</w:t>
+      </w:r>
+    </w:p>
+    <w:p>
+      <w:pPr>
+        <w:pStyle w:val="SourceCode"/>
+      </w:pPr>
+      <w:r>
+        <w:rPr>
+          <w:rStyle w:val="FunctionTok"/>
+        </w:rPr>
+        <w:t xml:space="preserve">write.csv</w:t>
+      </w:r>
+      <w:r>
+        <w:rPr>
+          <w:rStyle w:val="NormalTok"/>
+        </w:rPr>
+        <w:t xml:space="preserve">(wisc3raw, </w:t>
+      </w:r>
+      <w:r>
+        <w:rPr>
+          <w:rStyle w:val="AttributeTok"/>
+        </w:rPr>
+        <w:t xml:space="preserve">file =</w:t>
+      </w:r>
+      <w:r>
+        <w:rPr>
+          <w:rStyle w:val="NormalTok"/>
+        </w:rPr>
+        <w:t xml:space="preserve"> </w:t>
+      </w:r>
+      <w:r>
+        <w:rPr>
+          <w:rStyle w:val="StringTok"/>
+        </w:rPr>
+        <w:t xml:space="preserve">"wisc3raw.csv"</w:t>
+      </w:r>
+      <w:r>
+        <w:rPr>
+          <w:rStyle w:val="NormalTok"/>
+        </w:rPr>
+        <w:t xml:space="preserve">, </w:t>
+      </w:r>
+      <w:r>
+        <w:rPr>
+          <w:rStyle w:val="AttributeTok"/>
+        </w:rPr>
+        <w:t xml:space="preserve">row.names =</w:t>
+      </w:r>
+      <w:r>
+        <w:rPr>
+          <w:rStyle w:val="NormalTok"/>
+        </w:rPr>
+        <w:t xml:space="preserve"> </w:t>
+      </w:r>
+      <w:r>
+        <w:rPr>
+          <w:rStyle w:val="ConstantTok"/>
+        </w:rPr>
+        <w:t xml:space="preserve">FALSE</w:t>
+      </w:r>
+      <w:r>
+        <w:rPr>
+          <w:rStyle w:val="NormalTok"/>
+        </w:rPr>
+        <w:t xml:space="preserve">, </w:t>
+      </w:r>
+      <w:r>
+        <w:rPr>
+          <w:rStyle w:val="AttributeTok"/>
+        </w:rPr>
+        <w:t xml:space="preserve">na =</w:t>
+      </w:r>
+      <w:r>
+        <w:rPr>
+          <w:rStyle w:val="NormalTok"/>
+        </w:rPr>
+        <w:t xml:space="preserve"> </w:t>
+      </w:r>
+      <w:r>
+        <w:rPr>
+          <w:rStyle w:val="StringTok"/>
+        </w:rPr>
+        <w:t xml:space="preserve">"-99"</w:t>
+      </w:r>
+      <w:r>
+        <w:rPr>
+          <w:rStyle w:val="NormalTok"/>
+        </w:rPr>
+        <w:t xml:space="preserve">)</w:t>
+      </w:r>
+    </w:p>
+    <w:p>
+      <w:pPr>
+        <w:pStyle w:val="FirstParagraph"/>
+      </w:pPr>
+      <w:r>
+        <w:t xml:space="preserve">Note that by default the</w:t>
+      </w:r>
+      <w:r>
+        <w:t xml:space="preserve"> </w:t>
+      </w:r>
+      <w:r>
+        <w:rPr>
+          <w:rStyle w:val="VerbatimChar"/>
+        </w:rPr>
+        <w:t xml:space="preserve">write.csv()</w:t>
+      </w:r>
+      <w:r>
+        <w:t xml:space="preserve"> </w:t>
+      </w:r>
+      <w:r>
+        <w:t xml:space="preserve">function will include an extra column of row numbers and will notate missing data with an</w:t>
+      </w:r>
+      <w:r>
+        <w:t xml:space="preserve"> </w:t>
+      </w:r>
+      <w:r>
+        <w:rPr>
+          <w:rStyle w:val="VerbatimChar"/>
+        </w:rPr>
+        <w:t xml:space="preserve">NA</w:t>
+      </w:r>
+      <w:r>
+        <w:t xml:space="preserve">. More information on exporting data is available at</w:t>
+      </w:r>
+      <w:r>
+        <w:t xml:space="preserve"> </w:t>
+      </w:r>
+      <w:hyperlink r:id="rId49">
+        <w:r>
+          <w:rPr>
+            <w:rStyle w:val="Hyperlink"/>
+          </w:rPr>
+          <w:t xml:space="preserve">http://www.statmethods.net/input/exportingdata.html</w:t>
+        </w:r>
+      </w:hyperlink>
+      <w:r>
+        <w:t xml:space="preserve">.</w:t>
+      </w:r>
+    </w:p>
+    <w:bookmarkEnd w:id="50"/>
+    <w:bookmarkStart w:id="69" w:name="reshaping-repeated-measures-data"/>
+    <w:p>
+      <w:pPr>
+        <w:pStyle w:val="Heading2"/>
+      </w:pPr>
+      <w:r>
+        <w:rPr>
+          <w:rStyle w:val="SectionNumber"/>
+        </w:rPr>
+        <w:t xml:space="preserve">2.8</w:t>
+      </w:r>
+      <w:r>
+        <w:tab/>
+      </w:r>
+      <w:r>
+        <w:t xml:space="preserve">Reshaping Repeated Measures Data</w:t>
+      </w:r>
+    </w:p>
+    <w:p>
+      <w:pPr>
+        <w:pStyle w:val="FirstParagraph"/>
+      </w:pPr>
+      <w:r>
+        <w:t xml:space="preserve">Behavioral science tends to use relational data structures - in basic form, spreadsheets. Typically, the data are stored in a data frame (a</w:t>
+      </w:r>
+      <w:r>
+        <w:t xml:space="preserve"> </w:t>
+      </w:r>
+      <w:r>
+        <w:t xml:space="preserve">“</w:t>
+      </w:r>
+      <w:r>
+        <w:t xml:space="preserve">fancy</w:t>
+      </w:r>
+      <w:r>
+        <w:t xml:space="preserve">”</w:t>
+      </w:r>
+      <w:r>
+        <w:t xml:space="preserve"> </w:t>
+      </w:r>
+      <w:r>
+        <w:t xml:space="preserve">matrix) with multiple rows and columns. Two common schemata used to accommodate repeated measures data are</w:t>
+      </w:r>
+      <w:r>
+        <w:t xml:space="preserve"> </w:t>
+      </w:r>
+      <w:r>
+        <w:rPr>
+          <w:iCs/>
+          <w:i/>
+        </w:rPr>
+        <w:t xml:space="preserve">wide format</w:t>
+      </w:r>
+      <w:r>
+        <w:t xml:space="preserve"> </w:t>
+      </w:r>
+      <w:r>
+        <w:t xml:space="preserve">and</w:t>
+      </w:r>
+      <w:r>
+        <w:t xml:space="preserve"> </w:t>
+      </w:r>
+      <w:r>
+        <w:rPr>
+          <w:iCs/>
+          <w:i/>
+        </w:rPr>
+        <w:t xml:space="preserve">long format</w:t>
+      </w:r>
+      <w:r>
+        <w:t xml:space="preserve">. Different analysis and plotting functions require different kinds of data input. Thus, it is imperative that one can convert the data back and forth between wide and long formats.</w:t>
+      </w:r>
+    </w:p>
+    <w:p>
+      <w:pPr>
+        <w:pStyle w:val="BodyText"/>
+      </w:pPr>
+      <w:r>
+        <w:t xml:space="preserve">There are lots of ways to do this. We illustrate one way.</w:t>
+      </w:r>
+    </w:p>
+    <w:p>
+      <w:pPr>
+        <w:pStyle w:val="BodyText"/>
+      </w:pPr>
+      <w:r>
+        <w:rPr>
+          <w:iCs/>
+          <w:i/>
+        </w:rPr>
+        <w:t xml:space="preserve">Sidebar</w:t>
+      </w:r>
+      <w:r>
+        <w:t xml:space="preserve">: The</w:t>
+      </w:r>
+      <w:r>
+        <w:t xml:space="preserve"> </w:t>
+      </w:r>
+      <w:r>
+        <w:rPr>
+          <w:rStyle w:val="VerbatimChar"/>
+        </w:rPr>
+        <w:t xml:space="preserve">dput()</w:t>
+      </w:r>
+      <w:r>
+        <w:t xml:space="preserve"> </w:t>
+      </w:r>
+      <w:r>
+        <w:t xml:space="preserve">function provides a convenient method to get the variable names (or any R object) into a format that can be read back into R. For example, this can be helpful when working with a long vector of strings.</w:t>
+      </w:r>
+    </w:p>
+    <w:p>
+      <w:pPr>
+        <w:pStyle w:val="SourceCode"/>
+      </w:pPr>
+      <w:r>
+        <w:rPr>
+          <w:rStyle w:val="FunctionTok"/>
+        </w:rPr>
+        <w:t xml:space="preserve">dput</w:t>
+      </w:r>
+      <w:r>
+        <w:rPr>
+          <w:rStyle w:val="NormalTok"/>
+        </w:rPr>
+        <w:t xml:space="preserve">(</w:t>
+      </w:r>
+      <w:r>
+        <w:rPr>
+          <w:rStyle w:val="FunctionTok"/>
+        </w:rPr>
+        <w:t xml:space="preserve">colnames</w:t>
+      </w:r>
+      <w:r>
+        <w:rPr>
+          <w:rStyle w:val="NormalTok"/>
+        </w:rPr>
+        <w:t xml:space="preserve">(wisc3raw))</w:t>
+      </w:r>
+    </w:p>
+    <w:p>
+      <w:pPr>
+        <w:pStyle w:val="SourceCode"/>
+      </w:pPr>
+      <w:r>
+        <w:rPr>
+          <w:rStyle w:val="VerbatimChar"/>
+        </w:rPr>
+        <w:t xml:space="preserve">## c("id", "verb1", "verb2", "verb4", "verb6", "perfo1", "perfo2", </w:t>
+      </w:r>
+      <w:r>
+        <w:br/>
+      </w:r>
+      <w:r>
+        <w:rPr>
+          <w:rStyle w:val="VerbatimChar"/>
+        </w:rPr>
+        <w:t xml:space="preserve">## "perfo4", "perfo6", "info1", "comp1", "simu1", "voca1", "info6", </w:t>
+      </w:r>
+      <w:r>
+        <w:br/>
+      </w:r>
+      <w:r>
+        <w:rPr>
+          <w:rStyle w:val="VerbatimChar"/>
+        </w:rPr>
+        <w:t xml:space="preserve">## "comp6", "simu6", "voca6", "momed", "grad", "constant")</w:t>
+      </w:r>
+    </w:p>
+    <w:p>
+      <w:pPr>
+        <w:pStyle w:val="FirstParagraph"/>
+      </w:pPr>
+      <w:r>
+        <w:t xml:space="preserve">First, let’s subset our data to only include the variables we need for this analysis.</w:t>
+      </w:r>
+    </w:p>
+    <w:p>
+      <w:pPr>
+        <w:pStyle w:val="SourceCode"/>
+      </w:pPr>
+      <w:r>
+        <w:rPr>
+          <w:rStyle w:val="NormalTok"/>
+        </w:rPr>
+        <w:t xml:space="preserve">var_names_sub </w:t>
+      </w:r>
+      <w:r>
+        <w:rPr>
+          <w:rStyle w:val="OtherTok"/>
+        </w:rPr>
+        <w:t xml:space="preserve">&lt;-</w:t>
+      </w:r>
+      <w:r>
+        <w:rPr>
+          <w:rStyle w:val="NormalTok"/>
+        </w:rPr>
+        <w:t xml:space="preserve"> </w:t>
+      </w:r>
+      <w:r>
+        <w:rPr>
+          <w:rStyle w:val="FunctionTok"/>
+        </w:rPr>
+        <w:t xml:space="preserve">c</w:t>
+      </w:r>
+      <w:r>
+        <w:rPr>
+          <w:rStyle w:val="NormalTok"/>
+        </w:rPr>
+        <w:t xml:space="preserve">(</w:t>
+      </w:r>
+      <w:r>
+        <w:br/>
+      </w:r>
+      <w:r>
+        <w:rPr>
+          <w:rStyle w:val="NormalTok"/>
+        </w:rPr>
+        <w:t xml:space="preserve">  </w:t>
+      </w:r>
+      <w:r>
+        <w:rPr>
+          <w:rStyle w:val="StringTok"/>
+        </w:rPr>
+        <w:t xml:space="preserve">"id"</w:t>
+      </w:r>
+      <w:r>
+        <w:rPr>
+          <w:rStyle w:val="NormalTok"/>
+        </w:rPr>
+        <w:t xml:space="preserve">, </w:t>
+      </w:r>
+      <w:r>
+        <w:rPr>
+          <w:rStyle w:val="StringTok"/>
+        </w:rPr>
+        <w:t xml:space="preserve">"verb1"</w:t>
+      </w:r>
+      <w:r>
+        <w:rPr>
+          <w:rStyle w:val="NormalTok"/>
+        </w:rPr>
+        <w:t xml:space="preserve">, </w:t>
+      </w:r>
+      <w:r>
+        <w:rPr>
+          <w:rStyle w:val="StringTok"/>
+        </w:rPr>
+        <w:t xml:space="preserve">"verb2"</w:t>
+      </w:r>
+      <w:r>
+        <w:rPr>
+          <w:rStyle w:val="NormalTok"/>
+        </w:rPr>
+        <w:t xml:space="preserve">, </w:t>
+      </w:r>
+      <w:r>
+        <w:rPr>
+          <w:rStyle w:val="StringTok"/>
+        </w:rPr>
+        <w:t xml:space="preserve">"verb4"</w:t>
+      </w:r>
+      <w:r>
+        <w:rPr>
+          <w:rStyle w:val="NormalTok"/>
+        </w:rPr>
+        <w:t xml:space="preserve">, </w:t>
+      </w:r>
+      <w:r>
+        <w:rPr>
+          <w:rStyle w:val="StringTok"/>
+        </w:rPr>
+        <w:t xml:space="preserve">"verb6"</w:t>
+      </w:r>
+      <w:r>
+        <w:rPr>
+          <w:rStyle w:val="NormalTok"/>
+        </w:rPr>
+        <w:t xml:space="preserve">,</w:t>
+      </w:r>
+      <w:r>
+        <w:br/>
+      </w:r>
+      <w:r>
+        <w:rPr>
+          <w:rStyle w:val="NormalTok"/>
+        </w:rPr>
+        <w:t xml:space="preserve">  </w:t>
+      </w:r>
+      <w:r>
+        <w:rPr>
+          <w:rStyle w:val="StringTok"/>
+        </w:rPr>
+        <w:t xml:space="preserve">"perfo1"</w:t>
+      </w:r>
+      <w:r>
+        <w:rPr>
+          <w:rStyle w:val="NormalTok"/>
+        </w:rPr>
+        <w:t xml:space="preserve">, </w:t>
+      </w:r>
+      <w:r>
+        <w:rPr>
+          <w:rStyle w:val="StringTok"/>
+        </w:rPr>
+        <w:t xml:space="preserve">"perfo2"</w:t>
+      </w:r>
+      <w:r>
+        <w:rPr>
+          <w:rStyle w:val="NormalTok"/>
+        </w:rPr>
+        <w:t xml:space="preserve">, </w:t>
+      </w:r>
+      <w:r>
+        <w:rPr>
+          <w:rStyle w:val="StringTok"/>
+        </w:rPr>
+        <w:t xml:space="preserve">"perfo4"</w:t>
+      </w:r>
+      <w:r>
+        <w:rPr>
+          <w:rStyle w:val="NormalTok"/>
+        </w:rPr>
+        <w:t xml:space="preserve">, </w:t>
+      </w:r>
+      <w:r>
+        <w:rPr>
+          <w:rStyle w:val="StringTok"/>
+        </w:rPr>
+        <w:t xml:space="preserve">"perfo6"</w:t>
+      </w:r>
+      <w:r>
+        <w:rPr>
+          <w:rStyle w:val="NormalTok"/>
+        </w:rPr>
+        <w:t xml:space="preserve">,</w:t>
+      </w:r>
+      <w:r>
+        <w:br/>
+      </w:r>
+      <w:r>
+        <w:rPr>
+          <w:rStyle w:val="NormalTok"/>
+        </w:rPr>
+        <w:t xml:space="preserve">  </w:t>
+      </w:r>
+      <w:r>
+        <w:rPr>
+          <w:rStyle w:val="StringTok"/>
+        </w:rPr>
+        <w:t xml:space="preserve">"momed"</w:t>
+      </w:r>
+      <w:r>
+        <w:rPr>
+          <w:rStyle w:val="NormalTok"/>
+        </w:rPr>
+        <w:t xml:space="preserve">, </w:t>
+      </w:r>
+      <w:r>
+        <w:rPr>
+          <w:rStyle w:val="StringTok"/>
+        </w:rPr>
+        <w:t xml:space="preserve">"grad"</w:t>
+      </w:r>
+      <w:r>
+        <w:br/>
+      </w:r>
+      <w:r>
+        <w:rPr>
+          <w:rStyle w:val="NormalTok"/>
+        </w:rPr>
+        <w:t xml:space="preserve">)</w:t>
+      </w:r>
+      <w:r>
+        <w:br/>
+      </w:r>
+      <w:r>
+        <w:br/>
+      </w:r>
+      <w:r>
+        <w:rPr>
+          <w:rStyle w:val="NormalTok"/>
+        </w:rPr>
+        <w:t xml:space="preserve">wiscraw </w:t>
+      </w:r>
+      <w:r>
+        <w:rPr>
+          <w:rStyle w:val="OtherTok"/>
+        </w:rPr>
+        <w:t xml:space="preserve">&lt;-</w:t>
+      </w:r>
+      <w:r>
+        <w:rPr>
+          <w:rStyle w:val="NormalTok"/>
+        </w:rPr>
+        <w:t xml:space="preserve"> wisc3raw[,var_names_sub]</w:t>
+      </w:r>
+      <w:r>
+        <w:br/>
+      </w:r>
+      <w:r>
+        <w:rPr>
+          <w:rStyle w:val="FunctionTok"/>
+        </w:rPr>
+        <w:t xml:space="preserve">head</w:t>
+      </w:r>
+      <w:r>
+        <w:rPr>
+          <w:rStyle w:val="NormalTok"/>
+        </w:rPr>
+        <w:t xml:space="preserve">(wiscraw)</w:t>
+      </w:r>
+    </w:p>
+    <w:p>
+      <w:pPr>
+        <w:pStyle w:val="SourceCode"/>
+      </w:pPr>
+      <w:r>
+        <w:rPr>
+          <w:rStyle w:val="VerbatimChar"/>
+        </w:rPr>
+        <w:t xml:space="preserve">##   id verb1 verb2 verb4 verb6 perfo1 perfo2 perfo4 perfo6 momed grad</w:t>
+      </w:r>
+      <w:r>
+        <w:br/>
+      </w:r>
+      <w:r>
+        <w:rPr>
+          <w:rStyle w:val="VerbatimChar"/>
+        </w:rPr>
+        <w:t xml:space="preserve">## 1  1 24.42 26.98 39.61 55.64  19.84  22.97  43.90  44.19   9.5    0</w:t>
+      </w:r>
+      <w:r>
+        <w:br/>
+      </w:r>
+      <w:r>
+        <w:rPr>
+          <w:rStyle w:val="VerbatimChar"/>
+        </w:rPr>
+        <w:t xml:space="preserve">## 2  2 12.44 14.38 21.92 37.81   5.90  13.44  18.29  40.38   5.5    0</w:t>
+      </w:r>
+      <w:r>
+        <w:br/>
+      </w:r>
+      <w:r>
+        <w:rPr>
+          <w:rStyle w:val="VerbatimChar"/>
+        </w:rPr>
+        <w:t xml:space="preserve">## 3  3 32.43 33.51 34.30 50.18  27.64  45.02  46.99  77.72  14.0    1</w:t>
+      </w:r>
+      <w:r>
+        <w:br/>
+      </w:r>
+      <w:r>
+        <w:rPr>
+          <w:rStyle w:val="VerbatimChar"/>
+        </w:rPr>
+        <w:t xml:space="preserve">## 4  4 22.69 28.39 42.16 44.72  33.16  29.68  45.97  61.66  14.0    1</w:t>
+      </w:r>
+      <w:r>
+        <w:br/>
+      </w:r>
+      <w:r>
+        <w:rPr>
+          <w:rStyle w:val="VerbatimChar"/>
+        </w:rPr>
+        <w:t xml:space="preserve">## 5  5 28.23 37.81 41.06 70.95  27.64  44.42  65.48  64.22  11.5    0</w:t>
+      </w:r>
+      <w:r>
+        <w:br/>
+      </w:r>
+      <w:r>
+        <w:rPr>
+          <w:rStyle w:val="VerbatimChar"/>
+        </w:rPr>
+        <w:t xml:space="preserve">## 6  6 16.06 20.12 38.02 39.94   8.45  15.78  26.99  39.08  14.0    1</w:t>
+      </w:r>
+    </w:p>
+    <w:bookmarkStart w:id="51" w:name="reshape-wide-to-long"/>
+    <w:p>
+      <w:pPr>
+        <w:pStyle w:val="Heading3"/>
+      </w:pPr>
+      <w:r>
+        <w:rPr>
+          <w:rStyle w:val="SectionNumber"/>
+        </w:rPr>
+        <w:t xml:space="preserve">2.8.1</w:t>
+      </w:r>
+      <w:r>
+        <w:tab/>
+      </w:r>
+      <w:r>
+        <w:t xml:space="preserve">Reshape Wide to Long</w:t>
+      </w:r>
+    </w:p>
+    <w:p>
+      <w:pPr>
+        <w:pStyle w:val="FirstParagraph"/>
+      </w:pPr>
+      <w:r>
+        <w:t xml:space="preserve">One way to go</w:t>
+      </w:r>
+      <w:r>
+        <w:t xml:space="preserve"> </w:t>
+      </w:r>
+      <w:r>
+        <w:rPr>
+          <w:iCs/>
+          <w:i/>
+        </w:rPr>
+        <w:t xml:space="preserve">from wide to long</w:t>
+      </w:r>
+      <w:r>
+        <w:t xml:space="preserve"> </w:t>
+      </w:r>
+      <w:r>
+        <w:t xml:space="preserve">is using the</w:t>
+      </w:r>
+      <w:r>
+        <w:t xml:space="preserve"> </w:t>
+      </w:r>
+      <w:r>
+        <w:rPr>
+          <w:rStyle w:val="VerbatimChar"/>
+        </w:rPr>
+        <w:t xml:space="preserve">reshape()</w:t>
+      </w:r>
+      <w:r>
+        <w:t xml:space="preserve"> </w:t>
+      </w:r>
+      <w:r>
+        <w:t xml:space="preserve">function from base R.</w:t>
+      </w:r>
+    </w:p>
+    <w:p>
+      <w:pPr>
+        <w:pStyle w:val="BodyText"/>
+      </w:pPr>
+      <w:r>
+        <w:t xml:space="preserve">Notice, the</w:t>
+      </w:r>
+      <w:r>
+        <w:t xml:space="preserve"> </w:t>
+      </w:r>
+      <w:r>
+        <w:rPr>
+          <w:rStyle w:val="VerbatimChar"/>
+        </w:rPr>
+        <w:t xml:space="preserve">varying</w:t>
+      </w:r>
+      <w:r>
+        <w:t xml:space="preserve"> </w:t>
+      </w:r>
+      <w:r>
+        <w:t xml:space="preserve">argument contains the repeated measures columns we want to stack and the</w:t>
+      </w:r>
+      <w:r>
+        <w:t xml:space="preserve"> </w:t>
+      </w:r>
+      <w:r>
+        <w:rPr>
+          <w:rStyle w:val="VerbatimChar"/>
+        </w:rPr>
+        <w:t xml:space="preserve">timevar</w:t>
+      </w:r>
+      <w:r>
+        <w:t xml:space="preserve"> </w:t>
+      </w:r>
+      <w:r>
+        <w:t xml:space="preserve">is a new variable containing the grade level information previosuly appended at the end of the colnames listed in</w:t>
+      </w:r>
+      <w:r>
+        <w:t xml:space="preserve"> </w:t>
+      </w:r>
+      <w:r>
+        <w:rPr>
+          <w:rStyle w:val="VerbatimChar"/>
+        </w:rPr>
+        <w:t xml:space="preserve">varying</w:t>
+      </w:r>
+      <w:r>
+        <w:t xml:space="preserve">.</w:t>
+      </w:r>
+    </w:p>
+    <w:p>
+      <w:pPr>
+        <w:pStyle w:val="SourceCode"/>
+      </w:pPr>
+      <w:r>
+        <w:rPr>
+          <w:rStyle w:val="CommentTok"/>
+        </w:rPr>
+        <w:t xml:space="preserve"># reshape data from wide to long</w:t>
+      </w:r>
+      <w:r>
+        <w:br/>
+      </w:r>
+      <w:r>
+        <w:rPr>
+          <w:rStyle w:val="NormalTok"/>
+        </w:rPr>
+        <w:t xml:space="preserve">wisclong </w:t>
+      </w:r>
+      <w:r>
+        <w:rPr>
+          <w:rStyle w:val="OtherTok"/>
+        </w:rPr>
+        <w:t xml:space="preserve">&lt;-</w:t>
+      </w:r>
+      <w:r>
+        <w:rPr>
+          <w:rStyle w:val="NormalTok"/>
+        </w:rPr>
+        <w:t xml:space="preserve"> </w:t>
+      </w:r>
+      <w:r>
+        <w:rPr>
+          <w:rStyle w:val="FunctionTok"/>
+        </w:rPr>
+        <w:t xml:space="preserve">reshape</w:t>
+      </w:r>
+      <w:r>
+        <w:rPr>
+          <w:rStyle w:val="NormalTok"/>
+        </w:rPr>
+        <w:t xml:space="preserve">(</w:t>
+      </w:r>
+      <w:r>
+        <w:br/>
+      </w:r>
+      <w:r>
+        <w:rPr>
+          <w:rStyle w:val="NormalTok"/>
+        </w:rPr>
+        <w:t xml:space="preserve">  </w:t>
+      </w:r>
+      <w:r>
+        <w:rPr>
+          <w:rStyle w:val="AttributeTok"/>
+        </w:rPr>
+        <w:t xml:space="preserve">data =</w:t>
+      </w:r>
+      <w:r>
+        <w:rPr>
+          <w:rStyle w:val="NormalTok"/>
+        </w:rPr>
+        <w:t xml:space="preserve"> wiscraw,</w:t>
+      </w:r>
+      <w:r>
+        <w:br/>
+      </w:r>
+      <w:r>
+        <w:rPr>
+          <w:rStyle w:val="NormalTok"/>
+        </w:rPr>
+        <w:t xml:space="preserve">  </w:t>
+      </w:r>
+      <w:r>
+        <w:rPr>
+          <w:rStyle w:val="AttributeTok"/>
+        </w:rPr>
+        <w:t xml:space="preserve">varying =</w:t>
+      </w:r>
+      <w:r>
+        <w:rPr>
+          <w:rStyle w:val="NormalTok"/>
+        </w:rPr>
+        <w:t xml:space="preserve"> </w:t>
+      </w:r>
+      <w:r>
+        <w:rPr>
+          <w:rStyle w:val="FunctionTok"/>
+        </w:rPr>
+        <w:t xml:space="preserve">c</w:t>
+      </w:r>
+      <w:r>
+        <w:rPr>
+          <w:rStyle w:val="NormalTok"/>
+        </w:rPr>
+        <w:t xml:space="preserve">(</w:t>
+      </w:r>
+      <w:r>
+        <w:rPr>
+          <w:rStyle w:val="StringTok"/>
+        </w:rPr>
+        <w:t xml:space="preserve">"verb1"</w:t>
+      </w:r>
+      <w:r>
+        <w:rPr>
+          <w:rStyle w:val="NormalTok"/>
+        </w:rPr>
+        <w:t xml:space="preserve">, </w:t>
+      </w:r>
+      <w:r>
+        <w:rPr>
+          <w:rStyle w:val="StringTok"/>
+        </w:rPr>
+        <w:t xml:space="preserve">"verb2"</w:t>
+      </w:r>
+      <w:r>
+        <w:rPr>
+          <w:rStyle w:val="NormalTok"/>
+        </w:rPr>
+        <w:t xml:space="preserve">, </w:t>
+      </w:r>
+      <w:r>
+        <w:rPr>
+          <w:rStyle w:val="StringTok"/>
+        </w:rPr>
+        <w:t xml:space="preserve">"verb4"</w:t>
+      </w:r>
+      <w:r>
+        <w:rPr>
+          <w:rStyle w:val="NormalTok"/>
+        </w:rPr>
+        <w:t xml:space="preserve">,</w:t>
+      </w:r>
+      <w:r>
+        <w:rPr>
+          <w:rStyle w:val="StringTok"/>
+        </w:rPr>
+        <w:t xml:space="preserve">"verb6"</w:t>
+      </w:r>
+      <w:r>
+        <w:rPr>
+          <w:rStyle w:val="NormalTok"/>
+        </w:rPr>
+        <w:t xml:space="preserve">, </w:t>
+      </w:r>
+      <w:r>
+        <w:rPr>
+          <w:rStyle w:val="StringTok"/>
+        </w:rPr>
+        <w:t xml:space="preserve">"perfo1"</w:t>
+      </w:r>
+      <w:r>
+        <w:rPr>
+          <w:rStyle w:val="NormalTok"/>
+        </w:rPr>
+        <w:t xml:space="preserve">,</w:t>
+      </w:r>
+      <w:r>
+        <w:rPr>
+          <w:rStyle w:val="StringTok"/>
+        </w:rPr>
+        <w:t xml:space="preserve">"perfo2"</w:t>
+      </w:r>
+      <w:r>
+        <w:rPr>
+          <w:rStyle w:val="NormalTok"/>
+        </w:rPr>
+        <w:t xml:space="preserve">,</w:t>
+      </w:r>
+      <w:r>
+        <w:rPr>
+          <w:rStyle w:val="StringTok"/>
+        </w:rPr>
+        <w:t xml:space="preserve">"perfo4"</w:t>
+      </w:r>
+      <w:r>
+        <w:rPr>
+          <w:rStyle w:val="NormalTok"/>
+        </w:rPr>
+        <w:t xml:space="preserve">,</w:t>
+      </w:r>
+      <w:r>
+        <w:rPr>
+          <w:rStyle w:val="StringTok"/>
+        </w:rPr>
+        <w:t xml:space="preserve">"perfo6"</w:t>
+      </w:r>
+      <w:r>
+        <w:rPr>
+          <w:rStyle w:val="NormalTok"/>
+        </w:rPr>
+        <w:t xml:space="preserve">),</w:t>
+      </w:r>
+      <w:r>
+        <w:br/>
+      </w:r>
+      <w:r>
+        <w:rPr>
+          <w:rStyle w:val="NormalTok"/>
+        </w:rPr>
+        <w:t xml:space="preserve">  </w:t>
+      </w:r>
+      <w:r>
+        <w:rPr>
+          <w:rStyle w:val="AttributeTok"/>
+        </w:rPr>
+        <w:t xml:space="preserve">timevar =</w:t>
+      </w:r>
+      <w:r>
+        <w:rPr>
+          <w:rStyle w:val="NormalTok"/>
+        </w:rPr>
+        <w:t xml:space="preserve"> </w:t>
+      </w:r>
+      <w:r>
+        <w:rPr>
+          <w:rStyle w:val="FunctionTok"/>
+        </w:rPr>
+        <w:t xml:space="preserve">c</w:t>
+      </w:r>
+      <w:r>
+        <w:rPr>
+          <w:rStyle w:val="NormalTok"/>
+        </w:rPr>
+        <w:t xml:space="preserve">(</w:t>
+      </w:r>
+      <w:r>
+        <w:rPr>
+          <w:rStyle w:val="StringTok"/>
+        </w:rPr>
+        <w:t xml:space="preserve">"grade"</w:t>
+      </w:r>
+      <w:r>
+        <w:rPr>
+          <w:rStyle w:val="NormalTok"/>
+        </w:rPr>
+        <w:t xml:space="preserve">), </w:t>
+      </w:r>
+      <w:r>
+        <w:br/>
+      </w:r>
+      <w:r>
+        <w:rPr>
+          <w:rStyle w:val="NormalTok"/>
+        </w:rPr>
+        <w:t xml:space="preserve">  </w:t>
+      </w:r>
+      <w:r>
+        <w:rPr>
+          <w:rStyle w:val="AttributeTok"/>
+        </w:rPr>
+        <w:t xml:space="preserve">idvar =</w:t>
+      </w:r>
+      <w:r>
+        <w:rPr>
+          <w:rStyle w:val="NormalTok"/>
+        </w:rPr>
+        <w:t xml:space="preserve"> </w:t>
+      </w:r>
+      <w:r>
+        <w:rPr>
+          <w:rStyle w:val="FunctionTok"/>
+        </w:rPr>
+        <w:t xml:space="preserve">c</w:t>
+      </w:r>
+      <w:r>
+        <w:rPr>
+          <w:rStyle w:val="NormalTok"/>
+        </w:rPr>
+        <w:t xml:space="preserve">(</w:t>
+      </w:r>
+      <w:r>
+        <w:rPr>
+          <w:rStyle w:val="StringTok"/>
+        </w:rPr>
+        <w:t xml:space="preserve">"id"</w:t>
+      </w:r>
+      <w:r>
+        <w:rPr>
+          <w:rStyle w:val="NormalTok"/>
+        </w:rPr>
+        <w:t xml:space="preserve">),</w:t>
+      </w:r>
+      <w:r>
+        <w:br/>
+      </w:r>
+      <w:r>
+        <w:rPr>
+          <w:rStyle w:val="NormalTok"/>
+        </w:rPr>
+        <w:t xml:space="preserve">  </w:t>
+      </w:r>
+      <w:r>
+        <w:rPr>
+          <w:rStyle w:val="AttributeTok"/>
+        </w:rPr>
+        <w:t xml:space="preserve">direction =</w:t>
+      </w:r>
+      <w:r>
+        <w:rPr>
+          <w:rStyle w:val="NormalTok"/>
+        </w:rPr>
+        <w:t xml:space="preserve"> </w:t>
+      </w:r>
+      <w:r>
+        <w:rPr>
+          <w:rStyle w:val="StringTok"/>
+        </w:rPr>
+        <w:t xml:space="preserve">"long"</w:t>
+      </w:r>
+      <w:r>
+        <w:rPr>
+          <w:rStyle w:val="NormalTok"/>
+        </w:rPr>
+        <w:t xml:space="preserve">, </w:t>
+      </w:r>
+      <w:r>
+        <w:br/>
+      </w:r>
+      <w:r>
+        <w:rPr>
+          <w:rStyle w:val="NormalTok"/>
+        </w:rPr>
+        <w:t xml:space="preserve">  </w:t>
+      </w:r>
+      <w:r>
+        <w:rPr>
+          <w:rStyle w:val="AttributeTok"/>
+        </w:rPr>
+        <w:t xml:space="preserve">sep =</w:t>
+      </w:r>
+      <w:r>
+        <w:rPr>
+          <w:rStyle w:val="NormalTok"/>
+        </w:rPr>
+        <w:t xml:space="preserve"> </w:t>
+      </w:r>
+      <w:r>
+        <w:rPr>
+          <w:rStyle w:val="StringTok"/>
+        </w:rPr>
+        <w:t xml:space="preserve">""</w:t>
+      </w:r>
+      <w:r>
+        <w:br/>
+      </w:r>
+      <w:r>
+        <w:rPr>
+          <w:rStyle w:val="NormalTok"/>
+        </w:rPr>
+        <w:t xml:space="preserve">)</w:t>
+      </w:r>
+      <w:r>
+        <w:br/>
+      </w:r>
+      <w:r>
+        <w:br/>
+      </w:r>
+      <w:r>
+        <w:rPr>
+          <w:rStyle w:val="CommentTok"/>
+        </w:rPr>
+        <w:t xml:space="preserve"># reorder by id and day </w:t>
+      </w:r>
+      <w:r>
+        <w:br/>
+      </w:r>
+      <w:r>
+        <w:rPr>
+          <w:rStyle w:val="NormalTok"/>
+        </w:rPr>
+        <w:t xml:space="preserve">wisclong </w:t>
+      </w:r>
+      <w:r>
+        <w:rPr>
+          <w:rStyle w:val="OtherTok"/>
+        </w:rPr>
+        <w:t xml:space="preserve">&lt;-</w:t>
+      </w:r>
+      <w:r>
+        <w:rPr>
+          <w:rStyle w:val="NormalTok"/>
+        </w:rPr>
+        <w:t xml:space="preserve"> wisclong[ </w:t>
+      </w:r>
+      <w:r>
+        <w:rPr>
+          <w:rStyle w:val="FunctionTok"/>
+        </w:rPr>
+        <w:t xml:space="preserve">order</w:t>
+      </w:r>
+      <w:r>
+        <w:rPr>
+          <w:rStyle w:val="NormalTok"/>
+        </w:rPr>
+        <w:t xml:space="preserve">(wisclong</w:t>
+      </w:r>
+      <w:r>
+        <w:rPr>
+          <w:rStyle w:val="SpecialCharTok"/>
+        </w:rPr>
+        <w:t xml:space="preserve">$</w:t>
+      </w:r>
+      <w:r>
+        <w:rPr>
+          <w:rStyle w:val="NormalTok"/>
+        </w:rPr>
+        <w:t xml:space="preserve">id, wisclong</w:t>
+      </w:r>
+      <w:r>
+        <w:rPr>
+          <w:rStyle w:val="SpecialCharTok"/>
+        </w:rPr>
+        <w:t xml:space="preserve">$</w:t>
+      </w:r>
+      <w:r>
+        <w:rPr>
+          <w:rStyle w:val="NormalTok"/>
+        </w:rPr>
+        <w:t xml:space="preserve">grade), ]</w:t>
+      </w:r>
+      <w:r>
+        <w:br/>
+      </w:r>
+      <w:r>
+        <w:br/>
+      </w:r>
+      <w:r>
+        <w:rPr>
+          <w:rStyle w:val="FunctionTok"/>
+        </w:rPr>
+        <w:t xml:space="preserve">head</w:t>
+      </w:r>
+      <w:r>
+        <w:rPr>
+          <w:rStyle w:val="NormalTok"/>
+        </w:rPr>
+        <w:t xml:space="preserve">(wisclong, </w:t>
+      </w:r>
+      <w:r>
+        <w:rPr>
+          <w:rStyle w:val="DecValTok"/>
+        </w:rPr>
+        <w:t xml:space="preserve">8</w:t>
+      </w:r>
+      <w:r>
+        <w:rPr>
+          <w:rStyle w:val="NormalTok"/>
+        </w:rPr>
+        <w:t xml:space="preserve">)</w:t>
+      </w:r>
+    </w:p>
+    <w:p>
+      <w:pPr>
+        <w:pStyle w:val="SourceCode"/>
+      </w:pPr>
+      <w:r>
+        <w:rPr>
+          <w:rStyle w:val="VerbatimChar"/>
+        </w:rPr>
+        <w:t xml:space="preserve">##     id momed grad grade  verb perfo</w:t>
+      </w:r>
+      <w:r>
+        <w:br/>
+      </w:r>
+      <w:r>
+        <w:rPr>
+          <w:rStyle w:val="VerbatimChar"/>
+        </w:rPr>
+        <w:t xml:space="preserve">## 1.1  1   9.5    0     1 24.42 19.84</w:t>
+      </w:r>
+      <w:r>
+        <w:br/>
+      </w:r>
+      <w:r>
+        <w:rPr>
+          <w:rStyle w:val="VerbatimChar"/>
+        </w:rPr>
+        <w:t xml:space="preserve">## 1.2  1   9.5    0     2 26.98 22.97</w:t>
+      </w:r>
+      <w:r>
+        <w:br/>
+      </w:r>
+      <w:r>
+        <w:rPr>
+          <w:rStyle w:val="VerbatimChar"/>
+        </w:rPr>
+        <w:t xml:space="preserve">## 1.4  1   9.5    0     4 39.61 43.90</w:t>
+      </w:r>
+      <w:r>
+        <w:br/>
+      </w:r>
+      <w:r>
+        <w:rPr>
+          <w:rStyle w:val="VerbatimChar"/>
+        </w:rPr>
+        <w:t xml:space="preserve">## 1.6  1   9.5    0     6 55.64 44.19</w:t>
+      </w:r>
+      <w:r>
+        <w:br/>
+      </w:r>
+      <w:r>
+        <w:rPr>
+          <w:rStyle w:val="VerbatimChar"/>
+        </w:rPr>
+        <w:t xml:space="preserve">## 2.1  2   5.5    0     1 12.44  5.90</w:t>
+      </w:r>
+      <w:r>
+        <w:br/>
+      </w:r>
+      <w:r>
+        <w:rPr>
+          <w:rStyle w:val="VerbatimChar"/>
+        </w:rPr>
+        <w:t xml:space="preserve">## 2.2  2   5.5    0     2 14.38 13.44</w:t>
+      </w:r>
+      <w:r>
+        <w:br/>
+      </w:r>
+      <w:r>
+        <w:rPr>
+          <w:rStyle w:val="VerbatimChar"/>
+        </w:rPr>
+        <w:t xml:space="preserve">## 2.4  2   5.5    0     4 21.92 18.29</w:t>
+      </w:r>
+      <w:r>
+        <w:br/>
+      </w:r>
+      <w:r>
+        <w:rPr>
+          <w:rStyle w:val="VerbatimChar"/>
+        </w:rPr>
+        <w:t xml:space="preserve">## 2.6  2   5.5    0     6 37.81 40.38</w:t>
+      </w:r>
+    </w:p>
+    <w:p>
+      <w:pPr>
+        <w:pStyle w:val="FirstParagraph"/>
+      </w:pPr>
+      <w:r>
+        <w:t xml:space="preserve">Again, notice how</w:t>
+      </w:r>
+      <w:r>
+        <w:t xml:space="preserve"> </w:t>
+      </w:r>
+      <w:r>
+        <w:rPr>
+          <w:rStyle w:val="VerbatimChar"/>
+        </w:rPr>
+        <w:t xml:space="preserve">reshape</w:t>
+      </w:r>
+      <w:r>
+        <w:t xml:space="preserve"> </w:t>
+      </w:r>
+      <w:r>
+        <w:t xml:space="preserve">automatically split verb1, verb2, etc. into a string name and a grade variable.</w:t>
+      </w:r>
+    </w:p>
+    <w:bookmarkEnd w:id="51"/>
+    <w:bookmarkStart w:id="68" w:name="reshape-long-to-wide"/>
+    <w:p>
+      <w:pPr>
+        <w:pStyle w:val="Heading3"/>
+      </w:pPr>
+      <w:r>
+        <w:rPr>
+          <w:rStyle w:val="SectionNumber"/>
+        </w:rPr>
+        <w:t xml:space="preserve">2.8.2</w:t>
+      </w:r>
+      <w:r>
+        <w:tab/>
+      </w:r>
+      <w:r>
+        <w:t xml:space="preserve">Reshape Long to Wide</w:t>
+      </w:r>
+    </w:p>
+    <w:p>
+      <w:pPr>
+        <w:pStyle w:val="FirstParagraph"/>
+      </w:pPr>
+      <w:r>
+        <w:t xml:space="preserve">Now we go</w:t>
+      </w:r>
+      <w:r>
+        <w:t xml:space="preserve"> </w:t>
+      </w:r>
+      <w:r>
+        <w:rPr>
+          <w:iCs/>
+          <w:i/>
+        </w:rPr>
+        <w:t xml:space="preserve">from long to wide</w:t>
+      </w:r>
+      <w:r>
+        <w:t xml:space="preserve">, again using the</w:t>
+      </w:r>
+      <w:r>
+        <w:t xml:space="preserve"> </w:t>
+      </w:r>
+      <w:r>
+        <w:rPr>
+          <w:rStyle w:val="VerbatimChar"/>
+        </w:rPr>
+        <w:t xml:space="preserve">reshape()</w:t>
+      </w:r>
+      <w:r>
+        <w:t xml:space="preserve"> </w:t>
+      </w:r>
+      <w:r>
+        <w:t xml:space="preserve">function. The</w:t>
+      </w:r>
+      <w:r>
+        <w:t xml:space="preserve"> </w:t>
+      </w:r>
+      <w:r>
+        <w:rPr>
+          <w:rStyle w:val="VerbatimChar"/>
+        </w:rPr>
+        <w:t xml:space="preserve">v.names</w:t>
+      </w:r>
+      <w:r>
+        <w:t xml:space="preserve"> </w:t>
+      </w:r>
+      <w:r>
+        <w:t xml:space="preserve">argument specifies the variables to be expanded column wise based on the repeated measure specified in</w:t>
+      </w:r>
+      <w:r>
+        <w:t xml:space="preserve"> </w:t>
+      </w:r>
+      <w:r>
+        <w:rPr>
+          <w:rStyle w:val="VerbatimChar"/>
+        </w:rPr>
+        <w:t xml:space="preserve">timevar</w:t>
+      </w:r>
+      <w:r>
+        <w:t xml:space="preserve">.</w:t>
+      </w:r>
+    </w:p>
+    <w:p>
+      <w:pPr>
+        <w:pStyle w:val="SourceCode"/>
+      </w:pPr>
+      <w:r>
+        <w:rPr>
+          <w:rStyle w:val="CommentTok"/>
+        </w:rPr>
+        <w:t xml:space="preserve">#reshaping long to wide</w:t>
+      </w:r>
+      <w:r>
+        <w:br/>
+      </w:r>
+      <w:r>
+        <w:rPr>
+          <w:rStyle w:val="NormalTok"/>
+        </w:rPr>
+        <w:t xml:space="preserve">wiscwide </w:t>
+      </w:r>
+      <w:r>
+        <w:rPr>
+          <w:rStyle w:val="OtherTok"/>
+        </w:rPr>
+        <w:t xml:space="preserve">&lt;-</w:t>
+      </w:r>
+      <w:r>
+        <w:rPr>
+          <w:rStyle w:val="NormalTok"/>
+        </w:rPr>
+        <w:t xml:space="preserve"> </w:t>
+      </w:r>
+      <w:r>
+        <w:rPr>
+          <w:rStyle w:val="FunctionTok"/>
+        </w:rPr>
+        <w:t xml:space="preserve">reshape</w:t>
+      </w:r>
+      <w:r>
+        <w:rPr>
+          <w:rStyle w:val="NormalTok"/>
+        </w:rPr>
+        <w:t xml:space="preserve">(</w:t>
+      </w:r>
+      <w:r>
+        <w:br/>
+      </w:r>
+      <w:r>
+        <w:rPr>
+          <w:rStyle w:val="NormalTok"/>
+        </w:rPr>
+        <w:t xml:space="preserve">  </w:t>
+      </w:r>
+      <w:r>
+        <w:rPr>
+          <w:rStyle w:val="AttributeTok"/>
+        </w:rPr>
+        <w:t xml:space="preserve">data =</w:t>
+      </w:r>
+      <w:r>
+        <w:rPr>
+          <w:rStyle w:val="NormalTok"/>
+        </w:rPr>
+        <w:t xml:space="preserve"> wisclong, </w:t>
+      </w:r>
+      <w:r>
+        <w:br/>
+      </w:r>
+      <w:r>
+        <w:rPr>
+          <w:rStyle w:val="NormalTok"/>
+        </w:rPr>
+        <w:t xml:space="preserve">  </w:t>
+      </w:r>
+      <w:r>
+        <w:rPr>
+          <w:rStyle w:val="AttributeTok"/>
+        </w:rPr>
+        <w:t xml:space="preserve">timevar =</w:t>
+      </w:r>
+      <w:r>
+        <w:rPr>
+          <w:rStyle w:val="NormalTok"/>
+        </w:rPr>
+        <w:t xml:space="preserve"> </w:t>
+      </w:r>
+      <w:r>
+        <w:rPr>
+          <w:rStyle w:val="FunctionTok"/>
+        </w:rPr>
+        <w:t xml:space="preserve">c</w:t>
+      </w:r>
+      <w:r>
+        <w:rPr>
+          <w:rStyle w:val="NormalTok"/>
+        </w:rPr>
+        <w:t xml:space="preserve">(</w:t>
+      </w:r>
+      <w:r>
+        <w:rPr>
+          <w:rStyle w:val="StringTok"/>
+        </w:rPr>
+        <w:t xml:space="preserve">"grade"</w:t>
+      </w:r>
+      <w:r>
+        <w:rPr>
+          <w:rStyle w:val="NormalTok"/>
+        </w:rPr>
+        <w:t xml:space="preserve">), </w:t>
+      </w:r>
+      <w:r>
+        <w:br/>
+      </w:r>
+      <w:r>
+        <w:rPr>
+          <w:rStyle w:val="NormalTok"/>
+        </w:rPr>
+        <w:t xml:space="preserve">  </w:t>
+      </w:r>
+      <w:r>
+        <w:rPr>
+          <w:rStyle w:val="AttributeTok"/>
+        </w:rPr>
+        <w:t xml:space="preserve">idvar =</w:t>
+      </w:r>
+      <w:r>
+        <w:rPr>
+          <w:rStyle w:val="NormalTok"/>
+        </w:rPr>
+        <w:t xml:space="preserve"> </w:t>
+      </w:r>
+      <w:r>
+        <w:rPr>
+          <w:rStyle w:val="FunctionTok"/>
+        </w:rPr>
+        <w:t xml:space="preserve">c</w:t>
+      </w:r>
+      <w:r>
+        <w:rPr>
+          <w:rStyle w:val="NormalTok"/>
+        </w:rPr>
+        <w:t xml:space="preserve">(</w:t>
+      </w:r>
+      <w:r>
+        <w:rPr>
+          <w:rStyle w:val="StringTok"/>
+        </w:rPr>
+        <w:t xml:space="preserve">"id"</w:t>
+      </w:r>
+      <w:r>
+        <w:rPr>
+          <w:rStyle w:val="NormalTok"/>
+        </w:rPr>
+        <w:t xml:space="preserve">),</w:t>
+      </w:r>
+      <w:r>
+        <w:br/>
+      </w:r>
+      <w:r>
+        <w:rPr>
+          <w:rStyle w:val="NormalTok"/>
+        </w:rPr>
+        <w:t xml:space="preserve">  </w:t>
+      </w:r>
+      <w:r>
+        <w:rPr>
+          <w:rStyle w:val="AttributeTok"/>
+        </w:rPr>
+        <w:t xml:space="preserve">v.names =</w:t>
+      </w:r>
+      <w:r>
+        <w:rPr>
+          <w:rStyle w:val="NormalTok"/>
+        </w:rPr>
+        <w:t xml:space="preserve"> </w:t>
+      </w:r>
+      <w:r>
+        <w:rPr>
+          <w:rStyle w:val="FunctionTok"/>
+        </w:rPr>
+        <w:t xml:space="preserve">c</w:t>
+      </w:r>
+      <w:r>
+        <w:rPr>
+          <w:rStyle w:val="NormalTok"/>
+        </w:rPr>
+        <w:t xml:space="preserve">(</w:t>
+      </w:r>
+      <w:r>
+        <w:rPr>
+          <w:rStyle w:val="StringTok"/>
+        </w:rPr>
+        <w:t xml:space="preserve">"verb"</w:t>
+      </w:r>
+      <w:r>
+        <w:rPr>
+          <w:rStyle w:val="NormalTok"/>
+        </w:rPr>
+        <w:t xml:space="preserve">,</w:t>
+      </w:r>
+      <w:r>
+        <w:rPr>
+          <w:rStyle w:val="StringTok"/>
+        </w:rPr>
+        <w:t xml:space="preserve">"perfo"</w:t>
+      </w:r>
+      <w:r>
+        <w:rPr>
+          <w:rStyle w:val="NormalTok"/>
+        </w:rPr>
+        <w:t xml:space="preserve">),</w:t>
+      </w:r>
+      <w:r>
+        <w:br/>
+      </w:r>
+      <w:r>
+        <w:rPr>
+          <w:rStyle w:val="NormalTok"/>
+        </w:rPr>
+        <w:t xml:space="preserve">  </w:t>
+      </w:r>
+      <w:r>
+        <w:rPr>
+          <w:rStyle w:val="AttributeTok"/>
+        </w:rPr>
+        <w:t xml:space="preserve">direction =</w:t>
+      </w:r>
+      <w:r>
+        <w:rPr>
+          <w:rStyle w:val="NormalTok"/>
+        </w:rPr>
+        <w:t xml:space="preserve"> </w:t>
+      </w:r>
+      <w:r>
+        <w:rPr>
+          <w:rStyle w:val="StringTok"/>
+        </w:rPr>
+        <w:t xml:space="preserve">"wide"</w:t>
+      </w:r>
+      <w:r>
+        <w:rPr>
+          <w:rStyle w:val="NormalTok"/>
+        </w:rPr>
+        <w:t xml:space="preserve">, </w:t>
+      </w:r>
+      <w:r>
+        <w:br/>
+      </w:r>
+      <w:r>
+        <w:rPr>
+          <w:rStyle w:val="NormalTok"/>
+        </w:rPr>
+        <w:t xml:space="preserve">  </w:t>
+      </w:r>
+      <w:r>
+        <w:rPr>
+          <w:rStyle w:val="AttributeTok"/>
+        </w:rPr>
+        <w:t xml:space="preserve">sep =</w:t>
+      </w:r>
+      <w:r>
+        <w:rPr>
+          <w:rStyle w:val="NormalTok"/>
+        </w:rPr>
+        <w:t xml:space="preserve"> </w:t>
+      </w:r>
+      <w:r>
+        <w:rPr>
+          <w:rStyle w:val="StringTok"/>
+        </w:rPr>
+        <w:t xml:space="preserve">""</w:t>
+      </w:r>
+      <w:r>
+        <w:br/>
+      </w:r>
+      <w:r>
+        <w:rPr>
+          <w:rStyle w:val="NormalTok"/>
+        </w:rPr>
+        <w:t xml:space="preserve">)</w:t>
+      </w:r>
+      <w:r>
+        <w:br/>
+      </w:r>
+      <w:r>
+        <w:br/>
+      </w:r>
+      <w:r>
+        <w:rPr>
+          <w:rStyle w:val="CommentTok"/>
+        </w:rPr>
+        <w:t xml:space="preserve"># reordering columns </w:t>
+      </w:r>
+      <w:r>
+        <w:br/>
+      </w:r>
+      <w:r>
+        <w:rPr>
+          <w:rStyle w:val="NormalTok"/>
+        </w:rPr>
+        <w:t xml:space="preserve">wiscwide </w:t>
+      </w:r>
+      <w:r>
+        <w:rPr>
+          <w:rStyle w:val="OtherTok"/>
+        </w:rPr>
+        <w:t xml:space="preserve">&lt;-</w:t>
+      </w:r>
+      <w:r>
+        <w:rPr>
+          <w:rStyle w:val="NormalTok"/>
+        </w:rPr>
+        <w:t xml:space="preserve"> wiscwide[, </w:t>
+      </w:r>
+      <w:r>
+        <w:rPr>
+          <w:rStyle w:val="FunctionTok"/>
+        </w:rPr>
+        <w:t xml:space="preserve">c</w:t>
+      </w:r>
+      <w:r>
+        <w:rPr>
+          <w:rStyle w:val="NormalTok"/>
+        </w:rPr>
+        <w:t xml:space="preserve">(</w:t>
+      </w:r>
+      <w:r>
+        <w:br/>
+      </w:r>
+      <w:r>
+        <w:rPr>
+          <w:rStyle w:val="NormalTok"/>
+        </w:rPr>
+        <w:t xml:space="preserve">  </w:t>
+      </w:r>
+      <w:r>
+        <w:rPr>
+          <w:rStyle w:val="StringTok"/>
+        </w:rPr>
+        <w:t xml:space="preserve">"id"</w:t>
+      </w:r>
+      <w:r>
+        <w:rPr>
+          <w:rStyle w:val="NormalTok"/>
+        </w:rPr>
+        <w:t xml:space="preserve">, </w:t>
+      </w:r>
+      <w:r>
+        <w:rPr>
+          <w:rStyle w:val="StringTok"/>
+        </w:rPr>
+        <w:t xml:space="preserve">"verb1"</w:t>
+      </w:r>
+      <w:r>
+        <w:rPr>
+          <w:rStyle w:val="NormalTok"/>
+        </w:rPr>
+        <w:t xml:space="preserve">, </w:t>
+      </w:r>
+      <w:r>
+        <w:rPr>
+          <w:rStyle w:val="StringTok"/>
+        </w:rPr>
+        <w:t xml:space="preserve">"verb2"</w:t>
+      </w:r>
+      <w:r>
+        <w:rPr>
+          <w:rStyle w:val="NormalTok"/>
+        </w:rPr>
+        <w:t xml:space="preserve">, </w:t>
+      </w:r>
+      <w:r>
+        <w:rPr>
+          <w:rStyle w:val="StringTok"/>
+        </w:rPr>
+        <w:t xml:space="preserve">"verb4"</w:t>
+      </w:r>
+      <w:r>
+        <w:rPr>
+          <w:rStyle w:val="NormalTok"/>
+        </w:rPr>
+        <w:t xml:space="preserve">, </w:t>
+      </w:r>
+      <w:r>
+        <w:rPr>
+          <w:rStyle w:val="StringTok"/>
+        </w:rPr>
+        <w:t xml:space="preserve">"verb6"</w:t>
+      </w:r>
+      <w:r>
+        <w:rPr>
+          <w:rStyle w:val="NormalTok"/>
+        </w:rPr>
+        <w:t xml:space="preserve">,</w:t>
+      </w:r>
+      <w:r>
+        <w:br/>
+      </w:r>
+      <w:r>
+        <w:rPr>
+          <w:rStyle w:val="NormalTok"/>
+        </w:rPr>
+        <w:t xml:space="preserve">  </w:t>
+      </w:r>
+      <w:r>
+        <w:rPr>
+          <w:rStyle w:val="StringTok"/>
+        </w:rPr>
+        <w:t xml:space="preserve">"perfo1"</w:t>
+      </w:r>
+      <w:r>
+        <w:rPr>
+          <w:rStyle w:val="NormalTok"/>
+        </w:rPr>
+        <w:t xml:space="preserve">, </w:t>
+      </w:r>
+      <w:r>
+        <w:rPr>
+          <w:rStyle w:val="StringTok"/>
+        </w:rPr>
+        <w:t xml:space="preserve">"perfo2"</w:t>
+      </w:r>
+      <w:r>
+        <w:rPr>
+          <w:rStyle w:val="NormalTok"/>
+        </w:rPr>
+        <w:t xml:space="preserve">, </w:t>
+      </w:r>
+      <w:r>
+        <w:rPr>
+          <w:rStyle w:val="StringTok"/>
+        </w:rPr>
+        <w:t xml:space="preserve">"perfo4"</w:t>
+      </w:r>
+      <w:r>
+        <w:rPr>
+          <w:rStyle w:val="NormalTok"/>
+        </w:rPr>
+        <w:t xml:space="preserve">, </w:t>
+      </w:r>
+      <w:r>
+        <w:rPr>
+          <w:rStyle w:val="StringTok"/>
+        </w:rPr>
+        <w:t xml:space="preserve">"perfo6"</w:t>
+      </w:r>
+      <w:r>
+        <w:rPr>
+          <w:rStyle w:val="NormalTok"/>
+        </w:rPr>
+        <w:t xml:space="preserve">,</w:t>
+      </w:r>
+      <w:r>
+        <w:br/>
+      </w:r>
+      <w:r>
+        <w:rPr>
+          <w:rStyle w:val="NormalTok"/>
+        </w:rPr>
+        <w:t xml:space="preserve">  </w:t>
+      </w:r>
+      <w:r>
+        <w:rPr>
+          <w:rStyle w:val="StringTok"/>
+        </w:rPr>
+        <w:t xml:space="preserve">"momed"</w:t>
+      </w:r>
+      <w:r>
+        <w:rPr>
+          <w:rStyle w:val="NormalTok"/>
+        </w:rPr>
+        <w:t xml:space="preserve">,</w:t>
+      </w:r>
+      <w:r>
+        <w:rPr>
+          <w:rStyle w:val="StringTok"/>
+        </w:rPr>
+        <w:t xml:space="preserve">"grad"</w:t>
+      </w:r>
+      <w:r>
+        <w:rPr>
+          <w:rStyle w:val="NormalTok"/>
+        </w:rPr>
+        <w:t xml:space="preserve"> </w:t>
+      </w:r>
+      <w:r>
+        <w:br/>
+      </w:r>
+      <w:r>
+        <w:rPr>
+          <w:rStyle w:val="NormalTok"/>
+        </w:rPr>
+        <w:t xml:space="preserve">)]</w:t>
+      </w:r>
+      <w:r>
+        <w:br/>
+      </w:r>
+      <w:r>
+        <w:br/>
+      </w:r>
+      <w:r>
+        <w:rPr>
+          <w:rStyle w:val="FunctionTok"/>
+        </w:rPr>
+        <w:t xml:space="preserve">head</w:t>
+      </w:r>
+      <w:r>
+        <w:rPr>
+          <w:rStyle w:val="NormalTok"/>
+        </w:rPr>
+        <w:t xml:space="preserve">(wiscwide)</w:t>
+      </w:r>
+    </w:p>
+    <w:p>
+      <w:pPr>
+        <w:pStyle w:val="SourceCode"/>
+      </w:pPr>
+      <w:r>
+        <w:rPr>
+          <w:rStyle w:val="VerbatimChar"/>
+        </w:rPr>
+        <w:t xml:space="preserve">##     id verb1 verb2 verb4 verb6 perfo1 perfo2 perfo4 perfo6 momed grad</w:t>
+      </w:r>
+      <w:r>
+        <w:br/>
+      </w:r>
+      <w:r>
+        <w:rPr>
+          <w:rStyle w:val="VerbatimChar"/>
+        </w:rPr>
+        <w:t xml:space="preserve">## 1.1  1 24.42 26.98 39.61 55.64  19.84  22.97  43.90  44.19   9.5    0</w:t>
+      </w:r>
+      <w:r>
+        <w:br/>
+      </w:r>
+      <w:r>
+        <w:rPr>
+          <w:rStyle w:val="VerbatimChar"/>
+        </w:rPr>
+        <w:t xml:space="preserve">## 2.1  2 12.44 14.38 21.92 37.81   5.90  13.44  18.29  40.38   5.5    0</w:t>
+      </w:r>
+      <w:r>
+        <w:br/>
+      </w:r>
+      <w:r>
+        <w:rPr>
+          <w:rStyle w:val="VerbatimChar"/>
+        </w:rPr>
+        <w:t xml:space="preserve">## 3.1  3 32.43 33.51 34.30 50.18  27.64  45.02  46.99  77.72  14.0    1</w:t>
+      </w:r>
+      <w:r>
+        <w:br/>
+      </w:r>
+      <w:r>
+        <w:rPr>
+          <w:rStyle w:val="VerbatimChar"/>
+        </w:rPr>
+        <w:t xml:space="preserve">## 4.1  4 22.69 28.39 42.16 44.72  33.16  29.68  45.97  61.66  14.0    1</w:t>
+      </w:r>
+      <w:r>
+        <w:br/>
+      </w:r>
+      <w:r>
+        <w:rPr>
+          <w:rStyle w:val="VerbatimChar"/>
+        </w:rPr>
+        <w:t xml:space="preserve">## 5.1  5 28.23 37.81 41.06 70.95  27.64  44.42  65.48  64.22  11.5    0</w:t>
+      </w:r>
+      <w:r>
+        <w:br/>
+      </w:r>
+      <w:r>
+        <w:rPr>
+          <w:rStyle w:val="VerbatimChar"/>
+        </w:rPr>
+        <w:t xml:space="preserve">## 6.1  6 16.06 20.12 38.02 39.94   8.45  15.78  26.99  39.08  14.0    1</w:t>
+      </w:r>
+    </w:p>
+    <w:p>
+      <w:pPr>
+        <w:pStyle w:val="FirstParagraph"/>
+      </w:pPr>
+      <w:r>
+        <w:t xml:space="preserve">Using functions included in base R can be useful in a number of situations. One example is package development where one may wants to limit dependencies.</w:t>
+      </w:r>
+    </w:p>
+    <w:p>
+      <w:pPr>
+        <w:pStyle w:val="BodyText"/>
+      </w:pPr>
+      <w:r>
+        <w:t xml:space="preserve">That said, many people find</w:t>
+      </w:r>
+      <w:r>
+        <w:t xml:space="preserve"> </w:t>
+      </w:r>
+      <w:r>
+        <w:rPr>
+          <w:rStyle w:val="VerbatimChar"/>
+        </w:rPr>
+        <w:t xml:space="preserve">reshape</w:t>
+      </w:r>
+      <w:r>
+        <w:t xml:space="preserve"> </w:t>
+      </w:r>
+      <w:r>
+        <w:t xml:space="preserve">to be unnecessarily complicated. A similar, and potentially more convenient, set of functions have been developed for reshaping data in the</w:t>
+      </w:r>
+      <w:r>
+        <w:t xml:space="preserve"> </w:t>
+      </w:r>
+      <w:r>
+        <w:rPr>
+          <w:rStyle w:val="VerbatimChar"/>
+        </w:rPr>
+        <w:t xml:space="preserve">tidyr</w:t>
+      </w:r>
+      <w:r>
+        <w:t xml:space="preserve"> </w:t>
+      </w:r>
+      <w:r>
+        <w:t xml:space="preserve">(</w:t>
+      </w:r>
+      <w:hyperlink w:anchor="ref-tidyr">
+        <w:r>
+          <w:rPr>
+            <w:rStyle w:val="Hyperlink"/>
+          </w:rPr>
+          <w:t xml:space="preserve">Wickham 2021</w:t>
+        </w:r>
+      </w:hyperlink>
+      <w:r>
+        <w:t xml:space="preserve">)</w:t>
+      </w:r>
+      <w:r>
+        <w:t xml:space="preserve"> </w:t>
+      </w:r>
+      <w:r>
+        <w:t xml:space="preserve">package. For those interested take a look at the</w:t>
+      </w:r>
+      <w:r>
+        <w:t xml:space="preserve"> </w:t>
+      </w:r>
+      <w:r>
+        <w:rPr>
+          <w:rStyle w:val="VerbatimChar"/>
+        </w:rPr>
+        <w:t xml:space="preserve">pivot_longer()</w:t>
+      </w:r>
+      <w:r>
+        <w:t xml:space="preserve"> </w:t>
+      </w:r>
+      <w:r>
+        <w:t xml:space="preserve">and</w:t>
+      </w:r>
+      <w:r>
+        <w:t xml:space="preserve"> </w:t>
+      </w:r>
+      <w:r>
+        <w:rPr>
+          <w:rStyle w:val="VerbatimChar"/>
+        </w:rPr>
+        <w:t xml:space="preserve">pivot_wider()</w:t>
+      </w:r>
+      <w:r>
+        <w:t xml:space="preserve"> </w:t>
+      </w:r>
+      <w:r>
+        <w:t xml:space="preserve">functions.</w:t>
+      </w:r>
+    </w:p>
+    <w:p>
+      <w:pPr>
+        <w:pStyle w:val="BodyText"/>
+      </w:pPr>
+      <w:r>
+        <w:t xml:space="preserve">For examples using</w:t>
+      </w:r>
+      <w:r>
+        <w:t xml:space="preserve"> </w:t>
+      </w:r>
+      <w:r>
+        <w:rPr>
+          <w:rStyle w:val="VerbatimChar"/>
+        </w:rPr>
+        <w:t xml:space="preserve">tidyr</w:t>
+      </w:r>
+      <w:r>
+        <w:t xml:space="preserve"> </w:t>
+      </w:r>
+      <w:r>
+        <w:t xml:space="preserve">to reshape data see the</w:t>
+      </w:r>
+      <w:r>
+        <w:t xml:space="preserve"> </w:t>
+      </w:r>
+      <w:hyperlink r:id="rId52">
+        <w:r>
+          <w:rPr>
+            <w:rStyle w:val="Hyperlink"/>
+          </w:rPr>
+          <w:t xml:space="preserve">tidyr vignette on pivoting</w:t>
+        </w:r>
+      </w:hyperlink>
+      <w:r>
+        <w:t xml:space="preserve">.</w:t>
+      </w:r>
+    </w:p>
+    <w:bookmarkStart w:id="67" w:name="refs"/>
+    <w:bookmarkStart w:id="54" w:name="ref-mcardle1988"/>
+    <w:p>
+      <w:pPr>
+        <w:pStyle w:val="Bibliography"/>
+      </w:pPr>
+      <w:r>
+        <w:t xml:space="preserve">McArdle, J. J. 1988.</w:t>
+      </w:r>
+      <w:r>
+        <w:t xml:space="preserve"> </w:t>
+      </w:r>
+      <w:r>
+        <w:t xml:space="preserve">“Dynamic but Structural Equation Modeling of Repeated Measures Data.”</w:t>
+      </w:r>
+      <w:r>
+        <w:t xml:space="preserve"> </w:t>
+      </w:r>
+      <w:r>
+        <w:t xml:space="preserve">In</w:t>
+      </w:r>
+      <w:r>
+        <w:t xml:space="preserve"> </w:t>
+      </w:r>
+      <w:r>
+        <w:rPr>
+          <w:iCs/>
+          <w:i/>
+        </w:rPr>
+        <w:t xml:space="preserve">Handbook of Multivariate Experimental Psychology, 2nd Ed</w:t>
+      </w:r>
+      <w:r>
+        <w:t xml:space="preserve">, 561–614. Perspectives on Individual Differences.</w:t>
+      </w:r>
+      <w:r>
+        <w:t xml:space="preserve"> </w:t>
+      </w:r>
+      <w:r>
+        <w:t xml:space="preserve">New York, NY, US</w:t>
+      </w:r>
+      <w:r>
+        <w:t xml:space="preserve">:</w:t>
+      </w:r>
+      <w:r>
+        <w:t xml:space="preserve"> </w:t>
+      </w:r>
+      <w:r>
+        <w:t xml:space="preserve">Plenum Press</w:t>
+      </w:r>
+      <w:r>
+        <w:t xml:space="preserve">.</w:t>
+      </w:r>
+      <w:r>
+        <w:t xml:space="preserve"> </w:t>
+      </w:r>
+      <w:hyperlink r:id="rId53">
+        <w:r>
+          <w:rPr>
+            <w:rStyle w:val="Hyperlink"/>
+          </w:rPr>
+          <w:t xml:space="preserve">https://doi.org/10.1007/978-1-4613-0893-5_17</w:t>
+        </w:r>
+      </w:hyperlink>
+      <w:r>
+        <w:t xml:space="preserve">.</w:t>
+      </w:r>
+    </w:p>
+    <w:bookmarkEnd w:id="54"/>
+    <w:bookmarkStart w:id="56" w:name="ref-mcardle1990"/>
+    <w:p>
+      <w:pPr>
+        <w:pStyle w:val="Bibliography"/>
+      </w:pPr>
+      <w:r>
+        <w:t xml:space="preserve">Mcardle, J. J., and MARK S. Aber. 1990.</w:t>
+      </w:r>
+      <w:r>
+        <w:t xml:space="preserve"> </w:t>
+      </w:r>
+      <w:r>
+        <w:t xml:space="preserve">“Chapter 5 -</w:t>
+      </w:r>
+      <w:r>
+        <w:t xml:space="preserve"> </w:t>
+      </w:r>
+      <w:r>
+        <w:t xml:space="preserve">Patterns</w:t>
+      </w:r>
+      <w:r>
+        <w:t xml:space="preserve"> </w:t>
+      </w:r>
+      <w:r>
+        <w:t xml:space="preserve">of</w:t>
+      </w:r>
+      <w:r>
+        <w:t xml:space="preserve"> </w:t>
+      </w:r>
+      <w:r>
+        <w:t xml:space="preserve">Change</w:t>
+      </w:r>
+      <w:r>
+        <w:t xml:space="preserve"> </w:t>
+      </w:r>
+      <w:r>
+        <w:t xml:space="preserve">Within</w:t>
+      </w:r>
+      <w:r>
+        <w:t xml:space="preserve"> </w:t>
+      </w:r>
+      <w:r>
+        <w:t xml:space="preserve">Latent Variable Structural Equation Models</w:t>
+      </w:r>
+      <w:r>
+        <w:t xml:space="preserve">.”</w:t>
+      </w:r>
+      <w:r>
+        <w:t xml:space="preserve"> </w:t>
+      </w:r>
+      <w:r>
+        <w:t xml:space="preserve">In</w:t>
+      </w:r>
+      <w:r>
+        <w:t xml:space="preserve"> </w:t>
+      </w:r>
+      <w:r>
+        <w:rPr>
+          <w:iCs/>
+          <w:i/>
+        </w:rPr>
+        <w:t xml:space="preserve">Statistical</w:t>
+      </w:r>
+      <w:r>
+        <w:rPr>
+          <w:iCs/>
+          <w:i/>
+        </w:rPr>
+        <w:t xml:space="preserve"> </w:t>
+      </w:r>
+      <w:r>
+        <w:rPr>
+          <w:iCs/>
+          <w:i/>
+        </w:rPr>
+        <w:t xml:space="preserve">Methods</w:t>
+      </w:r>
+      <w:r>
+        <w:rPr>
+          <w:iCs/>
+          <w:i/>
+        </w:rPr>
+        <w:t xml:space="preserve"> </w:t>
+      </w:r>
+      <w:r>
+        <w:rPr>
+          <w:iCs/>
+          <w:i/>
+        </w:rPr>
+        <w:t xml:space="preserve">in</w:t>
+      </w:r>
+      <w:r>
+        <w:rPr>
+          <w:iCs/>
+          <w:i/>
+        </w:rPr>
+        <w:t xml:space="preserve"> </w:t>
+      </w:r>
+      <w:r>
+        <w:rPr>
+          <w:iCs/>
+          <w:i/>
+        </w:rPr>
+        <w:t xml:space="preserve">Longitudinal Research</w:t>
+      </w:r>
+      <w:r>
+        <w:t xml:space="preserve">, edited by Alexander von Eye, 1:151–224. Statistical</w:t>
+      </w:r>
+      <w:r>
+        <w:t xml:space="preserve"> </w:t>
+      </w:r>
+      <w:r>
+        <w:t xml:space="preserve">Modeling</w:t>
+      </w:r>
+      <w:r>
+        <w:t xml:space="preserve"> </w:t>
+      </w:r>
+      <w:r>
+        <w:t xml:space="preserve">and</w:t>
+      </w:r>
+      <w:r>
+        <w:t xml:space="preserve"> </w:t>
+      </w:r>
+      <w:r>
+        <w:t xml:space="preserve">Decision Science</w:t>
+      </w:r>
+      <w:r>
+        <w:t xml:space="preserve">.</w:t>
+      </w:r>
+      <w:r>
+        <w:t xml:space="preserve"> </w:t>
+      </w:r>
+      <w:r>
+        <w:t xml:space="preserve">San Diego</w:t>
+      </w:r>
+      <w:r>
+        <w:t xml:space="preserve">:</w:t>
+      </w:r>
+      <w:r>
+        <w:t xml:space="preserve"> </w:t>
+      </w:r>
+      <w:r>
+        <w:t xml:space="preserve">Academic Press</w:t>
+      </w:r>
+      <w:r>
+        <w:t xml:space="preserve">.</w:t>
+      </w:r>
+      <w:r>
+        <w:t xml:space="preserve"> </w:t>
+      </w:r>
+      <w:hyperlink r:id="rId55">
+        <w:r>
+          <w:rPr>
+            <w:rStyle w:val="Hyperlink"/>
+          </w:rPr>
+          <w:t xml:space="preserve">https://doi.org/10.1016/B978-0-12-724960-5.50010-X</w:t>
+        </w:r>
+      </w:hyperlink>
+      <w:r>
+        <w:t xml:space="preserve">.</w:t>
+      </w:r>
+    </w:p>
+    <w:bookmarkEnd w:id="56"/>
+    <w:bookmarkStart w:id="58" w:name="ref-mcardle1987"/>
+    <w:p>
+      <w:pPr>
+        <w:pStyle w:val="Bibliography"/>
+      </w:pPr>
+      <w:r>
+        <w:t xml:space="preserve">McArdle, J. J., and David Epstein. 1987.</w:t>
+      </w:r>
+      <w:r>
+        <w:t xml:space="preserve"> </w:t>
+      </w:r>
+      <w:r>
+        <w:t xml:space="preserve">“Latent Growth Curves Within Developmental Structural Equation Models.”</w:t>
+      </w:r>
+      <w:r>
+        <w:t xml:space="preserve"> </w:t>
+      </w:r>
+      <w:r>
+        <w:rPr>
+          <w:iCs/>
+          <w:i/>
+        </w:rPr>
+        <w:t xml:space="preserve">Child Development</w:t>
+      </w:r>
+      <w:r>
+        <w:t xml:space="preserve"> </w:t>
+      </w:r>
+      <w:r>
+        <w:t xml:space="preserve">58 (1): 110–33.</w:t>
+      </w:r>
+      <w:r>
+        <w:t xml:space="preserve"> </w:t>
+      </w:r>
+      <w:hyperlink r:id="rId57">
+        <w:r>
+          <w:rPr>
+            <w:rStyle w:val="Hyperlink"/>
+          </w:rPr>
+          <w:t xml:space="preserve">https://doi.org/10.2307/1130295</w:t>
+        </w:r>
+      </w:hyperlink>
+      <w:r>
+        <w:t xml:space="preserve">.</w:t>
+      </w:r>
+    </w:p>
+    <w:bookmarkEnd w:id="58"/>
+    <w:bookmarkStart w:id="59" w:name="ref-mcardle1994"/>
+    <w:p>
+      <w:pPr>
+        <w:pStyle w:val="Bibliography"/>
+      </w:pPr>
+      <w:r>
+        <w:t xml:space="preserve">McArdle, J. J., and John R. Nesselroade. 1994.</w:t>
+      </w:r>
+      <w:r>
+        <w:t xml:space="preserve"> </w:t>
+      </w:r>
+      <w:r>
+        <w:t xml:space="preserve">“Using Multivariate Data to Structure Developmental Change.”</w:t>
+      </w:r>
+      <w:r>
+        <w:t xml:space="preserve"> </w:t>
+      </w:r>
+      <w:r>
+        <w:t xml:space="preserve">In</w:t>
+      </w:r>
+      <w:r>
+        <w:t xml:space="preserve"> </w:t>
+      </w:r>
+      <w:r>
+        <w:rPr>
+          <w:iCs/>
+          <w:i/>
+        </w:rPr>
+        <w:t xml:space="preserve">Life-Span Developmental Psychology:</w:t>
+      </w:r>
+      <w:r>
+        <w:rPr>
+          <w:iCs/>
+          <w:i/>
+        </w:rPr>
+        <w:t xml:space="preserve"> </w:t>
+      </w:r>
+      <w:r>
+        <w:rPr>
+          <w:iCs/>
+          <w:i/>
+        </w:rPr>
+        <w:t xml:space="preserve">Methodological</w:t>
+      </w:r>
+      <w:r>
+        <w:rPr>
+          <w:iCs/>
+          <w:i/>
+        </w:rPr>
+        <w:t xml:space="preserve"> </w:t>
+      </w:r>
+      <w:r>
+        <w:rPr>
+          <w:iCs/>
+          <w:i/>
+        </w:rPr>
+        <w:t xml:space="preserve">Contributions</w:t>
+      </w:r>
+      <w:r>
+        <w:t xml:space="preserve">, 223–67. The</w:t>
+      </w:r>
+      <w:r>
+        <w:t xml:space="preserve"> </w:t>
+      </w:r>
+      <w:r>
+        <w:t xml:space="preserve">West Virginia University</w:t>
+      </w:r>
+      <w:r>
+        <w:t xml:space="preserve"> </w:t>
+      </w:r>
+      <w:r>
+        <w:t xml:space="preserve">Conferences on Life-Span Developmental Psychology.</w:t>
+      </w:r>
+      <w:r>
+        <w:t xml:space="preserve"> </w:t>
+      </w:r>
+      <w:r>
+        <w:t xml:space="preserve">Hillsdale, NJ, US</w:t>
+      </w:r>
+      <w:r>
+        <w:t xml:space="preserve">:</w:t>
+      </w:r>
+      <w:r>
+        <w:t xml:space="preserve"> </w:t>
+      </w:r>
+      <w:r>
+        <w:t xml:space="preserve">Lawrence Erlbaum Associates, Inc</w:t>
+      </w:r>
+      <w:r>
+        <w:t xml:space="preserve">.</w:t>
+      </w:r>
+    </w:p>
+    <w:bookmarkEnd w:id="59"/>
+    <w:bookmarkStart w:id="61" w:name="ref-osborne1972"/>
+    <w:p>
+      <w:pPr>
+        <w:pStyle w:val="Bibliography"/>
+      </w:pPr>
+      <w:r>
+        <w:t xml:space="preserve">Osborne, R. T., and D. E. Suddick. 1972.</w:t>
+      </w:r>
+      <w:r>
+        <w:t xml:space="preserve"> </w:t>
+      </w:r>
+      <w:r>
+        <w:t xml:space="preserve">“A Longitudinal Investigation of the Intellectual Differentiation Hypothesis.”</w:t>
+      </w:r>
+      <w:r>
+        <w:t xml:space="preserve"> </w:t>
+      </w:r>
+      <w:r>
+        <w:rPr>
+          <w:iCs/>
+          <w:i/>
+        </w:rPr>
+        <w:t xml:space="preserve">The Journal of Genetic Psychology: Research and Theory on Human Development</w:t>
+      </w:r>
+      <w:r>
+        <w:t xml:space="preserve"> </w:t>
+      </w:r>
+      <w:r>
+        <w:t xml:space="preserve">121 (1): 83–89.</w:t>
+      </w:r>
+      <w:r>
+        <w:t xml:space="preserve"> </w:t>
+      </w:r>
+      <w:hyperlink r:id="rId60">
+        <w:r>
+          <w:rPr>
+            <w:rStyle w:val="Hyperlink"/>
+          </w:rPr>
+          <w:t xml:space="preserve">https://doi.org/10.1080/00221325.1972.10533131</w:t>
+        </w:r>
+      </w:hyperlink>
+      <w:r>
+        <w:t xml:space="preserve">.</w:t>
+      </w:r>
+    </w:p>
+    <w:bookmarkEnd w:id="61"/>
+    <w:bookmarkStart w:id="63" w:name="ref-naniar"/>
+    <w:p>
+      <w:pPr>
+        <w:pStyle w:val="Bibliography"/>
+      </w:pPr>
+      <w:r>
+        <w:t xml:space="preserve">Tierney, Nicholas, Di Cook, Miles McBain, and Colin Fay. 2021.</w:t>
+      </w:r>
+      <w:r>
+        <w:t xml:space="preserve"> </w:t>
+      </w:r>
+      <w:r>
+        <w:rPr>
+          <w:iCs/>
+          <w:i/>
+        </w:rPr>
+        <w:t xml:space="preserve">Naniar: Data Structures, Summaries, and Visualisations for Missing Data</w:t>
+      </w:r>
+      <w:r>
+        <w:t xml:space="preserve">.</w:t>
+      </w:r>
+      <w:r>
+        <w:t xml:space="preserve"> </w:t>
+      </w:r>
+      <w:hyperlink r:id="rId62">
+        <w:r>
+          <w:rPr>
+            <w:rStyle w:val="Hyperlink"/>
+          </w:rPr>
+          <w:t xml:space="preserve">https://CRAN.R-project.org/package=naniar</w:t>
+        </w:r>
+      </w:hyperlink>
+      <w:r>
+        <w:t xml:space="preserve">.</w:t>
+      </w:r>
+    </w:p>
+    <w:bookmarkEnd w:id="63"/>
+    <w:bookmarkStart w:id="64" w:name="ref-wechsler1949"/>
+    <w:p>
+      <w:pPr>
+        <w:pStyle w:val="Bibliography"/>
+      </w:pPr>
+      <w:r>
+        <w:t xml:space="preserve">Wechsler, David. 1949.</w:t>
+      </w:r>
+      <w:r>
+        <w:t xml:space="preserve"> </w:t>
+      </w:r>
+      <w:r>
+        <w:rPr>
+          <w:iCs/>
+          <w:i/>
+        </w:rPr>
+        <w:t xml:space="preserve">Wechsler</w:t>
+      </w:r>
+      <w:r>
+        <w:rPr>
+          <w:iCs/>
+          <w:i/>
+        </w:rPr>
+        <w:t xml:space="preserve"> </w:t>
+      </w:r>
+      <w:r>
+        <w:rPr>
+          <w:iCs/>
+          <w:i/>
+        </w:rPr>
+        <w:t xml:space="preserve">Intelligence Scale</w:t>
+      </w:r>
+      <w:r>
+        <w:rPr>
+          <w:iCs/>
+          <w:i/>
+        </w:rPr>
+        <w:t xml:space="preserve"> </w:t>
+      </w:r>
+      <w:r>
+        <w:rPr>
+          <w:iCs/>
+          <w:i/>
+        </w:rPr>
+        <w:t xml:space="preserve">for</w:t>
+      </w:r>
+      <w:r>
+        <w:rPr>
+          <w:iCs/>
+          <w:i/>
+        </w:rPr>
+        <w:t xml:space="preserve"> </w:t>
+      </w:r>
+      <w:r>
+        <w:rPr>
+          <w:iCs/>
+          <w:i/>
+        </w:rPr>
+        <w:t xml:space="preserve">Children</w:t>
+      </w:r>
+      <w:r>
+        <w:t xml:space="preserve">. Wechsler</w:t>
+      </w:r>
+      <w:r>
+        <w:t xml:space="preserve"> </w:t>
+      </w:r>
+      <w:r>
+        <w:t xml:space="preserve">Intelligence Scale</w:t>
+      </w:r>
+      <w:r>
+        <w:t xml:space="preserve"> </w:t>
+      </w:r>
+      <w:r>
+        <w:t xml:space="preserve">for</w:t>
+      </w:r>
+      <w:r>
+        <w:t xml:space="preserve"> </w:t>
+      </w:r>
+      <w:r>
+        <w:t xml:space="preserve">Children</w:t>
+      </w:r>
+      <w:r>
+        <w:t xml:space="preserve">.</w:t>
+      </w:r>
+      <w:r>
+        <w:t xml:space="preserve"> </w:t>
+      </w:r>
+      <w:r>
+        <w:t xml:space="preserve">San Antonio, TX, US</w:t>
+      </w:r>
+      <w:r>
+        <w:t xml:space="preserve">:</w:t>
+      </w:r>
+      <w:r>
+        <w:t xml:space="preserve"> </w:t>
+      </w:r>
+      <w:r>
+        <w:t xml:space="preserve">Psychological Corporation</w:t>
+      </w:r>
+      <w:r>
+        <w:t xml:space="preserve">.</w:t>
+      </w:r>
+    </w:p>
+    <w:bookmarkEnd w:id="64"/>
+    <w:bookmarkStart w:id="66" w:name="ref-tidyr"/>
+    <w:p>
+      <w:pPr>
+        <w:pStyle w:val="Bibliography"/>
+      </w:pPr>
+      <w:r>
+        <w:t xml:space="preserve">Wickham, Hadley. 2021.</w:t>
+      </w:r>
+      <w:r>
+        <w:t xml:space="preserve"> </w:t>
+      </w:r>
+      <w:r>
+        <w:rPr>
+          <w:iCs/>
+          <w:i/>
+        </w:rPr>
+        <w:t xml:space="preserve">Tidyr: Tidy Messy Data</w:t>
+      </w:r>
+      <w:r>
+        <w:t xml:space="preserve">.</w:t>
+      </w:r>
+      <w:r>
+        <w:t xml:space="preserve"> </w:t>
+      </w:r>
+      <w:hyperlink r:id="rId65">
+        <w:r>
+          <w:rPr>
+            <w:rStyle w:val="Hyperlink"/>
+          </w:rPr>
+          <w:t xml:space="preserve">https://CRAN.R-project.org/package=tidyr</w:t>
+        </w:r>
+      </w:hyperlink>
+      <w:r>
+        <w:t xml:space="preserve">.</w:t>
+      </w:r>
+    </w:p>
+    <w:bookmarkEnd w:id="66"/>
+    <w:bookmarkEnd w:id="67"/>
+    <w:bookmarkEnd w:id="68"/>
+    <w:bookmarkEnd w:id="69"/>
+    <w:bookmarkEnd w:id="70"/>
     <w:sectPr/>
   </w:body>
 </w:document>

</xml_diff>